<commit_message>
sdk channel and directive to action
</commit_message>
<xml_diff>
--- a/doc/SmartWatchSDK使用说明及接口描述.docx
+++ b/doc/SmartWatchSDK使用说明及接口描述.docx
@@ -583,14 +583,7 @@
       </w:pPr>
       <w:r>
         <w:tab/>
-      </w:r>
-      <w:proofErr w:type="gramStart"/>
-      <w:r>
-        <w:t>attach(</w:t>
-      </w:r>
-      <w:proofErr w:type="gramEnd"/>
-      <w:r>
-        <w:t xml:space="preserve">context: </w:t>
+        <w:t xml:space="preserve">attach(context: </w:t>
       </w:r>
       <w:proofErr w:type="spellStart"/>
       <w:r>
@@ -999,7 +992,6 @@
         <w:tab/>
       </w:r>
       <w:proofErr w:type="spellStart"/>
-      <w:proofErr w:type="gramStart"/>
       <w:r>
         <w:rPr>
           <w:rFonts w:hint="eastAsia"/>
@@ -1008,11 +1000,7 @@
       </w:r>
       <w:proofErr w:type="spellEnd"/>
       <w:r>
-        <w:t>(</w:t>
-      </w:r>
-      <w:proofErr w:type="gramEnd"/>
-      <w:r>
-        <w:t>context: Context): Unit</w:t>
+        <w:t>(context: Context): Unit</w:t>
       </w:r>
     </w:p>
     <w:p>
@@ -1251,7 +1239,6 @@
       <w:pPr>
         <w:ind w:left="420" w:firstLine="420"/>
       </w:pPr>
-      <w:proofErr w:type="gramStart"/>
       <w:r>
         <w:rPr>
           <w:rFonts w:hint="eastAsia"/>
@@ -1259,11 +1246,7 @@
         <w:t>resum</w:t>
       </w:r>
       <w:r>
-        <w:t>e(</w:t>
-      </w:r>
-      <w:proofErr w:type="gramEnd"/>
-      <w:r>
-        <w:t>context: Context): Unit</w:t>
+        <w:t>e(context: Context): Unit</w:t>
       </w:r>
     </w:p>
     <w:p>
@@ -1689,14 +1672,7 @@
       </w:pPr>
       <w:r>
         <w:tab/>
-      </w:r>
-      <w:proofErr w:type="gramStart"/>
-      <w:r>
-        <w:t>action(</w:t>
-      </w:r>
-      <w:proofErr w:type="gramEnd"/>
-      <w:r>
-        <w:t>data: String, extra: A</w:t>
+        <w:t>action(data: String, extra: A</w:t>
       </w:r>
       <w:r>
         <w:rPr>
@@ -2172,15 +2148,7 @@
         <w:t>extra</w:t>
       </w:r>
       <w:r>
-        <w:t xml:space="preserve">: </w:t>
-      </w:r>
-      <w:proofErr w:type="gramStart"/>
-      <w:r>
-        <w:t>Any?,</w:t>
-      </w:r>
-      <w:proofErr w:type="gramEnd"/>
-      <w:r>
-        <w:t xml:space="preserve"> callback: </w:t>
+        <w:t xml:space="preserve">: Any?, callback: </w:t>
       </w:r>
       <w:proofErr w:type="spellStart"/>
       <w:r>
@@ -2873,7 +2841,6 @@
               <w:t>“</w:t>
             </w:r>
             <w:proofErr w:type="spellStart"/>
-            <w:proofErr w:type="gramStart"/>
             <w:r>
               <w:rPr>
                 <w:lang w:eastAsia="zh-Hans"/>
@@ -2881,7 +2848,6 @@
               <w:t>device.setInfo</w:t>
             </w:r>
             <w:proofErr w:type="spellEnd"/>
-            <w:proofErr w:type="gramEnd"/>
             <w:r>
               <w:rPr>
                 <w:lang w:eastAsia="zh-Hans"/>
@@ -3515,7 +3481,6 @@
               <w:t>“</w:t>
             </w:r>
             <w:proofErr w:type="spellStart"/>
-            <w:proofErr w:type="gramStart"/>
             <w:r>
               <w:rPr>
                 <w:lang w:eastAsia="zh-Hans"/>
@@ -3523,7 +3488,6 @@
               <w:t>device.setInfo</w:t>
             </w:r>
             <w:proofErr w:type="spellEnd"/>
-            <w:proofErr w:type="gramEnd"/>
             <w:r>
               <w:rPr>
                 <w:lang w:eastAsia="zh-Hans"/>
@@ -4274,7 +4238,6 @@
               </w:rPr>
             </w:pPr>
             <w:proofErr w:type="spellStart"/>
-            <w:proofErr w:type="gramStart"/>
             <w:r>
               <w:rPr>
                 <w:lang w:eastAsia="zh-Hans"/>
@@ -4282,7 +4245,6 @@
               <w:t>sdk.exception</w:t>
             </w:r>
             <w:proofErr w:type="spellEnd"/>
-            <w:proofErr w:type="gramEnd"/>
           </w:p>
         </w:tc>
         <w:tc>
@@ -4474,7 +4436,6 @@
               </w:rPr>
             </w:pPr>
             <w:proofErr w:type="spellStart"/>
-            <w:proofErr w:type="gramStart"/>
             <w:r>
               <w:rPr>
                 <w:lang w:eastAsia="zh-Hans"/>
@@ -4482,7 +4443,6 @@
               <w:t>device.setInfo</w:t>
             </w:r>
             <w:proofErr w:type="spellEnd"/>
-            <w:proofErr w:type="gramEnd"/>
           </w:p>
         </w:tc>
         <w:tc>
@@ -4529,7 +4489,6 @@
               </w:rPr>
             </w:pPr>
             <w:proofErr w:type="spellStart"/>
-            <w:proofErr w:type="gramStart"/>
             <w:r>
               <w:rPr>
                 <w:rFonts w:hint="eastAsia"/>
@@ -4544,7 +4503,6 @@
               <w:t>.setSetting</w:t>
             </w:r>
             <w:proofErr w:type="spellEnd"/>
-            <w:proofErr w:type="gramEnd"/>
           </w:p>
         </w:tc>
         <w:tc>
@@ -4738,7 +4696,6 @@
               </w:rPr>
             </w:pPr>
             <w:proofErr w:type="spellStart"/>
-            <w:proofErr w:type="gramStart"/>
             <w:r>
               <w:rPr>
                 <w:lang w:eastAsia="zh-Hans"/>
@@ -4759,7 +4716,6 @@
               <w:t>WithToken</w:t>
             </w:r>
             <w:proofErr w:type="spellEnd"/>
-            <w:proofErr w:type="gramEnd"/>
           </w:p>
         </w:tc>
         <w:tc>
@@ -4812,7 +4768,6 @@
               </w:rPr>
             </w:pPr>
             <w:proofErr w:type="spellStart"/>
-            <w:proofErr w:type="gramStart"/>
             <w:r>
               <w:rPr>
                 <w:lang w:eastAsia="zh-Hans"/>
@@ -4820,7 +4775,6 @@
               <w:t>alexa.setDND</w:t>
             </w:r>
             <w:proofErr w:type="spellEnd"/>
-            <w:proofErr w:type="gramEnd"/>
           </w:p>
         </w:tc>
         <w:tc>
@@ -5038,7 +4992,6 @@
     <w:p>
       <w:pPr>
         <w:rPr>
-          <w:rFonts w:hint="eastAsia"/>
           <w:lang w:eastAsia="zh-Hans"/>
         </w:rPr>
       </w:pPr>
@@ -5050,9 +5003,9 @@
         <w:tblLook w:val="04A0" w:firstRow="1" w:lastRow="0" w:firstColumn="1" w:lastColumn="0" w:noHBand="0" w:noVBand="1"/>
       </w:tblPr>
       <w:tblGrid>
-        <w:gridCol w:w="1011"/>
-        <w:gridCol w:w="2639"/>
-        <w:gridCol w:w="4646"/>
+        <w:gridCol w:w="1010"/>
+        <w:gridCol w:w="2657"/>
+        <w:gridCol w:w="4629"/>
       </w:tblGrid>
       <w:tr>
         <w:tc>
@@ -5131,11 +5084,6 @@
             <w:tcW w:w="1024" w:type="dxa"/>
           </w:tcPr>
           <w:p>
-            <w:pPr>
-              <w:rPr>
-                <w:rFonts w:hint="eastAsia"/>
-              </w:rPr>
-            </w:pPr>
             <w:r>
               <w:t>Alexa</w:t>
             </w:r>
@@ -5192,7 +5140,6 @@
               </w:rPr>
             </w:pPr>
             <w:proofErr w:type="spellStart"/>
-            <w:proofErr w:type="gramStart"/>
             <w:r>
               <w:rPr>
                 <w:rFonts w:hint="eastAsia"/>
@@ -5203,7 +5150,6 @@
               <w:t>.setDND</w:t>
             </w:r>
             <w:proofErr w:type="spellEnd"/>
-            <w:proofErr w:type="gramEnd"/>
           </w:p>
         </w:tc>
         <w:tc>
@@ -5219,6 +5165,85 @@
             </w:r>
             <w:r>
               <w:t xml:space="preserve"> Not Disturb</w:t>
+            </w:r>
+            <w:r>
+              <w:rPr>
+                <w:rFonts w:hint="eastAsia"/>
+              </w:rPr>
+              <w:t>的通知</w:t>
+            </w:r>
+          </w:p>
+        </w:tc>
+      </w:tr>
+      <w:tr>
+        <w:tc>
+          <w:tcPr>
+            <w:tcW w:w="1024" w:type="dxa"/>
+          </w:tcPr>
+          <w:p>
+            <w:pPr>
+              <w:rPr>
+                <w:lang w:eastAsia="zh-Hans"/>
+              </w:rPr>
+            </w:pPr>
+          </w:p>
+        </w:tc>
+        <w:tc>
+          <w:tcPr>
+            <w:tcW w:w="2691" w:type="dxa"/>
+          </w:tcPr>
+          <w:p>
+            <w:pPr>
+              <w:rPr>
+                <w:rFonts w:hint="eastAsia"/>
+              </w:rPr>
+            </w:pPr>
+            <w:proofErr w:type="spellStart"/>
+            <w:r>
+              <w:rPr>
+                <w:rFonts w:hint="eastAsia"/>
+              </w:rPr>
+              <w:t>a</w:t>
+            </w:r>
+            <w:r>
+              <w:t>lexa.clearIndicator</w:t>
+            </w:r>
+            <w:proofErr w:type="spellEnd"/>
+          </w:p>
+        </w:tc>
+        <w:tc>
+          <w:tcPr>
+            <w:tcW w:w="4807" w:type="dxa"/>
+          </w:tcPr>
+          <w:p>
+            <w:pPr>
+              <w:rPr>
+                <w:rFonts w:hint="eastAsia"/>
+              </w:rPr>
+            </w:pPr>
+            <w:r>
+              <w:rPr>
+                <w:rFonts w:hint="eastAsia"/>
+              </w:rPr>
+              <w:t>清除U</w:t>
+            </w:r>
+            <w:r>
+              <w:t>I</w:t>
+            </w:r>
+            <w:r>
+              <w:rPr>
+                <w:rFonts w:hint="eastAsia"/>
+              </w:rPr>
+              <w:t>，恢复初始U</w:t>
+            </w:r>
+            <w:r>
+              <w:t>I</w:t>
+            </w:r>
+            <w:r>
+              <w:rPr>
+                <w:rFonts w:hint="eastAsia"/>
+              </w:rPr>
+              <w:t>的通知</w:t>
             </w:r>
           </w:p>
         </w:tc>
@@ -5234,7 +5259,6 @@
     <w:p>
       <w:pPr>
         <w:rPr>
-          <w:rFonts w:hint="eastAsia"/>
           <w:lang w:eastAsia="zh-Hans"/>
         </w:rPr>
       </w:pPr>
@@ -5247,7 +5271,6 @@
         </w:rPr>
       </w:pPr>
       <w:proofErr w:type="spellStart"/>
-      <w:proofErr w:type="gramStart"/>
       <w:r>
         <w:rPr>
           <w:lang w:eastAsia="zh-Hans"/>
@@ -5255,7 +5278,6 @@
         <w:t>device.setInfo</w:t>
       </w:r>
       <w:proofErr w:type="spellEnd"/>
-      <w:proofErr w:type="gramEnd"/>
     </w:p>
     <w:p>
       <w:pPr>
@@ -5359,7 +5381,6 @@
         <w:t>“name”: “</w:t>
       </w:r>
       <w:proofErr w:type="spellStart"/>
-      <w:proofErr w:type="gramStart"/>
       <w:r>
         <w:rPr>
           <w:lang w:eastAsia="zh-Hans"/>
@@ -5379,7 +5400,6 @@
         <w:t>Info</w:t>
       </w:r>
       <w:proofErr w:type="spellEnd"/>
-      <w:proofErr w:type="gramEnd"/>
       <w:r>
         <w:rPr>
           <w:lang w:eastAsia="zh-Hans"/>
@@ -5414,6 +5434,7 @@
         <w:rPr>
           <w:lang w:eastAsia="zh-Hans"/>
         </w:rPr>
+        <w:lastRenderedPageBreak/>
         <w:t>“payload”: {</w:t>
       </w:r>
     </w:p>
@@ -5429,7 +5450,6 @@
         <w:rPr>
           <w:lang w:eastAsia="zh-Hans"/>
         </w:rPr>
-        <w:lastRenderedPageBreak/>
         <w:t>“product”: {</w:t>
       </w:r>
     </w:p>
@@ -5987,7 +6007,6 @@
         <w:t>“name”: “</w:t>
       </w:r>
       <w:proofErr w:type="spellStart"/>
-      <w:proofErr w:type="gramStart"/>
       <w:r>
         <w:rPr>
           <w:lang w:eastAsia="zh-Hans"/>
@@ -6001,7 +6020,6 @@
         <w:t>setInfo</w:t>
       </w:r>
       <w:proofErr w:type="spellEnd"/>
-      <w:proofErr w:type="gramEnd"/>
       <w:r>
         <w:rPr>
           <w:lang w:eastAsia="zh-Hans"/>
@@ -6074,7 +6092,6 @@
         </w:rPr>
       </w:pPr>
       <w:proofErr w:type="spellStart"/>
-      <w:proofErr w:type="gramStart"/>
       <w:r>
         <w:rPr>
           <w:lang w:eastAsia="zh-Hans"/>
@@ -6082,7 +6099,6 @@
         <w:t>device.setSetting</w:t>
       </w:r>
       <w:proofErr w:type="spellEnd"/>
-      <w:proofErr w:type="gramEnd"/>
     </w:p>
     <w:p>
       <w:pPr>
@@ -6099,6 +6115,49 @@
         <w:t>alexa.login</w:t>
       </w:r>
       <w:proofErr w:type="spellEnd"/>
+    </w:p>
+    <w:p>
+      <w:pPr>
+        <w:ind w:left="420"/>
+      </w:pPr>
+      <w:r>
+        <w:rPr>
+          <w:rFonts w:hint="eastAsia"/>
+          <w:lang w:eastAsia="zh-Hans"/>
+        </w:rPr>
+        <w:t>用于通过</w:t>
+      </w:r>
+      <w:r>
+        <w:rPr>
+          <w:rFonts w:hint="eastAsia"/>
+        </w:rPr>
+        <w:t>L</w:t>
+      </w:r>
+      <w:r>
+        <w:t>WA</w:t>
+      </w:r>
+      <w:r>
+        <w:rPr>
+          <w:rFonts w:hint="eastAsia"/>
+          <w:lang w:eastAsia="zh-Hans"/>
+        </w:rPr>
+        <w:t>登录</w:t>
+      </w:r>
+      <w:r>
+        <w:rPr>
+          <w:rFonts w:hint="eastAsia"/>
+        </w:rPr>
+        <w:t>Alexa</w:t>
+      </w:r>
+      <w:r>
+        <w:t xml:space="preserve"> AVS</w:t>
+      </w:r>
+      <w:r>
+        <w:rPr>
+          <w:rFonts w:hint="eastAsia"/>
+        </w:rPr>
+        <w:t>服务。</w:t>
+      </w:r>
     </w:p>
     <w:p>
       <w:pPr>
@@ -6234,6 +6293,1357 @@
         <w:rPr>
           <w:lang w:eastAsia="zh-Hans"/>
         </w:rPr>
+        <w:t>R</w:t>
+      </w:r>
+      <w:r>
+        <w:rPr>
+          <w:rFonts w:hint="eastAsia"/>
+          <w:lang w:eastAsia="zh-Hans"/>
+        </w:rPr>
+        <w:t>esult参数说明</w:t>
+      </w:r>
+    </w:p>
+    <w:p>
+      <w:pPr>
+        <w:pStyle w:val="Sample"/>
+        <w:rPr>
+          <w:lang w:eastAsia="zh-Hans"/>
+        </w:rPr>
+      </w:pPr>
+      <w:r>
+        <w:rPr>
+          <w:lang w:eastAsia="zh-Hans"/>
+        </w:rPr>
+        <w:t>{</w:t>
+      </w:r>
+    </w:p>
+    <w:p>
+      <w:pPr>
+        <w:pStyle w:val="Sample"/>
+        <w:ind w:firstLine="420"/>
+        <w:rPr>
+          <w:lang w:eastAsia="zh-Hans"/>
+        </w:rPr>
+      </w:pPr>
+      <w:r>
+        <w:rPr>
+          <w:rFonts w:hint="eastAsia"/>
+          <w:lang w:eastAsia="zh-Hans"/>
+        </w:rPr>
+        <w:t>“type</w:t>
+      </w:r>
+      <w:r>
+        <w:rPr>
+          <w:lang w:eastAsia="zh-Hans"/>
+        </w:rPr>
+        <w:t>”: “</w:t>
+      </w:r>
+      <w:r>
+        <w:rPr>
+          <w:rFonts w:hint="eastAsia"/>
+          <w:lang w:eastAsia="zh-Hans"/>
+        </w:rPr>
+        <w:t>result</w:t>
+      </w:r>
+      <w:r>
+        <w:rPr>
+          <w:lang w:eastAsia="zh-Hans"/>
+        </w:rPr>
+        <w:t>”,</w:t>
+      </w:r>
+    </w:p>
+    <w:p>
+      <w:pPr>
+        <w:pStyle w:val="Sample"/>
+        <w:ind w:firstLine="420"/>
+        <w:rPr>
+          <w:lang w:eastAsia="zh-Hans"/>
+        </w:rPr>
+      </w:pPr>
+      <w:r>
+        <w:rPr>
+          <w:lang w:eastAsia="zh-Hans"/>
+        </w:rPr>
+        <w:t>“name”: “</w:t>
+      </w:r>
+      <w:proofErr w:type="spellStart"/>
+      <w:r>
+        <w:rPr>
+          <w:lang w:eastAsia="zh-Hans"/>
+        </w:rPr>
+        <w:t>alexa.login</w:t>
+      </w:r>
+      <w:proofErr w:type="spellEnd"/>
+      <w:r>
+        <w:rPr>
+          <w:lang w:eastAsia="zh-Hans"/>
+        </w:rPr>
+        <w:t>”,</w:t>
+      </w:r>
+    </w:p>
+    <w:p>
+      <w:pPr>
+        <w:pStyle w:val="Sample"/>
+        <w:ind w:firstLine="420"/>
+        <w:rPr>
+          <w:lang w:eastAsia="zh-Hans"/>
+        </w:rPr>
+      </w:pPr>
+      <w:r>
+        <w:rPr>
+          <w:lang w:eastAsia="zh-Hans"/>
+        </w:rPr>
+        <w:t>“version”: 1,</w:t>
+      </w:r>
+    </w:p>
+    <w:p>
+      <w:pPr>
+        <w:pStyle w:val="Sample"/>
+        <w:ind w:firstLine="420"/>
+        <w:rPr>
+          <w:lang w:eastAsia="zh-Hans"/>
+        </w:rPr>
+      </w:pPr>
+      <w:r>
+        <w:rPr>
+          <w:lang w:eastAsia="zh-Hans"/>
+        </w:rPr>
+        <w:t>“</w:t>
+      </w:r>
+      <w:r>
+        <w:rPr>
+          <w:rFonts w:hint="eastAsia"/>
+          <w:lang w:eastAsia="zh-Hans"/>
+        </w:rPr>
+        <w:t>code</w:t>
+      </w:r>
+      <w:r>
+        <w:rPr>
+          <w:lang w:eastAsia="zh-Hans"/>
+        </w:rPr>
+        <w:t>”: 0,</w:t>
+      </w:r>
+    </w:p>
+    <w:p>
+      <w:pPr>
+        <w:pStyle w:val="Sample"/>
+        <w:ind w:firstLine="420"/>
+        <w:rPr>
+          <w:lang w:eastAsia="zh-Hans"/>
+        </w:rPr>
+      </w:pPr>
+      <w:r>
+        <w:rPr>
+          <w:lang w:eastAsia="zh-Hans"/>
+        </w:rPr>
+        <w:t>“payload”: {</w:t>
+      </w:r>
+    </w:p>
+    <w:p>
+      <w:pPr>
+        <w:pStyle w:val="Sample"/>
+        <w:ind w:leftChars="600" w:left="1260" w:firstLine="420"/>
+        <w:rPr>
+          <w:lang w:eastAsia="zh-Hans"/>
+        </w:rPr>
+      </w:pPr>
+      <w:r>
+        <w:rPr>
+          <w:lang w:eastAsia="zh-Hans"/>
+        </w:rPr>
+        <w:t>“</w:t>
+      </w:r>
+      <w:proofErr w:type="spellStart"/>
+      <w:r>
+        <w:rPr>
+          <w:lang w:eastAsia="zh-Hans"/>
+        </w:rPr>
+        <w:t>accessToken</w:t>
+      </w:r>
+      <w:proofErr w:type="spellEnd"/>
+      <w:r>
+        <w:rPr>
+          <w:lang w:eastAsia="zh-Hans"/>
+        </w:rPr>
+        <w:t>”: “</w:t>
+      </w:r>
+      <w:r>
+        <w:rPr>
+          <w:rFonts w:hint="eastAsia"/>
+          <w:lang w:eastAsia="zh-Hans"/>
+        </w:rPr>
+        <w:t>访问令牌</w:t>
+      </w:r>
+      <w:r>
+        <w:rPr>
+          <w:lang w:eastAsia="zh-Hans"/>
+        </w:rPr>
+        <w:t>”</w:t>
+      </w:r>
+    </w:p>
+    <w:p>
+      <w:pPr>
+        <w:pStyle w:val="Sample"/>
+        <w:ind w:leftChars="600" w:left="1260" w:firstLine="420"/>
+        <w:rPr>
+          <w:lang w:eastAsia="zh-Hans"/>
+        </w:rPr>
+      </w:pPr>
+      <w:r>
+        <w:rPr>
+          <w:lang w:eastAsia="zh-Hans"/>
+        </w:rPr>
+        <w:t>“</w:t>
+      </w:r>
+      <w:proofErr w:type="spellStart"/>
+      <w:r>
+        <w:rPr>
+          <w:lang w:eastAsia="zh-Hans"/>
+        </w:rPr>
+        <w:t>refreshToken</w:t>
+      </w:r>
+      <w:proofErr w:type="spellEnd"/>
+      <w:r>
+        <w:rPr>
+          <w:lang w:eastAsia="zh-Hans"/>
+        </w:rPr>
+        <w:t>”: “</w:t>
+      </w:r>
+      <w:r>
+        <w:rPr>
+          <w:rFonts w:hint="eastAsia"/>
+          <w:lang w:eastAsia="zh-Hans"/>
+        </w:rPr>
+        <w:t>刷新令牌</w:t>
+      </w:r>
+      <w:r>
+        <w:rPr>
+          <w:lang w:eastAsia="zh-Hans"/>
+        </w:rPr>
+        <w:t>”</w:t>
+      </w:r>
+    </w:p>
+    <w:p>
+      <w:pPr>
+        <w:pStyle w:val="Sample"/>
+        <w:ind w:firstLine="420"/>
+        <w:rPr>
+          <w:lang w:eastAsia="zh-Hans"/>
+        </w:rPr>
+      </w:pPr>
+      <w:r>
+        <w:rPr>
+          <w:lang w:eastAsia="zh-Hans"/>
+        </w:rPr>
+        <w:t>}</w:t>
+      </w:r>
+    </w:p>
+    <w:p>
+      <w:pPr>
+        <w:pStyle w:val="Sample"/>
+        <w:rPr>
+          <w:lang w:eastAsia="zh-Hans"/>
+        </w:rPr>
+      </w:pPr>
+      <w:r>
+        <w:rPr>
+          <w:lang w:eastAsia="zh-Hans"/>
+        </w:rPr>
+        <w:t>}</w:t>
+      </w:r>
+    </w:p>
+    <w:p>
+      <w:pPr>
+        <w:rPr>
+          <w:lang w:eastAsia="zh-Hans"/>
+        </w:rPr>
+      </w:pPr>
+    </w:p>
+    <w:p>
+      <w:pPr>
+        <w:pStyle w:val="2"/>
+        <w:rPr>
+          <w:lang w:eastAsia="zh-Hans"/>
+        </w:rPr>
+      </w:pPr>
+      <w:proofErr w:type="spellStart"/>
+      <w:r>
+        <w:rPr>
+          <w:rFonts w:hint="eastAsia"/>
+          <w:lang w:eastAsia="zh-Hans"/>
+        </w:rPr>
+        <w:t>alexa</w:t>
+      </w:r>
+      <w:r>
+        <w:rPr>
+          <w:lang w:eastAsia="zh-Hans"/>
+        </w:rPr>
+        <w:t>.loginWithToken</w:t>
+      </w:r>
+      <w:proofErr w:type="spellEnd"/>
+    </w:p>
+    <w:p>
+      <w:pPr>
+        <w:ind w:left="420"/>
+      </w:pPr>
+      <w:r>
+        <w:rPr>
+          <w:rFonts w:hint="eastAsia"/>
+        </w:rPr>
+        <w:t>用于通过已知Token登录Alexa</w:t>
+      </w:r>
+      <w:r>
+        <w:t xml:space="preserve"> AVS</w:t>
+      </w:r>
+      <w:r>
+        <w:rPr>
+          <w:rFonts w:hint="eastAsia"/>
+        </w:rPr>
+        <w:t>服务。</w:t>
+      </w:r>
+    </w:p>
+    <w:p>
+      <w:pPr>
+        <w:pStyle w:val="3"/>
+        <w:rPr>
+          <w:lang w:eastAsia="zh-Hans"/>
+        </w:rPr>
+      </w:pPr>
+      <w:r>
+        <w:rPr>
+          <w:lang w:eastAsia="zh-Hans"/>
+        </w:rPr>
+        <w:t>Action</w:t>
+      </w:r>
+      <w:r>
+        <w:rPr>
+          <w:rFonts w:hint="eastAsia"/>
+          <w:lang w:eastAsia="zh-Hans"/>
+        </w:rPr>
+        <w:t>参数说明</w:t>
+      </w:r>
+    </w:p>
+    <w:p>
+      <w:pPr>
+        <w:pStyle w:val="Sample"/>
+        <w:rPr>
+          <w:lang w:eastAsia="zh-Hans"/>
+        </w:rPr>
+      </w:pPr>
+      <w:r>
+        <w:rPr>
+          <w:lang w:eastAsia="zh-Hans"/>
+        </w:rPr>
+        <w:t>{</w:t>
+      </w:r>
+    </w:p>
+    <w:p>
+      <w:pPr>
+        <w:pStyle w:val="Sample"/>
+        <w:ind w:firstLine="420"/>
+        <w:rPr>
+          <w:lang w:eastAsia="zh-Hans"/>
+        </w:rPr>
+      </w:pPr>
+      <w:r>
+        <w:rPr>
+          <w:rFonts w:hint="eastAsia"/>
+          <w:lang w:eastAsia="zh-Hans"/>
+        </w:rPr>
+        <w:t>“type</w:t>
+      </w:r>
+      <w:r>
+        <w:rPr>
+          <w:lang w:eastAsia="zh-Hans"/>
+        </w:rPr>
+        <w:t>”: “action”,</w:t>
+      </w:r>
+    </w:p>
+    <w:p>
+      <w:pPr>
+        <w:pStyle w:val="Sample"/>
+        <w:ind w:firstLine="420"/>
+        <w:rPr>
+          <w:lang w:eastAsia="zh-Hans"/>
+        </w:rPr>
+      </w:pPr>
+      <w:r>
+        <w:rPr>
+          <w:lang w:eastAsia="zh-Hans"/>
+        </w:rPr>
+        <w:t>“name”: “</w:t>
+      </w:r>
+      <w:proofErr w:type="spellStart"/>
+      <w:r>
+        <w:rPr>
+          <w:lang w:eastAsia="zh-Hans"/>
+        </w:rPr>
+        <w:t>alexa.loginWithToken</w:t>
+      </w:r>
+      <w:proofErr w:type="spellEnd"/>
+      <w:r>
+        <w:rPr>
+          <w:lang w:eastAsia="zh-Hans"/>
+        </w:rPr>
+        <w:t>”,</w:t>
+      </w:r>
+    </w:p>
+    <w:p>
+      <w:pPr>
+        <w:pStyle w:val="Sample"/>
+        <w:ind w:firstLine="420"/>
+        <w:rPr>
+          <w:lang w:eastAsia="zh-Hans"/>
+        </w:rPr>
+      </w:pPr>
+      <w:r>
+        <w:rPr>
+          <w:lang w:eastAsia="zh-Hans"/>
+        </w:rPr>
+        <w:t>“version”: 1,</w:t>
+      </w:r>
+    </w:p>
+    <w:p>
+      <w:pPr>
+        <w:pStyle w:val="Sample"/>
+        <w:ind w:firstLine="420"/>
+        <w:rPr>
+          <w:lang w:eastAsia="zh-Hans"/>
+        </w:rPr>
+      </w:pPr>
+      <w:r>
+        <w:rPr>
+          <w:lang w:eastAsia="zh-Hans"/>
+        </w:rPr>
+        <w:t>“payload”: {</w:t>
+      </w:r>
+    </w:p>
+    <w:p>
+      <w:pPr>
+        <w:pStyle w:val="Sample"/>
+        <w:ind w:leftChars="600" w:left="1260" w:firstLine="420"/>
+        <w:rPr>
+          <w:lang w:eastAsia="zh-Hans"/>
+        </w:rPr>
+      </w:pPr>
+      <w:r>
+        <w:rPr>
+          <w:lang w:eastAsia="zh-Hans"/>
+        </w:rPr>
+        <w:t>“</w:t>
+      </w:r>
+      <w:proofErr w:type="spellStart"/>
+      <w:r>
+        <w:rPr>
+          <w:lang w:eastAsia="zh-Hans"/>
+        </w:rPr>
+        <w:t>refreshToken</w:t>
+      </w:r>
+      <w:proofErr w:type="spellEnd"/>
+      <w:r>
+        <w:rPr>
+          <w:lang w:eastAsia="zh-Hans"/>
+        </w:rPr>
+        <w:t>”: “</w:t>
+      </w:r>
+      <w:r>
+        <w:rPr>
+          <w:rFonts w:hint="eastAsia"/>
+          <w:lang w:eastAsia="zh-Hans"/>
+        </w:rPr>
+        <w:t>刷新令牌“</w:t>
+      </w:r>
+    </w:p>
+    <w:p>
+      <w:pPr>
+        <w:pStyle w:val="Sample"/>
+        <w:ind w:firstLine="420"/>
+        <w:rPr>
+          <w:lang w:eastAsia="zh-Hans"/>
+        </w:rPr>
+      </w:pPr>
+      <w:r>
+        <w:rPr>
+          <w:lang w:eastAsia="zh-Hans"/>
+        </w:rPr>
+        <w:t>}</w:t>
+      </w:r>
+    </w:p>
+    <w:p>
+      <w:pPr>
+        <w:pStyle w:val="Sample"/>
+        <w:rPr>
+          <w:lang w:eastAsia="zh-Hans"/>
+        </w:rPr>
+      </w:pPr>
+      <w:r>
+        <w:rPr>
+          <w:lang w:eastAsia="zh-Hans"/>
+        </w:rPr>
+        <w:t>}</w:t>
+      </w:r>
+    </w:p>
+    <w:p>
+      <w:pPr>
+        <w:ind w:firstLine="420"/>
+        <w:rPr>
+          <w:lang w:eastAsia="zh-Hans"/>
+        </w:rPr>
+      </w:pPr>
+    </w:p>
+    <w:p>
+      <w:pPr>
+        <w:pStyle w:val="3"/>
+        <w:rPr>
+          <w:lang w:eastAsia="zh-Hans"/>
+        </w:rPr>
+      </w:pPr>
+      <w:r>
+        <w:rPr>
+          <w:lang w:eastAsia="zh-Hans"/>
+        </w:rPr>
+        <w:t>R</w:t>
+      </w:r>
+      <w:r>
+        <w:rPr>
+          <w:rFonts w:hint="eastAsia"/>
+          <w:lang w:eastAsia="zh-Hans"/>
+        </w:rPr>
+        <w:t>esult参数说明</w:t>
+      </w:r>
+    </w:p>
+    <w:p>
+      <w:pPr>
+        <w:pStyle w:val="Sample"/>
+        <w:rPr>
+          <w:lang w:eastAsia="zh-Hans"/>
+        </w:rPr>
+      </w:pPr>
+      <w:r>
+        <w:rPr>
+          <w:lang w:eastAsia="zh-Hans"/>
+        </w:rPr>
+        <w:t>{</w:t>
+      </w:r>
+    </w:p>
+    <w:p>
+      <w:pPr>
+        <w:pStyle w:val="Sample"/>
+        <w:ind w:firstLine="420"/>
+        <w:rPr>
+          <w:lang w:eastAsia="zh-Hans"/>
+        </w:rPr>
+      </w:pPr>
+      <w:r>
+        <w:rPr>
+          <w:rFonts w:hint="eastAsia"/>
+          <w:lang w:eastAsia="zh-Hans"/>
+        </w:rPr>
+        <w:t>“type</w:t>
+      </w:r>
+      <w:r>
+        <w:rPr>
+          <w:lang w:eastAsia="zh-Hans"/>
+        </w:rPr>
+        <w:t>”: “</w:t>
+      </w:r>
+      <w:r>
+        <w:rPr>
+          <w:rFonts w:hint="eastAsia"/>
+          <w:lang w:eastAsia="zh-Hans"/>
+        </w:rPr>
+        <w:t>result</w:t>
+      </w:r>
+      <w:r>
+        <w:rPr>
+          <w:lang w:eastAsia="zh-Hans"/>
+        </w:rPr>
+        <w:t>”,</w:t>
+      </w:r>
+    </w:p>
+    <w:p>
+      <w:pPr>
+        <w:pStyle w:val="Sample"/>
+        <w:ind w:firstLine="420"/>
+        <w:rPr>
+          <w:lang w:eastAsia="zh-Hans"/>
+        </w:rPr>
+      </w:pPr>
+      <w:r>
+        <w:rPr>
+          <w:lang w:eastAsia="zh-Hans"/>
+        </w:rPr>
+        <w:t>“name”: “</w:t>
+      </w:r>
+      <w:proofErr w:type="spellStart"/>
+      <w:r>
+        <w:rPr>
+          <w:lang w:eastAsia="zh-Hans"/>
+        </w:rPr>
+        <w:t>alexa.loginWithToken</w:t>
+      </w:r>
+      <w:proofErr w:type="spellEnd"/>
+      <w:r>
+        <w:rPr>
+          <w:lang w:eastAsia="zh-Hans"/>
+        </w:rPr>
+        <w:t>”,</w:t>
+      </w:r>
+    </w:p>
+    <w:p>
+      <w:pPr>
+        <w:pStyle w:val="Sample"/>
+        <w:ind w:firstLine="420"/>
+        <w:rPr>
+          <w:lang w:eastAsia="zh-Hans"/>
+        </w:rPr>
+      </w:pPr>
+      <w:r>
+        <w:rPr>
+          <w:lang w:eastAsia="zh-Hans"/>
+        </w:rPr>
+        <w:t>“version”: 1,</w:t>
+      </w:r>
+    </w:p>
+    <w:p>
+      <w:pPr>
+        <w:pStyle w:val="Sample"/>
+        <w:ind w:firstLine="420"/>
+        <w:rPr>
+          <w:lang w:eastAsia="zh-Hans"/>
+        </w:rPr>
+      </w:pPr>
+      <w:r>
+        <w:rPr>
+          <w:lang w:eastAsia="zh-Hans"/>
+        </w:rPr>
+        <w:t>“</w:t>
+      </w:r>
+      <w:r>
+        <w:rPr>
+          <w:rFonts w:hint="eastAsia"/>
+          <w:lang w:eastAsia="zh-Hans"/>
+        </w:rPr>
+        <w:t>code</w:t>
+      </w:r>
+      <w:r>
+        <w:rPr>
+          <w:lang w:eastAsia="zh-Hans"/>
+        </w:rPr>
+        <w:t>”: 0,</w:t>
+      </w:r>
+    </w:p>
+    <w:p>
+      <w:pPr>
+        <w:pStyle w:val="Sample"/>
+        <w:ind w:firstLine="420"/>
+        <w:rPr>
+          <w:lang w:eastAsia="zh-Hans"/>
+        </w:rPr>
+      </w:pPr>
+      <w:r>
+        <w:rPr>
+          <w:lang w:eastAsia="zh-Hans"/>
+        </w:rPr>
+        <w:t>“payload”: {</w:t>
+      </w:r>
+    </w:p>
+    <w:p>
+      <w:pPr>
+        <w:pStyle w:val="Sample"/>
+        <w:ind w:leftChars="600" w:left="1260" w:firstLine="420"/>
+        <w:rPr>
+          <w:lang w:eastAsia="zh-Hans"/>
+        </w:rPr>
+      </w:pPr>
+      <w:r>
+        <w:rPr>
+          <w:lang w:eastAsia="zh-Hans"/>
+        </w:rPr>
+        <w:t>“</w:t>
+      </w:r>
+      <w:proofErr w:type="spellStart"/>
+      <w:r>
+        <w:rPr>
+          <w:lang w:eastAsia="zh-Hans"/>
+        </w:rPr>
+        <w:t>accessToken</w:t>
+      </w:r>
+      <w:proofErr w:type="spellEnd"/>
+      <w:r>
+        <w:rPr>
+          <w:lang w:eastAsia="zh-Hans"/>
+        </w:rPr>
+        <w:t>”: “</w:t>
+      </w:r>
+      <w:r>
+        <w:rPr>
+          <w:rFonts w:hint="eastAsia"/>
+          <w:lang w:eastAsia="zh-Hans"/>
+        </w:rPr>
+        <w:t>访问令牌</w:t>
+      </w:r>
+      <w:r>
+        <w:rPr>
+          <w:lang w:eastAsia="zh-Hans"/>
+        </w:rPr>
+        <w:t>”</w:t>
+      </w:r>
+    </w:p>
+    <w:p>
+      <w:pPr>
+        <w:pStyle w:val="Sample"/>
+        <w:ind w:leftChars="600" w:left="1260" w:firstLine="420"/>
+        <w:rPr>
+          <w:lang w:eastAsia="zh-Hans"/>
+        </w:rPr>
+      </w:pPr>
+      <w:r>
+        <w:rPr>
+          <w:lang w:eastAsia="zh-Hans"/>
+        </w:rPr>
+        <w:t>“</w:t>
+      </w:r>
+      <w:proofErr w:type="spellStart"/>
+      <w:r>
+        <w:rPr>
+          <w:lang w:eastAsia="zh-Hans"/>
+        </w:rPr>
+        <w:t>refreshToken</w:t>
+      </w:r>
+      <w:proofErr w:type="spellEnd"/>
+      <w:r>
+        <w:rPr>
+          <w:lang w:eastAsia="zh-Hans"/>
+        </w:rPr>
+        <w:t>”: “</w:t>
+      </w:r>
+      <w:r>
+        <w:rPr>
+          <w:rFonts w:hint="eastAsia"/>
+          <w:lang w:eastAsia="zh-Hans"/>
+        </w:rPr>
+        <w:t>刷新令牌</w:t>
+      </w:r>
+      <w:r>
+        <w:rPr>
+          <w:lang w:eastAsia="zh-Hans"/>
+        </w:rPr>
+        <w:t>”</w:t>
+      </w:r>
+    </w:p>
+    <w:p>
+      <w:pPr>
+        <w:pStyle w:val="Sample"/>
+        <w:ind w:firstLine="420"/>
+        <w:rPr>
+          <w:lang w:eastAsia="zh-Hans"/>
+        </w:rPr>
+      </w:pPr>
+      <w:r>
+        <w:rPr>
+          <w:lang w:eastAsia="zh-Hans"/>
+        </w:rPr>
+        <w:lastRenderedPageBreak/>
+        <w:t>}</w:t>
+      </w:r>
+    </w:p>
+    <w:p>
+      <w:pPr>
+        <w:pStyle w:val="Sample"/>
+        <w:rPr>
+          <w:lang w:eastAsia="zh-Hans"/>
+        </w:rPr>
+      </w:pPr>
+      <w:r>
+        <w:rPr>
+          <w:lang w:eastAsia="zh-Hans"/>
+        </w:rPr>
+        <w:t>}</w:t>
+      </w:r>
+    </w:p>
+    <w:p>
+      <w:pPr>
+        <w:rPr>
+          <w:lang w:eastAsia="zh-Hans"/>
+        </w:rPr>
+      </w:pPr>
+    </w:p>
+    <w:p>
+      <w:pPr>
+        <w:pStyle w:val="2"/>
+        <w:rPr>
+          <w:lang w:eastAsia="zh-Hans"/>
+        </w:rPr>
+      </w:pPr>
+      <w:proofErr w:type="spellStart"/>
+      <w:r>
+        <w:t>A</w:t>
+      </w:r>
+      <w:r>
+        <w:rPr>
+          <w:rFonts w:hint="eastAsia"/>
+        </w:rPr>
+        <w:t>lexa</w:t>
+      </w:r>
+      <w:r>
+        <w:rPr>
+          <w:lang w:eastAsia="zh-Hans"/>
+        </w:rPr>
+        <w:t>.setDND</w:t>
+      </w:r>
+      <w:proofErr w:type="spellEnd"/>
+    </w:p>
+    <w:p>
+      <w:pPr>
+        <w:pStyle w:val="3"/>
+        <w:rPr>
+          <w:lang w:eastAsia="zh-Hans"/>
+        </w:rPr>
+      </w:pPr>
+      <w:r>
+        <w:rPr>
+          <w:lang w:eastAsia="zh-Hans"/>
+        </w:rPr>
+        <w:t>Action</w:t>
+      </w:r>
+      <w:r>
+        <w:rPr>
+          <w:rFonts w:hint="eastAsia"/>
+          <w:lang w:eastAsia="zh-Hans"/>
+        </w:rPr>
+        <w:t>参数说明</w:t>
+      </w:r>
+    </w:p>
+    <w:p>
+      <w:pPr>
+        <w:pStyle w:val="Sample"/>
+        <w:rPr>
+          <w:lang w:eastAsia="zh-Hans"/>
+        </w:rPr>
+      </w:pPr>
+      <w:r>
+        <w:rPr>
+          <w:lang w:eastAsia="zh-Hans"/>
+        </w:rPr>
+        <w:t>{</w:t>
+      </w:r>
+    </w:p>
+    <w:p>
+      <w:pPr>
+        <w:pStyle w:val="Sample"/>
+        <w:ind w:firstLine="420"/>
+        <w:rPr>
+          <w:lang w:eastAsia="zh-Hans"/>
+        </w:rPr>
+      </w:pPr>
+      <w:r>
+        <w:rPr>
+          <w:rFonts w:hint="eastAsia"/>
+          <w:lang w:eastAsia="zh-Hans"/>
+        </w:rPr>
+        <w:t>“type</w:t>
+      </w:r>
+      <w:r>
+        <w:rPr>
+          <w:lang w:eastAsia="zh-Hans"/>
+        </w:rPr>
+        <w:t>”: “action”,</w:t>
+      </w:r>
+    </w:p>
+    <w:p>
+      <w:pPr>
+        <w:pStyle w:val="Sample"/>
+        <w:ind w:firstLine="420"/>
+        <w:rPr>
+          <w:lang w:eastAsia="zh-Hans"/>
+        </w:rPr>
+      </w:pPr>
+      <w:r>
+        <w:rPr>
+          <w:lang w:eastAsia="zh-Hans"/>
+        </w:rPr>
+        <w:t>“name”: “</w:t>
+      </w:r>
+      <w:proofErr w:type="spellStart"/>
+      <w:r>
+        <w:rPr>
+          <w:lang w:eastAsia="zh-Hans"/>
+        </w:rPr>
+        <w:t>alexa.setDND</w:t>
+      </w:r>
+      <w:proofErr w:type="spellEnd"/>
+      <w:r>
+        <w:rPr>
+          <w:lang w:eastAsia="zh-Hans"/>
+        </w:rPr>
+        <w:t>”,</w:t>
+      </w:r>
+    </w:p>
+    <w:p>
+      <w:pPr>
+        <w:pStyle w:val="Sample"/>
+        <w:ind w:firstLine="420"/>
+        <w:rPr>
+          <w:lang w:eastAsia="zh-Hans"/>
+        </w:rPr>
+      </w:pPr>
+      <w:r>
+        <w:rPr>
+          <w:lang w:eastAsia="zh-Hans"/>
+        </w:rPr>
+        <w:t>“version”: 1,</w:t>
+      </w:r>
+    </w:p>
+    <w:p>
+      <w:pPr>
+        <w:pStyle w:val="Sample"/>
+        <w:ind w:firstLine="420"/>
+        <w:rPr>
+          <w:lang w:eastAsia="zh-Hans"/>
+        </w:rPr>
+      </w:pPr>
+      <w:r>
+        <w:rPr>
+          <w:lang w:eastAsia="zh-Hans"/>
+        </w:rPr>
+        <w:t>“payload”: {</w:t>
+      </w:r>
+    </w:p>
+    <w:p>
+      <w:pPr>
+        <w:pStyle w:val="Sample"/>
+        <w:ind w:leftChars="600" w:left="1260" w:firstLine="420"/>
+        <w:rPr>
+          <w:lang w:eastAsia="zh-Hans"/>
+        </w:rPr>
+      </w:pPr>
+      <w:r>
+        <w:rPr>
+          <w:lang w:eastAsia="zh-Hans"/>
+        </w:rPr>
+        <w:t>“enabled”: “true</w:t>
+      </w:r>
+      <w:r>
+        <w:rPr>
+          <w:rFonts w:hint="eastAsia"/>
+          <w:lang w:eastAsia="zh-Hans"/>
+        </w:rPr>
+        <w:t>“</w:t>
+      </w:r>
+    </w:p>
+    <w:p>
+      <w:pPr>
+        <w:pStyle w:val="Sample"/>
+        <w:ind w:firstLine="420"/>
+        <w:rPr>
+          <w:lang w:eastAsia="zh-Hans"/>
+        </w:rPr>
+      </w:pPr>
+      <w:r>
+        <w:rPr>
+          <w:lang w:eastAsia="zh-Hans"/>
+        </w:rPr>
+        <w:t>}</w:t>
+      </w:r>
+    </w:p>
+    <w:p>
+      <w:pPr>
+        <w:pStyle w:val="Sample"/>
+        <w:rPr>
+          <w:lang w:eastAsia="zh-Hans"/>
+        </w:rPr>
+      </w:pPr>
+      <w:r>
+        <w:rPr>
+          <w:lang w:eastAsia="zh-Hans"/>
+        </w:rPr>
+        <w:t>}</w:t>
+      </w:r>
+    </w:p>
+    <w:p>
+      <w:pPr>
+        <w:rPr>
+          <w:lang w:eastAsia="zh-Hans"/>
+        </w:rPr>
+      </w:pPr>
+    </w:p>
+    <w:p>
+      <w:pPr>
+        <w:pStyle w:val="3"/>
+        <w:rPr>
+          <w:lang w:eastAsia="zh-Hans"/>
+        </w:rPr>
+      </w:pPr>
+      <w:r>
+        <w:rPr>
+          <w:lang w:eastAsia="zh-Hans"/>
+        </w:rPr>
+        <w:t>R</w:t>
+      </w:r>
+      <w:r>
+        <w:rPr>
+          <w:rFonts w:hint="eastAsia"/>
+          <w:lang w:eastAsia="zh-Hans"/>
+        </w:rPr>
+        <w:t>esult参数说明</w:t>
+      </w:r>
+    </w:p>
+    <w:p>
+      <w:pPr>
+        <w:pStyle w:val="Sample"/>
+        <w:rPr>
+          <w:lang w:eastAsia="zh-Hans"/>
+        </w:rPr>
+      </w:pPr>
+      <w:r>
+        <w:rPr>
+          <w:lang w:eastAsia="zh-Hans"/>
+        </w:rPr>
+        <w:t>{</w:t>
+      </w:r>
+    </w:p>
+    <w:p>
+      <w:pPr>
+        <w:pStyle w:val="Sample"/>
+        <w:ind w:firstLine="420"/>
+        <w:rPr>
+          <w:lang w:eastAsia="zh-Hans"/>
+        </w:rPr>
+      </w:pPr>
+      <w:r>
+        <w:rPr>
+          <w:rFonts w:hint="eastAsia"/>
+          <w:lang w:eastAsia="zh-Hans"/>
+        </w:rPr>
+        <w:t>“type</w:t>
+      </w:r>
+      <w:r>
+        <w:rPr>
+          <w:lang w:eastAsia="zh-Hans"/>
+        </w:rPr>
+        <w:t>”: “</w:t>
+      </w:r>
+      <w:r>
+        <w:rPr>
+          <w:rFonts w:hint="eastAsia"/>
+          <w:lang w:eastAsia="zh-Hans"/>
+        </w:rPr>
+        <w:t>result</w:t>
+      </w:r>
+      <w:r>
+        <w:rPr>
+          <w:lang w:eastAsia="zh-Hans"/>
+        </w:rPr>
+        <w:t>”,</w:t>
+      </w:r>
+    </w:p>
+    <w:p>
+      <w:pPr>
+        <w:pStyle w:val="Sample"/>
+        <w:ind w:firstLine="420"/>
+        <w:rPr>
+          <w:lang w:eastAsia="zh-Hans"/>
+        </w:rPr>
+      </w:pPr>
+      <w:r>
+        <w:rPr>
+          <w:lang w:eastAsia="zh-Hans"/>
+        </w:rPr>
+        <w:t>“name”: “</w:t>
+      </w:r>
+      <w:proofErr w:type="spellStart"/>
+      <w:r>
+        <w:rPr>
+          <w:lang w:eastAsia="zh-Hans"/>
+        </w:rPr>
+        <w:t>alexa.setDND</w:t>
+      </w:r>
+      <w:proofErr w:type="spellEnd"/>
+      <w:r>
+        <w:rPr>
+          <w:lang w:eastAsia="zh-Hans"/>
+        </w:rPr>
+        <w:t>”,</w:t>
+      </w:r>
+    </w:p>
+    <w:p>
+      <w:pPr>
+        <w:pStyle w:val="Sample"/>
+        <w:ind w:firstLine="420"/>
+        <w:rPr>
+          <w:lang w:eastAsia="zh-Hans"/>
+        </w:rPr>
+      </w:pPr>
+      <w:r>
+        <w:rPr>
+          <w:lang w:eastAsia="zh-Hans"/>
+        </w:rPr>
+        <w:t>“version”: 1,</w:t>
+      </w:r>
+    </w:p>
+    <w:p>
+      <w:pPr>
+        <w:pStyle w:val="Sample"/>
+        <w:ind w:firstLine="420"/>
+        <w:rPr>
+          <w:lang w:eastAsia="zh-Hans"/>
+        </w:rPr>
+      </w:pPr>
+      <w:r>
+        <w:rPr>
+          <w:lang w:eastAsia="zh-Hans"/>
+        </w:rPr>
+        <w:t>“</w:t>
+      </w:r>
+      <w:r>
+        <w:rPr>
+          <w:rFonts w:hint="eastAsia"/>
+          <w:lang w:eastAsia="zh-Hans"/>
+        </w:rPr>
+        <w:t>code</w:t>
+      </w:r>
+      <w:r>
+        <w:rPr>
+          <w:lang w:eastAsia="zh-Hans"/>
+        </w:rPr>
+        <w:t>”: 0</w:t>
+      </w:r>
+      <w:r>
+        <w:rPr>
+          <w:lang w:eastAsia="zh-Hans"/>
+        </w:rPr>
+        <w:t>,</w:t>
+      </w:r>
+    </w:p>
+    <w:p>
+      <w:pPr>
+        <w:pStyle w:val="Sample"/>
+        <w:ind w:firstLine="420"/>
+      </w:pPr>
+      <w:r>
+        <w:t>“payload”: {</w:t>
+      </w:r>
+    </w:p>
+    <w:p>
+      <w:pPr>
+        <w:pStyle w:val="Sample"/>
+        <w:ind w:firstLine="420"/>
+      </w:pPr>
+      <w:r>
+        <w:tab/>
+        <w:t>“enabled”: “true”</w:t>
+      </w:r>
+    </w:p>
+    <w:p>
+      <w:pPr>
+        <w:pStyle w:val="Sample"/>
+        <w:ind w:firstLine="420"/>
+      </w:pPr>
+      <w:r>
+        <w:rPr>
+          <w:rFonts w:hint="eastAsia"/>
+        </w:rPr>
+        <w:t>}</w:t>
+      </w:r>
+    </w:p>
+    <w:p>
+      <w:pPr>
+        <w:pStyle w:val="Sample"/>
+        <w:rPr>
+          <w:lang w:eastAsia="zh-Hans"/>
+        </w:rPr>
+      </w:pPr>
+      <w:r>
+        <w:rPr>
+          <w:lang w:eastAsia="zh-Hans"/>
+        </w:rPr>
+        <w:t>}</w:t>
+      </w:r>
+    </w:p>
+    <w:p>
+      <w:pPr>
+        <w:rPr>
+          <w:lang w:eastAsia="zh-Hans"/>
+        </w:rPr>
+      </w:pPr>
+    </w:p>
+    <w:p>
+      <w:pPr>
+        <w:pStyle w:val="2"/>
+        <w:rPr>
+          <w:lang w:eastAsia="zh-Hans"/>
+        </w:rPr>
+      </w:pPr>
+      <w:proofErr w:type="spellStart"/>
+      <w:r>
+        <w:t>A</w:t>
+      </w:r>
+      <w:r>
+        <w:rPr>
+          <w:rFonts w:hint="eastAsia"/>
+        </w:rPr>
+        <w:t>lexa</w:t>
+      </w:r>
+      <w:r>
+        <w:rPr>
+          <w:lang w:eastAsia="zh-Hans"/>
+        </w:rPr>
+        <w:t>.</w:t>
+      </w:r>
+      <w:r>
+        <w:rPr>
+          <w:rFonts w:hint="eastAsia"/>
+        </w:rPr>
+        <w:t>clear</w:t>
+      </w:r>
+      <w:r>
+        <w:rPr>
+          <w:lang w:eastAsia="zh-Hans"/>
+        </w:rPr>
+        <w:t>Indicator</w:t>
+      </w:r>
+      <w:proofErr w:type="spellEnd"/>
+    </w:p>
+    <w:p>
+      <w:pPr>
+        <w:pStyle w:val="3"/>
+        <w:rPr>
+          <w:lang w:eastAsia="zh-Hans"/>
+        </w:rPr>
+      </w:pPr>
+      <w:r>
+        <w:rPr>
+          <w:lang w:eastAsia="zh-Hans"/>
+        </w:rPr>
+        <w:t>Action</w:t>
+      </w:r>
+      <w:r>
+        <w:rPr>
+          <w:rFonts w:hint="eastAsia"/>
+          <w:lang w:eastAsia="zh-Hans"/>
+        </w:rPr>
+        <w:t>参数说明</w:t>
+      </w:r>
+    </w:p>
+    <w:p>
+      <w:pPr>
+        <w:pStyle w:val="Sample"/>
+        <w:rPr>
+          <w:lang w:eastAsia="zh-Hans"/>
+        </w:rPr>
+      </w:pPr>
+      <w:r>
+        <w:rPr>
+          <w:lang w:eastAsia="zh-Hans"/>
+        </w:rPr>
+        <w:t>{</w:t>
+      </w:r>
+    </w:p>
+    <w:p>
+      <w:pPr>
+        <w:pStyle w:val="Sample"/>
+        <w:ind w:firstLine="420"/>
+        <w:rPr>
+          <w:lang w:eastAsia="zh-Hans"/>
+        </w:rPr>
+      </w:pPr>
+      <w:r>
+        <w:rPr>
+          <w:rFonts w:hint="eastAsia"/>
+          <w:lang w:eastAsia="zh-Hans"/>
+        </w:rPr>
+        <w:t>“type</w:t>
+      </w:r>
+      <w:r>
+        <w:rPr>
+          <w:lang w:eastAsia="zh-Hans"/>
+        </w:rPr>
+        <w:t>”: “action”,</w:t>
+      </w:r>
+    </w:p>
+    <w:p>
+      <w:pPr>
+        <w:pStyle w:val="Sample"/>
+        <w:ind w:firstLine="420"/>
+        <w:rPr>
+          <w:lang w:eastAsia="zh-Hans"/>
+        </w:rPr>
+      </w:pPr>
+      <w:r>
+        <w:rPr>
+          <w:lang w:eastAsia="zh-Hans"/>
+        </w:rPr>
+        <w:t>“name”: “</w:t>
+      </w:r>
+      <w:proofErr w:type="spellStart"/>
+      <w:r>
+        <w:rPr>
+          <w:lang w:eastAsia="zh-Hans"/>
+        </w:rPr>
+        <w:t>alexa.</w:t>
+      </w:r>
+      <w:r>
+        <w:rPr>
+          <w:lang w:eastAsia="zh-Hans"/>
+        </w:rPr>
+        <w:t>clearIndicator</w:t>
+      </w:r>
+      <w:proofErr w:type="spellEnd"/>
+      <w:r>
+        <w:rPr>
+          <w:lang w:eastAsia="zh-Hans"/>
+        </w:rPr>
+        <w:t>”,</w:t>
+      </w:r>
+    </w:p>
+    <w:p>
+      <w:pPr>
+        <w:pStyle w:val="Sample"/>
+        <w:ind w:firstLine="420"/>
+        <w:rPr>
+          <w:lang w:eastAsia="zh-Hans"/>
+        </w:rPr>
+      </w:pPr>
+      <w:r>
+        <w:rPr>
+          <w:lang w:eastAsia="zh-Hans"/>
+        </w:rPr>
+        <w:t>“version”: 1,</w:t>
+      </w:r>
+    </w:p>
+    <w:p>
+      <w:pPr>
+        <w:pStyle w:val="Sample"/>
+        <w:rPr>
+          <w:lang w:eastAsia="zh-Hans"/>
+        </w:rPr>
+      </w:pPr>
+      <w:r>
+        <w:rPr>
+          <w:lang w:eastAsia="zh-Hans"/>
+        </w:rPr>
+        <w:t>}</w:t>
+      </w:r>
+    </w:p>
+    <w:p>
+      <w:pPr>
+        <w:rPr>
+          <w:lang w:eastAsia="zh-Hans"/>
+        </w:rPr>
+      </w:pPr>
+    </w:p>
+    <w:p>
+      <w:pPr>
+        <w:pStyle w:val="3"/>
+        <w:rPr>
+          <w:lang w:eastAsia="zh-Hans"/>
+        </w:rPr>
+      </w:pPr>
+      <w:r>
+        <w:rPr>
+          <w:lang w:eastAsia="zh-Hans"/>
+        </w:rPr>
         <w:lastRenderedPageBreak/>
         <w:t>R</w:t>
       </w:r>
@@ -6313,7 +7723,7 @@
         <w:rPr>
           <w:lang w:eastAsia="zh-Hans"/>
         </w:rPr>
-        <w:t>alexa.login</w:t>
+        <w:t>alexa.clearIndicator</w:t>
       </w:r>
       <w:proofErr w:type="spellEnd"/>
       <w:r>
@@ -6342,9 +7752,6 @@
       <w:pPr>
         <w:pStyle w:val="Sample"/>
         <w:ind w:firstLine="420"/>
-        <w:rPr>
-          <w:lang w:eastAsia="zh-Hans"/>
-        </w:rPr>
       </w:pPr>
       <w:r>
         <w:rPr>
@@ -6363,112 +7770,12 @@
         <w:rPr>
           <w:lang w:eastAsia="zh-Hans"/>
         </w:rPr>
-        <w:t>”: 0,</w:t>
+        <w:t>”: 0</w:t>
       </w:r>
     </w:p>
     <w:p>
       <w:pPr>
         <w:pStyle w:val="Sample"/>
-        <w:ind w:firstLine="420"/>
-        <w:rPr>
-          <w:lang w:eastAsia="zh-Hans"/>
-        </w:rPr>
-      </w:pPr>
-      <w:r>
-        <w:rPr>
-          <w:lang w:eastAsia="zh-Hans"/>
-        </w:rPr>
-        <w:t>“payload”: {</w:t>
-      </w:r>
-    </w:p>
-    <w:p>
-      <w:pPr>
-        <w:pStyle w:val="Sample"/>
-        <w:ind w:leftChars="600" w:left="1260" w:firstLine="420"/>
-        <w:rPr>
-          <w:lang w:eastAsia="zh-Hans"/>
-        </w:rPr>
-      </w:pPr>
-      <w:r>
-        <w:rPr>
-          <w:lang w:eastAsia="zh-Hans"/>
-        </w:rPr>
-        <w:t>“</w:t>
-      </w:r>
-      <w:proofErr w:type="spellStart"/>
-      <w:r>
-        <w:rPr>
-          <w:lang w:eastAsia="zh-Hans"/>
-        </w:rPr>
-        <w:t>accessToken</w:t>
-      </w:r>
-      <w:proofErr w:type="spellEnd"/>
-      <w:r>
-        <w:rPr>
-          <w:lang w:eastAsia="zh-Hans"/>
-        </w:rPr>
-        <w:t>”: “</w:t>
-      </w:r>
-      <w:r>
-        <w:rPr>
-          <w:rFonts w:hint="eastAsia"/>
-          <w:lang w:eastAsia="zh-Hans"/>
-        </w:rPr>
-        <w:t>访问令牌</w:t>
-      </w:r>
-      <w:r>
-        <w:rPr>
-          <w:lang w:eastAsia="zh-Hans"/>
-        </w:rPr>
-        <w:t>”</w:t>
-      </w:r>
-    </w:p>
-    <w:p>
-      <w:pPr>
-        <w:pStyle w:val="Sample"/>
-        <w:ind w:leftChars="600" w:left="1260" w:firstLine="420"/>
-        <w:rPr>
-          <w:lang w:eastAsia="zh-Hans"/>
-        </w:rPr>
-      </w:pPr>
-      <w:r>
-        <w:rPr>
-          <w:lang w:eastAsia="zh-Hans"/>
-        </w:rPr>
-        <w:t>“</w:t>
-      </w:r>
-      <w:proofErr w:type="spellStart"/>
-      <w:r>
-        <w:rPr>
-          <w:lang w:eastAsia="zh-Hans"/>
-        </w:rPr>
-        <w:t>refreshToken</w:t>
-      </w:r>
-      <w:proofErr w:type="spellEnd"/>
-      <w:r>
-        <w:rPr>
-          <w:lang w:eastAsia="zh-Hans"/>
-        </w:rPr>
-        <w:t>”: “</w:t>
-      </w:r>
-      <w:r>
-        <w:rPr>
-          <w:rFonts w:hint="eastAsia"/>
-          <w:lang w:eastAsia="zh-Hans"/>
-        </w:rPr>
-        <w:t>刷新令牌</w:t>
-      </w:r>
-      <w:r>
-        <w:rPr>
-          <w:lang w:eastAsia="zh-Hans"/>
-        </w:rPr>
-        <w:t>”</w:t>
-      </w:r>
-    </w:p>
-    <w:p>
-      <w:pPr>
-        <w:pStyle w:val="Sample"/>
-        <w:ind w:firstLine="420"/>
         <w:rPr>
           <w:lang w:eastAsia="zh-Hans"/>
         </w:rPr>
@@ -6479,955 +7786,6 @@
         </w:rPr>
         <w:t>}</w:t>
       </w:r>
-    </w:p>
-    <w:p>
-      <w:pPr>
-        <w:pStyle w:val="Sample"/>
-        <w:rPr>
-          <w:lang w:eastAsia="zh-Hans"/>
-        </w:rPr>
-      </w:pPr>
-      <w:r>
-        <w:rPr>
-          <w:lang w:eastAsia="zh-Hans"/>
-        </w:rPr>
-        <w:t>}</w:t>
-      </w:r>
-    </w:p>
-    <w:p>
-      <w:pPr>
-        <w:rPr>
-          <w:lang w:eastAsia="zh-Hans"/>
-        </w:rPr>
-      </w:pPr>
-    </w:p>
-    <w:p>
-      <w:pPr>
-        <w:pStyle w:val="2"/>
-        <w:rPr>
-          <w:lang w:eastAsia="zh-Hans"/>
-        </w:rPr>
-      </w:pPr>
-      <w:proofErr w:type="spellStart"/>
-      <w:proofErr w:type="gramStart"/>
-      <w:r>
-        <w:rPr>
-          <w:rFonts w:hint="eastAsia"/>
-          <w:lang w:eastAsia="zh-Hans"/>
-        </w:rPr>
-        <w:t>alexa</w:t>
-      </w:r>
-      <w:r>
-        <w:rPr>
-          <w:lang w:eastAsia="zh-Hans"/>
-        </w:rPr>
-        <w:t>.loginWithToken</w:t>
-      </w:r>
-      <w:proofErr w:type="spellEnd"/>
-      <w:proofErr w:type="gramEnd"/>
-    </w:p>
-    <w:p>
-      <w:pPr>
-        <w:pStyle w:val="3"/>
-        <w:rPr>
-          <w:lang w:eastAsia="zh-Hans"/>
-        </w:rPr>
-      </w:pPr>
-      <w:r>
-        <w:rPr>
-          <w:lang w:eastAsia="zh-Hans"/>
-        </w:rPr>
-        <w:t>Action</w:t>
-      </w:r>
-      <w:r>
-        <w:rPr>
-          <w:rFonts w:hint="eastAsia"/>
-          <w:lang w:eastAsia="zh-Hans"/>
-        </w:rPr>
-        <w:t>参数说明</w:t>
-      </w:r>
-    </w:p>
-    <w:p>
-      <w:pPr>
-        <w:pStyle w:val="Sample"/>
-        <w:rPr>
-          <w:lang w:eastAsia="zh-Hans"/>
-        </w:rPr>
-      </w:pPr>
-      <w:r>
-        <w:rPr>
-          <w:lang w:eastAsia="zh-Hans"/>
-        </w:rPr>
-        <w:t>{</w:t>
-      </w:r>
-    </w:p>
-    <w:p>
-      <w:pPr>
-        <w:pStyle w:val="Sample"/>
-        <w:ind w:firstLine="420"/>
-        <w:rPr>
-          <w:lang w:eastAsia="zh-Hans"/>
-        </w:rPr>
-      </w:pPr>
-      <w:r>
-        <w:rPr>
-          <w:rFonts w:hint="eastAsia"/>
-          <w:lang w:eastAsia="zh-Hans"/>
-        </w:rPr>
-        <w:t>“type</w:t>
-      </w:r>
-      <w:r>
-        <w:rPr>
-          <w:lang w:eastAsia="zh-Hans"/>
-        </w:rPr>
-        <w:t>”: “action”,</w:t>
-      </w:r>
-    </w:p>
-    <w:p>
-      <w:pPr>
-        <w:pStyle w:val="Sample"/>
-        <w:ind w:firstLine="420"/>
-        <w:rPr>
-          <w:lang w:eastAsia="zh-Hans"/>
-        </w:rPr>
-      </w:pPr>
-      <w:r>
-        <w:rPr>
-          <w:lang w:eastAsia="zh-Hans"/>
-        </w:rPr>
-        <w:t>“name”: “</w:t>
-      </w:r>
-      <w:proofErr w:type="spellStart"/>
-      <w:proofErr w:type="gramStart"/>
-      <w:r>
-        <w:rPr>
-          <w:lang w:eastAsia="zh-Hans"/>
-        </w:rPr>
-        <w:t>alexa.loginWithToken</w:t>
-      </w:r>
-      <w:proofErr w:type="spellEnd"/>
-      <w:proofErr w:type="gramEnd"/>
-      <w:r>
-        <w:rPr>
-          <w:lang w:eastAsia="zh-Hans"/>
-        </w:rPr>
-        <w:t>”,</w:t>
-      </w:r>
-    </w:p>
-    <w:p>
-      <w:pPr>
-        <w:pStyle w:val="Sample"/>
-        <w:ind w:firstLine="420"/>
-        <w:rPr>
-          <w:lang w:eastAsia="zh-Hans"/>
-        </w:rPr>
-      </w:pPr>
-      <w:r>
-        <w:rPr>
-          <w:lang w:eastAsia="zh-Hans"/>
-        </w:rPr>
-        <w:t>“version”: 1,</w:t>
-      </w:r>
-    </w:p>
-    <w:p>
-      <w:pPr>
-        <w:pStyle w:val="Sample"/>
-        <w:ind w:firstLine="420"/>
-        <w:rPr>
-          <w:lang w:eastAsia="zh-Hans"/>
-        </w:rPr>
-      </w:pPr>
-      <w:r>
-        <w:rPr>
-          <w:lang w:eastAsia="zh-Hans"/>
-        </w:rPr>
-        <w:t>“payload”: {</w:t>
-      </w:r>
-    </w:p>
-    <w:p>
-      <w:pPr>
-        <w:pStyle w:val="Sample"/>
-        <w:ind w:leftChars="600" w:left="1260" w:firstLine="420"/>
-        <w:rPr>
-          <w:lang w:eastAsia="zh-Hans"/>
-        </w:rPr>
-      </w:pPr>
-      <w:r>
-        <w:rPr>
-          <w:lang w:eastAsia="zh-Hans"/>
-        </w:rPr>
-        <w:t>“</w:t>
-      </w:r>
-      <w:proofErr w:type="spellStart"/>
-      <w:r>
-        <w:rPr>
-          <w:lang w:eastAsia="zh-Hans"/>
-        </w:rPr>
-        <w:t>refreshToken</w:t>
-      </w:r>
-      <w:proofErr w:type="spellEnd"/>
-      <w:r>
-        <w:rPr>
-          <w:lang w:eastAsia="zh-Hans"/>
-        </w:rPr>
-        <w:t>”: “</w:t>
-      </w:r>
-      <w:r>
-        <w:rPr>
-          <w:rFonts w:hint="eastAsia"/>
-          <w:lang w:eastAsia="zh-Hans"/>
-        </w:rPr>
-        <w:t>刷新令牌“</w:t>
-      </w:r>
-    </w:p>
-    <w:p>
-      <w:pPr>
-        <w:pStyle w:val="Sample"/>
-        <w:ind w:firstLine="420"/>
-        <w:rPr>
-          <w:lang w:eastAsia="zh-Hans"/>
-        </w:rPr>
-      </w:pPr>
-      <w:r>
-        <w:rPr>
-          <w:lang w:eastAsia="zh-Hans"/>
-        </w:rPr>
-        <w:t>}</w:t>
-      </w:r>
-    </w:p>
-    <w:p>
-      <w:pPr>
-        <w:pStyle w:val="Sample"/>
-        <w:rPr>
-          <w:lang w:eastAsia="zh-Hans"/>
-        </w:rPr>
-      </w:pPr>
-      <w:r>
-        <w:rPr>
-          <w:lang w:eastAsia="zh-Hans"/>
-        </w:rPr>
-        <w:t>}</w:t>
-      </w:r>
-    </w:p>
-    <w:p>
-      <w:pPr>
-        <w:ind w:firstLine="420"/>
-        <w:rPr>
-          <w:lang w:eastAsia="zh-Hans"/>
-        </w:rPr>
-      </w:pPr>
-    </w:p>
-    <w:p>
-      <w:pPr>
-        <w:pStyle w:val="3"/>
-        <w:rPr>
-          <w:lang w:eastAsia="zh-Hans"/>
-        </w:rPr>
-      </w:pPr>
-      <w:r>
-        <w:rPr>
-          <w:lang w:eastAsia="zh-Hans"/>
-        </w:rPr>
-        <w:t>R</w:t>
-      </w:r>
-      <w:r>
-        <w:rPr>
-          <w:rFonts w:hint="eastAsia"/>
-          <w:lang w:eastAsia="zh-Hans"/>
-        </w:rPr>
-        <w:t>esult参数说明</w:t>
-      </w:r>
-    </w:p>
-    <w:p>
-      <w:pPr>
-        <w:pStyle w:val="Sample"/>
-        <w:rPr>
-          <w:lang w:eastAsia="zh-Hans"/>
-        </w:rPr>
-      </w:pPr>
-      <w:r>
-        <w:rPr>
-          <w:lang w:eastAsia="zh-Hans"/>
-        </w:rPr>
-        <w:t>{</w:t>
-      </w:r>
-    </w:p>
-    <w:p>
-      <w:pPr>
-        <w:pStyle w:val="Sample"/>
-        <w:ind w:firstLine="420"/>
-        <w:rPr>
-          <w:lang w:eastAsia="zh-Hans"/>
-        </w:rPr>
-      </w:pPr>
-      <w:r>
-        <w:rPr>
-          <w:rFonts w:hint="eastAsia"/>
-          <w:lang w:eastAsia="zh-Hans"/>
-        </w:rPr>
-        <w:t>“type</w:t>
-      </w:r>
-      <w:r>
-        <w:rPr>
-          <w:lang w:eastAsia="zh-Hans"/>
-        </w:rPr>
-        <w:t>”: “</w:t>
-      </w:r>
-      <w:r>
-        <w:rPr>
-          <w:rFonts w:hint="eastAsia"/>
-          <w:lang w:eastAsia="zh-Hans"/>
-        </w:rPr>
-        <w:t>result</w:t>
-      </w:r>
-      <w:r>
-        <w:rPr>
-          <w:lang w:eastAsia="zh-Hans"/>
-        </w:rPr>
-        <w:t>”,</w:t>
-      </w:r>
-    </w:p>
-    <w:p>
-      <w:pPr>
-        <w:pStyle w:val="Sample"/>
-        <w:ind w:firstLine="420"/>
-        <w:rPr>
-          <w:lang w:eastAsia="zh-Hans"/>
-        </w:rPr>
-      </w:pPr>
-      <w:r>
-        <w:rPr>
-          <w:lang w:eastAsia="zh-Hans"/>
-        </w:rPr>
-        <w:t>“name”: “</w:t>
-      </w:r>
-      <w:proofErr w:type="spellStart"/>
-      <w:proofErr w:type="gramStart"/>
-      <w:r>
-        <w:rPr>
-          <w:lang w:eastAsia="zh-Hans"/>
-        </w:rPr>
-        <w:t>alexa.loginWithToken</w:t>
-      </w:r>
-      <w:proofErr w:type="spellEnd"/>
-      <w:proofErr w:type="gramEnd"/>
-      <w:r>
-        <w:rPr>
-          <w:lang w:eastAsia="zh-Hans"/>
-        </w:rPr>
-        <w:t>”,</w:t>
-      </w:r>
-    </w:p>
-    <w:p>
-      <w:pPr>
-        <w:pStyle w:val="Sample"/>
-        <w:ind w:firstLine="420"/>
-        <w:rPr>
-          <w:lang w:eastAsia="zh-Hans"/>
-        </w:rPr>
-      </w:pPr>
-      <w:r>
-        <w:rPr>
-          <w:lang w:eastAsia="zh-Hans"/>
-        </w:rPr>
-        <w:t>“version”: 1,</w:t>
-      </w:r>
-    </w:p>
-    <w:p>
-      <w:pPr>
-        <w:pStyle w:val="Sample"/>
-        <w:ind w:firstLine="420"/>
-        <w:rPr>
-          <w:lang w:eastAsia="zh-Hans"/>
-        </w:rPr>
-      </w:pPr>
-      <w:r>
-        <w:rPr>
-          <w:lang w:eastAsia="zh-Hans"/>
-        </w:rPr>
-        <w:t>“</w:t>
-      </w:r>
-      <w:r>
-        <w:rPr>
-          <w:rFonts w:hint="eastAsia"/>
-          <w:lang w:eastAsia="zh-Hans"/>
-        </w:rPr>
-        <w:t>code</w:t>
-      </w:r>
-      <w:r>
-        <w:rPr>
-          <w:lang w:eastAsia="zh-Hans"/>
-        </w:rPr>
-        <w:t>”: 0,</w:t>
-      </w:r>
-    </w:p>
-    <w:p>
-      <w:pPr>
-        <w:pStyle w:val="Sample"/>
-        <w:ind w:firstLine="420"/>
-        <w:rPr>
-          <w:lang w:eastAsia="zh-Hans"/>
-        </w:rPr>
-      </w:pPr>
-      <w:r>
-        <w:rPr>
-          <w:lang w:eastAsia="zh-Hans"/>
-        </w:rPr>
-        <w:t>“payload”: {</w:t>
-      </w:r>
-    </w:p>
-    <w:p>
-      <w:pPr>
-        <w:pStyle w:val="Sample"/>
-        <w:ind w:leftChars="600" w:left="1260" w:firstLine="420"/>
-        <w:rPr>
-          <w:lang w:eastAsia="zh-Hans"/>
-        </w:rPr>
-      </w:pPr>
-      <w:r>
-        <w:rPr>
-          <w:lang w:eastAsia="zh-Hans"/>
-        </w:rPr>
-        <w:t>“</w:t>
-      </w:r>
-      <w:proofErr w:type="spellStart"/>
-      <w:r>
-        <w:rPr>
-          <w:lang w:eastAsia="zh-Hans"/>
-        </w:rPr>
-        <w:t>accessToken</w:t>
-      </w:r>
-      <w:proofErr w:type="spellEnd"/>
-      <w:r>
-        <w:rPr>
-          <w:lang w:eastAsia="zh-Hans"/>
-        </w:rPr>
-        <w:t>”: “</w:t>
-      </w:r>
-      <w:r>
-        <w:rPr>
-          <w:rFonts w:hint="eastAsia"/>
-          <w:lang w:eastAsia="zh-Hans"/>
-        </w:rPr>
-        <w:t>访问令牌</w:t>
-      </w:r>
-      <w:r>
-        <w:rPr>
-          <w:lang w:eastAsia="zh-Hans"/>
-        </w:rPr>
-        <w:t>”</w:t>
-      </w:r>
-    </w:p>
-    <w:p>
-      <w:pPr>
-        <w:pStyle w:val="Sample"/>
-        <w:ind w:leftChars="600" w:left="1260" w:firstLine="420"/>
-        <w:rPr>
-          <w:lang w:eastAsia="zh-Hans"/>
-        </w:rPr>
-      </w:pPr>
-      <w:r>
-        <w:rPr>
-          <w:lang w:eastAsia="zh-Hans"/>
-        </w:rPr>
-        <w:t>“</w:t>
-      </w:r>
-      <w:proofErr w:type="spellStart"/>
-      <w:r>
-        <w:rPr>
-          <w:lang w:eastAsia="zh-Hans"/>
-        </w:rPr>
-        <w:t>refreshToken</w:t>
-      </w:r>
-      <w:proofErr w:type="spellEnd"/>
-      <w:r>
-        <w:rPr>
-          <w:lang w:eastAsia="zh-Hans"/>
-        </w:rPr>
-        <w:t>”: “</w:t>
-      </w:r>
-      <w:r>
-        <w:rPr>
-          <w:rFonts w:hint="eastAsia"/>
-          <w:lang w:eastAsia="zh-Hans"/>
-        </w:rPr>
-        <w:t>刷新令牌</w:t>
-      </w:r>
-      <w:r>
-        <w:rPr>
-          <w:lang w:eastAsia="zh-Hans"/>
-        </w:rPr>
-        <w:t>”</w:t>
-      </w:r>
-    </w:p>
-    <w:p>
-      <w:pPr>
-        <w:pStyle w:val="Sample"/>
-        <w:ind w:firstLine="420"/>
-        <w:rPr>
-          <w:lang w:eastAsia="zh-Hans"/>
-        </w:rPr>
-      </w:pPr>
-      <w:r>
-        <w:rPr>
-          <w:lang w:eastAsia="zh-Hans"/>
-        </w:rPr>
-        <w:t>}</w:t>
-      </w:r>
-    </w:p>
-    <w:p>
-      <w:pPr>
-        <w:pStyle w:val="Sample"/>
-        <w:rPr>
-          <w:lang w:eastAsia="zh-Hans"/>
-        </w:rPr>
-      </w:pPr>
-      <w:r>
-        <w:rPr>
-          <w:lang w:eastAsia="zh-Hans"/>
-        </w:rPr>
-        <w:t>}</w:t>
-      </w:r>
-    </w:p>
-    <w:p>
-      <w:pPr>
-        <w:rPr>
-          <w:lang w:eastAsia="zh-Hans"/>
-        </w:rPr>
-      </w:pPr>
-    </w:p>
-    <w:p>
-      <w:pPr>
-        <w:pStyle w:val="2"/>
-        <w:rPr>
-          <w:lang w:eastAsia="zh-Hans"/>
-        </w:rPr>
-      </w:pPr>
-      <w:proofErr w:type="spellStart"/>
-      <w:r>
-        <w:lastRenderedPageBreak/>
-        <w:t>A</w:t>
-      </w:r>
-      <w:r>
-        <w:rPr>
-          <w:rFonts w:hint="eastAsia"/>
-        </w:rPr>
-        <w:t>lexa</w:t>
-      </w:r>
-      <w:r>
-        <w:rPr>
-          <w:lang w:eastAsia="zh-Hans"/>
-        </w:rPr>
-        <w:t>.setDND</w:t>
-      </w:r>
-      <w:proofErr w:type="spellEnd"/>
-    </w:p>
-    <w:p>
-      <w:pPr>
-        <w:pStyle w:val="3"/>
-        <w:rPr>
-          <w:lang w:eastAsia="zh-Hans"/>
-        </w:rPr>
-      </w:pPr>
-      <w:r>
-        <w:rPr>
-          <w:lang w:eastAsia="zh-Hans"/>
-        </w:rPr>
-        <w:t>Action</w:t>
-      </w:r>
-      <w:r>
-        <w:rPr>
-          <w:rFonts w:hint="eastAsia"/>
-          <w:lang w:eastAsia="zh-Hans"/>
-        </w:rPr>
-        <w:t>参数说明</w:t>
-      </w:r>
-    </w:p>
-    <w:p>
-      <w:pPr>
-        <w:pStyle w:val="Sample"/>
-        <w:rPr>
-          <w:lang w:eastAsia="zh-Hans"/>
-        </w:rPr>
-      </w:pPr>
-      <w:r>
-        <w:rPr>
-          <w:lang w:eastAsia="zh-Hans"/>
-        </w:rPr>
-        <w:t>{</w:t>
-      </w:r>
-    </w:p>
-    <w:p>
-      <w:pPr>
-        <w:pStyle w:val="Sample"/>
-        <w:ind w:firstLine="420"/>
-        <w:rPr>
-          <w:lang w:eastAsia="zh-Hans"/>
-        </w:rPr>
-      </w:pPr>
-      <w:r>
-        <w:rPr>
-          <w:rFonts w:hint="eastAsia"/>
-          <w:lang w:eastAsia="zh-Hans"/>
-        </w:rPr>
-        <w:t>“type</w:t>
-      </w:r>
-      <w:r>
-        <w:rPr>
-          <w:lang w:eastAsia="zh-Hans"/>
-        </w:rPr>
-        <w:t>”: “action”,</w:t>
-      </w:r>
-    </w:p>
-    <w:p>
-      <w:pPr>
-        <w:pStyle w:val="Sample"/>
-        <w:ind w:firstLine="420"/>
-        <w:rPr>
-          <w:lang w:eastAsia="zh-Hans"/>
-        </w:rPr>
-      </w:pPr>
-      <w:r>
-        <w:rPr>
-          <w:lang w:eastAsia="zh-Hans"/>
-        </w:rPr>
-        <w:t>“name”: “</w:t>
-      </w:r>
-      <w:proofErr w:type="spellStart"/>
-      <w:proofErr w:type="gramStart"/>
-      <w:r>
-        <w:rPr>
-          <w:lang w:eastAsia="zh-Hans"/>
-        </w:rPr>
-        <w:t>alexa.</w:t>
-      </w:r>
-      <w:r>
-        <w:rPr>
-          <w:lang w:eastAsia="zh-Hans"/>
-        </w:rPr>
-        <w:t>setDND</w:t>
-      </w:r>
-      <w:proofErr w:type="spellEnd"/>
-      <w:proofErr w:type="gramEnd"/>
-      <w:r>
-        <w:rPr>
-          <w:lang w:eastAsia="zh-Hans"/>
-        </w:rPr>
-        <w:t>”,</w:t>
-      </w:r>
-    </w:p>
-    <w:p>
-      <w:pPr>
-        <w:pStyle w:val="Sample"/>
-        <w:ind w:firstLine="420"/>
-        <w:rPr>
-          <w:lang w:eastAsia="zh-Hans"/>
-        </w:rPr>
-      </w:pPr>
-      <w:r>
-        <w:rPr>
-          <w:lang w:eastAsia="zh-Hans"/>
-        </w:rPr>
-        <w:t>“version”: 1,</w:t>
-      </w:r>
-    </w:p>
-    <w:p>
-      <w:pPr>
-        <w:pStyle w:val="Sample"/>
-        <w:ind w:firstLine="420"/>
-        <w:rPr>
-          <w:lang w:eastAsia="zh-Hans"/>
-        </w:rPr>
-      </w:pPr>
-      <w:r>
-        <w:rPr>
-          <w:lang w:eastAsia="zh-Hans"/>
-        </w:rPr>
-        <w:t>“payload”: {</w:t>
-      </w:r>
-    </w:p>
-    <w:p>
-      <w:pPr>
-        <w:pStyle w:val="Sample"/>
-        <w:ind w:leftChars="600" w:left="1260" w:firstLine="420"/>
-        <w:rPr>
-          <w:lang w:eastAsia="zh-Hans"/>
-        </w:rPr>
-      </w:pPr>
-      <w:r>
-        <w:rPr>
-          <w:lang w:eastAsia="zh-Hans"/>
-        </w:rPr>
-        <w:t>“</w:t>
-      </w:r>
-      <w:r>
-        <w:rPr>
-          <w:lang w:eastAsia="zh-Hans"/>
-        </w:rPr>
-        <w:t>enabled</w:t>
-      </w:r>
-      <w:r>
-        <w:rPr>
-          <w:lang w:eastAsia="zh-Hans"/>
-        </w:rPr>
-        <w:t>”: “</w:t>
-      </w:r>
-      <w:r>
-        <w:rPr>
-          <w:lang w:eastAsia="zh-Hans"/>
-        </w:rPr>
-        <w:t>true</w:t>
-      </w:r>
-      <w:r>
-        <w:rPr>
-          <w:rFonts w:hint="eastAsia"/>
-          <w:lang w:eastAsia="zh-Hans"/>
-        </w:rPr>
-        <w:t>“</w:t>
-      </w:r>
-    </w:p>
-    <w:p>
-      <w:pPr>
-        <w:pStyle w:val="Sample"/>
-        <w:ind w:firstLine="420"/>
-        <w:rPr>
-          <w:lang w:eastAsia="zh-Hans"/>
-        </w:rPr>
-      </w:pPr>
-      <w:r>
-        <w:rPr>
-          <w:lang w:eastAsia="zh-Hans"/>
-        </w:rPr>
-        <w:t>}</w:t>
-      </w:r>
-    </w:p>
-    <w:p>
-      <w:pPr>
-        <w:pStyle w:val="Sample"/>
-        <w:rPr>
-          <w:lang w:eastAsia="zh-Hans"/>
-        </w:rPr>
-      </w:pPr>
-      <w:r>
-        <w:rPr>
-          <w:lang w:eastAsia="zh-Hans"/>
-        </w:rPr>
-        <w:t>}</w:t>
-      </w:r>
-    </w:p>
-    <w:p>
-      <w:pPr>
-        <w:rPr>
-          <w:rFonts w:hint="eastAsia"/>
-          <w:lang w:eastAsia="zh-Hans"/>
-        </w:rPr>
-      </w:pPr>
-    </w:p>
-    <w:p>
-      <w:pPr>
-        <w:pStyle w:val="3"/>
-        <w:rPr>
-          <w:lang w:eastAsia="zh-Hans"/>
-        </w:rPr>
-      </w:pPr>
-      <w:r>
-        <w:rPr>
-          <w:lang w:eastAsia="zh-Hans"/>
-        </w:rPr>
-        <w:t>R</w:t>
-      </w:r>
-      <w:r>
-        <w:rPr>
-          <w:rFonts w:hint="eastAsia"/>
-          <w:lang w:eastAsia="zh-Hans"/>
-        </w:rPr>
-        <w:t>esult参数说明</w:t>
-      </w:r>
-    </w:p>
-    <w:p>
-      <w:pPr>
-        <w:pStyle w:val="Sample"/>
-        <w:rPr>
-          <w:lang w:eastAsia="zh-Hans"/>
-        </w:rPr>
-      </w:pPr>
-      <w:r>
-        <w:rPr>
-          <w:lang w:eastAsia="zh-Hans"/>
-        </w:rPr>
-        <w:t>{</w:t>
-      </w:r>
-    </w:p>
-    <w:p>
-      <w:pPr>
-        <w:pStyle w:val="Sample"/>
-        <w:ind w:firstLine="420"/>
-        <w:rPr>
-          <w:lang w:eastAsia="zh-Hans"/>
-        </w:rPr>
-      </w:pPr>
-      <w:r>
-        <w:rPr>
-          <w:rFonts w:hint="eastAsia"/>
-          <w:lang w:eastAsia="zh-Hans"/>
-        </w:rPr>
-        <w:t>“type</w:t>
-      </w:r>
-      <w:r>
-        <w:rPr>
-          <w:lang w:eastAsia="zh-Hans"/>
-        </w:rPr>
-        <w:t>”: “</w:t>
-      </w:r>
-      <w:r>
-        <w:rPr>
-          <w:rFonts w:hint="eastAsia"/>
-          <w:lang w:eastAsia="zh-Hans"/>
-        </w:rPr>
-        <w:t>result</w:t>
-      </w:r>
-      <w:r>
-        <w:rPr>
-          <w:lang w:eastAsia="zh-Hans"/>
-        </w:rPr>
-        <w:t>”,</w:t>
-      </w:r>
-    </w:p>
-    <w:p>
-      <w:pPr>
-        <w:pStyle w:val="Sample"/>
-        <w:ind w:firstLine="420"/>
-        <w:rPr>
-          <w:lang w:eastAsia="zh-Hans"/>
-        </w:rPr>
-      </w:pPr>
-      <w:r>
-        <w:rPr>
-          <w:lang w:eastAsia="zh-Hans"/>
-        </w:rPr>
-        <w:t>“name”: “</w:t>
-      </w:r>
-      <w:proofErr w:type="spellStart"/>
-      <w:proofErr w:type="gramStart"/>
-      <w:r>
-        <w:rPr>
-          <w:lang w:eastAsia="zh-Hans"/>
-        </w:rPr>
-        <w:t>alexa.setDND</w:t>
-      </w:r>
-      <w:proofErr w:type="spellEnd"/>
-      <w:proofErr w:type="gramEnd"/>
-      <w:r>
-        <w:rPr>
-          <w:lang w:eastAsia="zh-Hans"/>
-        </w:rPr>
-        <w:t>”,</w:t>
-      </w:r>
-    </w:p>
-    <w:p>
-      <w:pPr>
-        <w:pStyle w:val="Sample"/>
-        <w:ind w:firstLine="420"/>
-        <w:rPr>
-          <w:lang w:eastAsia="zh-Hans"/>
-        </w:rPr>
-      </w:pPr>
-      <w:r>
-        <w:rPr>
-          <w:lang w:eastAsia="zh-Hans"/>
-        </w:rPr>
-        <w:t>“version”: 1,</w:t>
-      </w:r>
-    </w:p>
-    <w:p>
-      <w:pPr>
-        <w:pStyle w:val="Sample"/>
-        <w:ind w:firstLine="420"/>
-        <w:rPr>
-          <w:lang w:eastAsia="zh-Hans"/>
-        </w:rPr>
-      </w:pPr>
-      <w:r>
-        <w:rPr>
-          <w:lang w:eastAsia="zh-Hans"/>
-        </w:rPr>
-        <w:t>“</w:t>
-      </w:r>
-      <w:r>
-        <w:rPr>
-          <w:rFonts w:hint="eastAsia"/>
-          <w:lang w:eastAsia="zh-Hans"/>
-        </w:rPr>
-        <w:t>code</w:t>
-      </w:r>
-      <w:r>
-        <w:rPr>
-          <w:lang w:eastAsia="zh-Hans"/>
-        </w:rPr>
-        <w:t>”: 0</w:t>
-      </w:r>
-      <w:r>
-        <w:rPr>
-          <w:lang w:eastAsia="zh-Hans"/>
-        </w:rPr>
-        <w:t>,</w:t>
-      </w:r>
-    </w:p>
-    <w:p>
-      <w:pPr>
-        <w:pStyle w:val="Sample"/>
-        <w:ind w:firstLine="420"/>
-      </w:pPr>
-      <w:r>
-        <w:t>“payload”: {</w:t>
-      </w:r>
-    </w:p>
-    <w:p>
-      <w:pPr>
-        <w:pStyle w:val="Sample"/>
-        <w:ind w:firstLine="420"/>
-      </w:pPr>
-      <w:r>
-        <w:tab/>
-        <w:t>“enabled”: “true”</w:t>
-      </w:r>
-    </w:p>
-    <w:p>
-      <w:pPr>
-        <w:pStyle w:val="Sample"/>
-        <w:ind w:firstLine="420"/>
-        <w:rPr>
-          <w:rFonts w:hint="eastAsia"/>
-        </w:rPr>
-      </w:pPr>
-      <w:r>
-        <w:rPr>
-          <w:rFonts w:hint="eastAsia"/>
-        </w:rPr>
-        <w:t>}</w:t>
-      </w:r>
-    </w:p>
-    <w:p>
-      <w:pPr>
-        <w:pStyle w:val="Sample"/>
-        <w:rPr>
-          <w:lang w:eastAsia="zh-Hans"/>
-        </w:rPr>
-      </w:pPr>
-      <w:r>
-        <w:rPr>
-          <w:lang w:eastAsia="zh-Hans"/>
-        </w:rPr>
-        <w:t>}</w:t>
-      </w:r>
-    </w:p>
-    <w:p>
-      <w:pPr>
-        <w:rPr>
-          <w:rFonts w:hint="eastAsia"/>
-          <w:lang w:eastAsia="zh-Hans"/>
-        </w:rPr>
-      </w:pPr>
     </w:p>
     <w:p>
       <w:pPr>

</xml_diff>

<commit_message>
app support template list, just say 'what is my calendar?'
</commit_message>
<xml_diff>
--- a/doc/SmartWatchSDK使用说明及接口描述.docx
+++ b/doc/SmartWatchSDK使用说明及接口描述.docx
@@ -501,6 +501,7 @@
           <w:tab w:val="right" w:leader="dot" w:pos="8296"/>
         </w:tabs>
         <w:rPr>
+          <w:noProof/>
           <w:szCs w:val="22"/>
         </w:rPr>
       </w:pPr>
@@ -513,15 +514,17 @@
       <w:r>
         <w:fldChar w:fldCharType="separate"/>
       </w:r>
-      <w:hyperlink w:anchor="_Toc120213652" w:history="1">
+      <w:hyperlink w:anchor="_Toc120454645" w:history="1">
         <w:r>
           <w:rPr>
             <w:rStyle w:val="ac"/>
+            <w:noProof/>
           </w:rPr>
           <w:t>1</w:t>
         </w:r>
         <w:r>
           <w:rPr>
+            <w:noProof/>
             <w:szCs w:val="22"/>
           </w:rPr>
           <w:tab/>
@@ -529,25 +532,56 @@
         <w:r>
           <w:rPr>
             <w:rStyle w:val="ac"/>
+            <w:noProof/>
           </w:rPr>
           <w:t>文档说明</w:t>
         </w:r>
         <w:r>
+          <w:rPr>
+            <w:noProof/>
+            <w:webHidden/>
+          </w:rPr>
           <w:tab/>
         </w:r>
         <w:r>
+          <w:rPr>
+            <w:noProof/>
+            <w:webHidden/>
+          </w:rPr>
           <w:fldChar w:fldCharType="begin"/>
         </w:r>
         <w:r>
-          <w:instrText xml:space="preserve"> PAGEREF _Toc120213652 \h </w:instrText>
+          <w:rPr>
+            <w:noProof/>
+            <w:webHidden/>
+          </w:rPr>
+          <w:instrText xml:space="preserve"> PAGEREF _Toc120454645 \h </w:instrText>
         </w:r>
         <w:r>
+          <w:rPr>
+            <w:noProof/>
+            <w:webHidden/>
+          </w:rPr>
+        </w:r>
+        <w:r>
+          <w:rPr>
+            <w:noProof/>
+            <w:webHidden/>
+          </w:rPr>
           <w:fldChar w:fldCharType="separate"/>
         </w:r>
         <w:r>
+          <w:rPr>
+            <w:noProof/>
+            <w:webHidden/>
+          </w:rPr>
           <w:t>3</w:t>
         </w:r>
         <w:r>
+          <w:rPr>
+            <w:noProof/>
+            <w:webHidden/>
+          </w:rPr>
           <w:fldChar w:fldCharType="end"/>
         </w:r>
       </w:hyperlink>
@@ -560,18 +594,21 @@
           <w:tab w:val="right" w:leader="dot" w:pos="8296"/>
         </w:tabs>
         <w:rPr>
+          <w:noProof/>
           <w:szCs w:val="22"/>
         </w:rPr>
       </w:pPr>
-      <w:hyperlink w:anchor="_Toc120213653" w:history="1">
+      <w:hyperlink w:anchor="_Toc120454646" w:history="1">
         <w:r>
           <w:rPr>
             <w:rStyle w:val="ac"/>
+            <w:noProof/>
           </w:rPr>
           <w:t>2</w:t>
         </w:r>
         <w:r>
           <w:rPr>
+            <w:noProof/>
             <w:szCs w:val="22"/>
           </w:rPr>
           <w:tab/>
@@ -579,25 +616,56 @@
         <w:r>
           <w:rPr>
             <w:rStyle w:val="ac"/>
+            <w:noProof/>
           </w:rPr>
           <w:t>函数说明</w:t>
         </w:r>
         <w:r>
+          <w:rPr>
+            <w:noProof/>
+            <w:webHidden/>
+          </w:rPr>
           <w:tab/>
         </w:r>
         <w:r>
+          <w:rPr>
+            <w:noProof/>
+            <w:webHidden/>
+          </w:rPr>
           <w:fldChar w:fldCharType="begin"/>
         </w:r>
         <w:r>
-          <w:instrText xml:space="preserve"> PAGEREF _Toc120213653 \h </w:instrText>
+          <w:rPr>
+            <w:noProof/>
+            <w:webHidden/>
+          </w:rPr>
+          <w:instrText xml:space="preserve"> PAGEREF _Toc120454646 \h </w:instrText>
         </w:r>
         <w:r>
+          <w:rPr>
+            <w:noProof/>
+            <w:webHidden/>
+          </w:rPr>
+        </w:r>
+        <w:r>
+          <w:rPr>
+            <w:noProof/>
+            <w:webHidden/>
+          </w:rPr>
           <w:fldChar w:fldCharType="separate"/>
         </w:r>
         <w:r>
+          <w:rPr>
+            <w:noProof/>
+            <w:webHidden/>
+          </w:rPr>
           <w:t>3</w:t>
         </w:r>
         <w:r>
+          <w:rPr>
+            <w:noProof/>
+            <w:webHidden/>
+          </w:rPr>
           <w:fldChar w:fldCharType="end"/>
         </w:r>
       </w:hyperlink>
@@ -610,18 +678,21 @@
           <w:tab w:val="right" w:leader="dot" w:pos="8296"/>
         </w:tabs>
         <w:rPr>
+          <w:noProof/>
           <w:szCs w:val="22"/>
         </w:rPr>
       </w:pPr>
-      <w:hyperlink w:anchor="_Toc120213654" w:history="1">
+      <w:hyperlink w:anchor="_Toc120454647" w:history="1">
         <w:r>
           <w:rPr>
             <w:rStyle w:val="ac"/>
+            <w:noProof/>
           </w:rPr>
           <w:t>2.1</w:t>
         </w:r>
         <w:r>
           <w:rPr>
+            <w:noProof/>
             <w:szCs w:val="22"/>
           </w:rPr>
           <w:tab/>
@@ -629,25 +700,56 @@
         <w:r>
           <w:rPr>
             <w:rStyle w:val="ac"/>
+            <w:noProof/>
           </w:rPr>
           <w:t>功能函数</w:t>
         </w:r>
         <w:r>
+          <w:rPr>
+            <w:noProof/>
+            <w:webHidden/>
+          </w:rPr>
           <w:tab/>
         </w:r>
         <w:r>
+          <w:rPr>
+            <w:noProof/>
+            <w:webHidden/>
+          </w:rPr>
           <w:fldChar w:fldCharType="begin"/>
         </w:r>
         <w:r>
-          <w:instrText xml:space="preserve"> PAGEREF _Toc120213654 \h </w:instrText>
+          <w:rPr>
+            <w:noProof/>
+            <w:webHidden/>
+          </w:rPr>
+          <w:instrText xml:space="preserve"> PAGEREF _Toc120454647 \h </w:instrText>
         </w:r>
         <w:r>
+          <w:rPr>
+            <w:noProof/>
+            <w:webHidden/>
+          </w:rPr>
+        </w:r>
+        <w:r>
+          <w:rPr>
+            <w:noProof/>
+            <w:webHidden/>
+          </w:rPr>
           <w:fldChar w:fldCharType="separate"/>
         </w:r>
         <w:r>
+          <w:rPr>
+            <w:noProof/>
+            <w:webHidden/>
+          </w:rPr>
           <w:t>3</w:t>
         </w:r>
         <w:r>
+          <w:rPr>
+            <w:noProof/>
+            <w:webHidden/>
+          </w:rPr>
           <w:fldChar w:fldCharType="end"/>
         </w:r>
       </w:hyperlink>
@@ -660,18 +762,21 @@
           <w:tab w:val="right" w:leader="dot" w:pos="8296"/>
         </w:tabs>
         <w:rPr>
+          <w:noProof/>
           <w:szCs w:val="22"/>
         </w:rPr>
       </w:pPr>
-      <w:hyperlink w:anchor="_Toc120213655" w:history="1">
+      <w:hyperlink w:anchor="_Toc120454648" w:history="1">
         <w:r>
           <w:rPr>
             <w:rStyle w:val="ac"/>
+            <w:noProof/>
           </w:rPr>
           <w:t>2.1.1</w:t>
         </w:r>
         <w:r>
           <w:rPr>
+            <w:noProof/>
             <w:szCs w:val="22"/>
           </w:rPr>
           <w:tab/>
@@ -679,25 +784,56 @@
         <w:r>
           <w:rPr>
             <w:rStyle w:val="ac"/>
+            <w:noProof/>
           </w:rPr>
           <w:t>SDK绑定函数</w:t>
         </w:r>
         <w:r>
+          <w:rPr>
+            <w:noProof/>
+            <w:webHidden/>
+          </w:rPr>
           <w:tab/>
         </w:r>
         <w:r>
+          <w:rPr>
+            <w:noProof/>
+            <w:webHidden/>
+          </w:rPr>
           <w:fldChar w:fldCharType="begin"/>
         </w:r>
         <w:r>
-          <w:instrText xml:space="preserve"> PAGEREF _Toc120213655 \h </w:instrText>
+          <w:rPr>
+            <w:noProof/>
+            <w:webHidden/>
+          </w:rPr>
+          <w:instrText xml:space="preserve"> PAGEREF _Toc120454648 \h </w:instrText>
         </w:r>
         <w:r>
+          <w:rPr>
+            <w:noProof/>
+            <w:webHidden/>
+          </w:rPr>
+        </w:r>
+        <w:r>
+          <w:rPr>
+            <w:noProof/>
+            <w:webHidden/>
+          </w:rPr>
           <w:fldChar w:fldCharType="separate"/>
         </w:r>
         <w:r>
+          <w:rPr>
+            <w:noProof/>
+            <w:webHidden/>
+          </w:rPr>
           <w:t>3</w:t>
         </w:r>
         <w:r>
+          <w:rPr>
+            <w:noProof/>
+            <w:webHidden/>
+          </w:rPr>
           <w:fldChar w:fldCharType="end"/>
         </w:r>
       </w:hyperlink>
@@ -710,18 +846,21 @@
           <w:tab w:val="right" w:leader="dot" w:pos="8296"/>
         </w:tabs>
         <w:rPr>
+          <w:noProof/>
           <w:szCs w:val="22"/>
         </w:rPr>
       </w:pPr>
-      <w:hyperlink w:anchor="_Toc120213656" w:history="1">
+      <w:hyperlink w:anchor="_Toc120454649" w:history="1">
         <w:r>
           <w:rPr>
             <w:rStyle w:val="ac"/>
+            <w:noProof/>
           </w:rPr>
           <w:t>2.1.2</w:t>
         </w:r>
         <w:r>
           <w:rPr>
+            <w:noProof/>
             <w:szCs w:val="22"/>
           </w:rPr>
           <w:tab/>
@@ -729,25 +868,56 @@
         <w:r>
           <w:rPr>
             <w:rStyle w:val="ac"/>
+            <w:noProof/>
           </w:rPr>
           <w:t>SDK解绑函数</w:t>
         </w:r>
         <w:r>
+          <w:rPr>
+            <w:noProof/>
+            <w:webHidden/>
+          </w:rPr>
           <w:tab/>
         </w:r>
         <w:r>
+          <w:rPr>
+            <w:noProof/>
+            <w:webHidden/>
+          </w:rPr>
           <w:fldChar w:fldCharType="begin"/>
         </w:r>
         <w:r>
-          <w:instrText xml:space="preserve"> PAGEREF _Toc120213656 \h </w:instrText>
+          <w:rPr>
+            <w:noProof/>
+            <w:webHidden/>
+          </w:rPr>
+          <w:instrText xml:space="preserve"> PAGEREF _Toc120454649 \h </w:instrText>
         </w:r>
         <w:r>
+          <w:rPr>
+            <w:noProof/>
+            <w:webHidden/>
+          </w:rPr>
+        </w:r>
+        <w:r>
+          <w:rPr>
+            <w:noProof/>
+            <w:webHidden/>
+          </w:rPr>
           <w:fldChar w:fldCharType="separate"/>
         </w:r>
         <w:r>
+          <w:rPr>
+            <w:noProof/>
+            <w:webHidden/>
+          </w:rPr>
           <w:t>4</w:t>
         </w:r>
         <w:r>
+          <w:rPr>
+            <w:noProof/>
+            <w:webHidden/>
+          </w:rPr>
           <w:fldChar w:fldCharType="end"/>
         </w:r>
       </w:hyperlink>
@@ -760,18 +930,21 @@
           <w:tab w:val="right" w:leader="dot" w:pos="8296"/>
         </w:tabs>
         <w:rPr>
+          <w:noProof/>
           <w:szCs w:val="22"/>
         </w:rPr>
       </w:pPr>
-      <w:hyperlink w:anchor="_Toc120213657" w:history="1">
+      <w:hyperlink w:anchor="_Toc120454650" w:history="1">
         <w:r>
           <w:rPr>
             <w:rStyle w:val="ac"/>
+            <w:noProof/>
           </w:rPr>
           <w:t>2.1.3</w:t>
         </w:r>
         <w:r>
           <w:rPr>
+            <w:noProof/>
             <w:szCs w:val="22"/>
           </w:rPr>
           <w:tab/>
@@ -779,25 +952,56 @@
         <w:r>
           <w:rPr>
             <w:rStyle w:val="ac"/>
+            <w:noProof/>
           </w:rPr>
           <w:t>SDK唤醒函数</w:t>
         </w:r>
         <w:r>
+          <w:rPr>
+            <w:noProof/>
+            <w:webHidden/>
+          </w:rPr>
           <w:tab/>
         </w:r>
         <w:r>
+          <w:rPr>
+            <w:noProof/>
+            <w:webHidden/>
+          </w:rPr>
           <w:fldChar w:fldCharType="begin"/>
         </w:r>
         <w:r>
-          <w:instrText xml:space="preserve"> PAGEREF _Toc120213657 \h </w:instrText>
+          <w:rPr>
+            <w:noProof/>
+            <w:webHidden/>
+          </w:rPr>
+          <w:instrText xml:space="preserve"> PAGEREF _Toc120454650 \h </w:instrText>
         </w:r>
         <w:r>
+          <w:rPr>
+            <w:noProof/>
+            <w:webHidden/>
+          </w:rPr>
+        </w:r>
+        <w:r>
+          <w:rPr>
+            <w:noProof/>
+            <w:webHidden/>
+          </w:rPr>
           <w:fldChar w:fldCharType="separate"/>
         </w:r>
         <w:r>
+          <w:rPr>
+            <w:noProof/>
+            <w:webHidden/>
+          </w:rPr>
           <w:t>4</w:t>
         </w:r>
         <w:r>
+          <w:rPr>
+            <w:noProof/>
+            <w:webHidden/>
+          </w:rPr>
           <w:fldChar w:fldCharType="end"/>
         </w:r>
       </w:hyperlink>
@@ -810,18 +1014,21 @@
           <w:tab w:val="right" w:leader="dot" w:pos="8296"/>
         </w:tabs>
         <w:rPr>
+          <w:noProof/>
           <w:szCs w:val="22"/>
         </w:rPr>
       </w:pPr>
-      <w:hyperlink w:anchor="_Toc120213658" w:history="1">
+      <w:hyperlink w:anchor="_Toc120454651" w:history="1">
         <w:r>
           <w:rPr>
             <w:rStyle w:val="ac"/>
+            <w:noProof/>
           </w:rPr>
           <w:t>2.2</w:t>
         </w:r>
         <w:r>
           <w:rPr>
+            <w:noProof/>
             <w:szCs w:val="22"/>
           </w:rPr>
           <w:tab/>
@@ -829,6 +1036,7 @@
         <w:r>
           <w:rPr>
             <w:rStyle w:val="ac"/>
+            <w:noProof/>
             <w:lang w:eastAsia="zh-Hans"/>
           </w:rPr>
           <w:t>操作</w:t>
@@ -836,25 +1044,56 @@
         <w:r>
           <w:rPr>
             <w:rStyle w:val="ac"/>
+            <w:noProof/>
           </w:rPr>
           <w:t>函数</w:t>
         </w:r>
         <w:r>
+          <w:rPr>
+            <w:noProof/>
+            <w:webHidden/>
+          </w:rPr>
           <w:tab/>
         </w:r>
         <w:r>
+          <w:rPr>
+            <w:noProof/>
+            <w:webHidden/>
+          </w:rPr>
           <w:fldChar w:fldCharType="begin"/>
         </w:r>
         <w:r>
-          <w:instrText xml:space="preserve"> PAGEREF _Toc120213658 \h </w:instrText>
+          <w:rPr>
+            <w:noProof/>
+            <w:webHidden/>
+          </w:rPr>
+          <w:instrText xml:space="preserve"> PAGEREF _Toc120454651 \h </w:instrText>
         </w:r>
         <w:r>
+          <w:rPr>
+            <w:noProof/>
+            <w:webHidden/>
+          </w:rPr>
+        </w:r>
+        <w:r>
+          <w:rPr>
+            <w:noProof/>
+            <w:webHidden/>
+          </w:rPr>
           <w:fldChar w:fldCharType="separate"/>
         </w:r>
         <w:r>
+          <w:rPr>
+            <w:noProof/>
+            <w:webHidden/>
+          </w:rPr>
           <w:t>4</w:t>
         </w:r>
         <w:r>
+          <w:rPr>
+            <w:noProof/>
+            <w:webHidden/>
+          </w:rPr>
           <w:fldChar w:fldCharType="end"/>
         </w:r>
       </w:hyperlink>
@@ -867,18 +1106,21 @@
           <w:tab w:val="right" w:leader="dot" w:pos="8296"/>
         </w:tabs>
         <w:rPr>
+          <w:noProof/>
           <w:szCs w:val="22"/>
         </w:rPr>
       </w:pPr>
-      <w:hyperlink w:anchor="_Toc120213659" w:history="1">
+      <w:hyperlink w:anchor="_Toc120454652" w:history="1">
         <w:r>
           <w:rPr>
             <w:rStyle w:val="ac"/>
+            <w:noProof/>
           </w:rPr>
           <w:t>2.2.1</w:t>
         </w:r>
         <w:r>
           <w:rPr>
+            <w:noProof/>
             <w:szCs w:val="22"/>
           </w:rPr>
           <w:tab/>
@@ -886,6 +1128,7 @@
         <w:r>
           <w:rPr>
             <w:rStyle w:val="ac"/>
+            <w:noProof/>
             <w:lang w:eastAsia="zh-Hans"/>
           </w:rPr>
           <w:t>操作</w:t>
@@ -893,25 +1136,56 @@
         <w:r>
           <w:rPr>
             <w:rStyle w:val="ac"/>
+            <w:noProof/>
           </w:rPr>
           <w:t>请求函数</w:t>
         </w:r>
         <w:r>
+          <w:rPr>
+            <w:noProof/>
+            <w:webHidden/>
+          </w:rPr>
           <w:tab/>
         </w:r>
         <w:r>
+          <w:rPr>
+            <w:noProof/>
+            <w:webHidden/>
+          </w:rPr>
           <w:fldChar w:fldCharType="begin"/>
         </w:r>
         <w:r>
-          <w:instrText xml:space="preserve"> PAGEREF _Toc120213659 \h </w:instrText>
+          <w:rPr>
+            <w:noProof/>
+            <w:webHidden/>
+          </w:rPr>
+          <w:instrText xml:space="preserve"> PAGEREF _Toc120454652 \h </w:instrText>
         </w:r>
         <w:r>
+          <w:rPr>
+            <w:noProof/>
+            <w:webHidden/>
+          </w:rPr>
+        </w:r>
+        <w:r>
+          <w:rPr>
+            <w:noProof/>
+            <w:webHidden/>
+          </w:rPr>
           <w:fldChar w:fldCharType="separate"/>
         </w:r>
         <w:r>
+          <w:rPr>
+            <w:noProof/>
+            <w:webHidden/>
+          </w:rPr>
           <w:t>4</w:t>
         </w:r>
         <w:r>
+          <w:rPr>
+            <w:noProof/>
+            <w:webHidden/>
+          </w:rPr>
           <w:fldChar w:fldCharType="end"/>
         </w:r>
       </w:hyperlink>
@@ -924,18 +1198,21 @@
           <w:tab w:val="right" w:leader="dot" w:pos="8296"/>
         </w:tabs>
         <w:rPr>
+          <w:noProof/>
           <w:szCs w:val="22"/>
         </w:rPr>
       </w:pPr>
-      <w:hyperlink w:anchor="_Toc120213660" w:history="1">
+      <w:hyperlink w:anchor="_Toc120454653" w:history="1">
         <w:r>
           <w:rPr>
             <w:rStyle w:val="ac"/>
+            <w:noProof/>
           </w:rPr>
           <w:t>2.2.2</w:t>
         </w:r>
         <w:r>
           <w:rPr>
+            <w:noProof/>
             <w:szCs w:val="22"/>
           </w:rPr>
           <w:tab/>
@@ -943,6 +1220,7 @@
         <w:r>
           <w:rPr>
             <w:rStyle w:val="ac"/>
+            <w:noProof/>
             <w:lang w:eastAsia="zh-Hans"/>
           </w:rPr>
           <w:t>异步回调</w:t>
@@ -950,25 +1228,56 @@
         <w:r>
           <w:rPr>
             <w:rStyle w:val="ac"/>
+            <w:noProof/>
           </w:rPr>
           <w:t>函数</w:t>
         </w:r>
         <w:r>
+          <w:rPr>
+            <w:noProof/>
+            <w:webHidden/>
+          </w:rPr>
           <w:tab/>
         </w:r>
         <w:r>
+          <w:rPr>
+            <w:noProof/>
+            <w:webHidden/>
+          </w:rPr>
           <w:fldChar w:fldCharType="begin"/>
         </w:r>
         <w:r>
-          <w:instrText xml:space="preserve"> PAGEREF _Toc120213660 \h </w:instrText>
+          <w:rPr>
+            <w:noProof/>
+            <w:webHidden/>
+          </w:rPr>
+          <w:instrText xml:space="preserve"> PAGEREF _Toc120454653 \h </w:instrText>
         </w:r>
         <w:r>
+          <w:rPr>
+            <w:noProof/>
+            <w:webHidden/>
+          </w:rPr>
+        </w:r>
+        <w:r>
+          <w:rPr>
+            <w:noProof/>
+            <w:webHidden/>
+          </w:rPr>
           <w:fldChar w:fldCharType="separate"/>
         </w:r>
         <w:r>
+          <w:rPr>
+            <w:noProof/>
+            <w:webHidden/>
+          </w:rPr>
           <w:t>5</w:t>
         </w:r>
         <w:r>
+          <w:rPr>
+            <w:noProof/>
+            <w:webHidden/>
+          </w:rPr>
           <w:fldChar w:fldCharType="end"/>
         </w:r>
       </w:hyperlink>
@@ -981,18 +1290,21 @@
           <w:tab w:val="right" w:leader="dot" w:pos="8296"/>
         </w:tabs>
         <w:rPr>
+          <w:noProof/>
           <w:szCs w:val="22"/>
         </w:rPr>
       </w:pPr>
-      <w:hyperlink w:anchor="_Toc120213661" w:history="1">
+      <w:hyperlink w:anchor="_Toc120454654" w:history="1">
         <w:r>
           <w:rPr>
             <w:rStyle w:val="ac"/>
+            <w:noProof/>
           </w:rPr>
           <w:t>2.3</w:t>
         </w:r>
         <w:r>
           <w:rPr>
+            <w:noProof/>
             <w:szCs w:val="22"/>
           </w:rPr>
           <w:tab/>
@@ -1000,26 +1312,57 @@
         <w:r>
           <w:rPr>
             <w:rStyle w:val="ac"/>
+            <w:noProof/>
             <w:lang w:eastAsia="zh-Hans"/>
           </w:rPr>
           <w:t>操作函数参数</w:t>
         </w:r>
         <w:r>
+          <w:rPr>
+            <w:noProof/>
+            <w:webHidden/>
+          </w:rPr>
           <w:tab/>
         </w:r>
         <w:r>
+          <w:rPr>
+            <w:noProof/>
+            <w:webHidden/>
+          </w:rPr>
           <w:fldChar w:fldCharType="begin"/>
         </w:r>
         <w:r>
-          <w:instrText xml:space="preserve"> PAGEREF _Toc120213661 \h </w:instrText>
+          <w:rPr>
+            <w:noProof/>
+            <w:webHidden/>
+          </w:rPr>
+          <w:instrText xml:space="preserve"> PAGEREF _Toc120454654 \h </w:instrText>
         </w:r>
         <w:r>
+          <w:rPr>
+            <w:noProof/>
+            <w:webHidden/>
+          </w:rPr>
+        </w:r>
+        <w:r>
+          <w:rPr>
+            <w:noProof/>
+            <w:webHidden/>
+          </w:rPr>
           <w:fldChar w:fldCharType="separate"/>
         </w:r>
         <w:r>
+          <w:rPr>
+            <w:noProof/>
+            <w:webHidden/>
+          </w:rPr>
           <w:t>5</w:t>
         </w:r>
         <w:r>
+          <w:rPr>
+            <w:noProof/>
+            <w:webHidden/>
+          </w:rPr>
           <w:fldChar w:fldCharType="end"/>
         </w:r>
       </w:hyperlink>
@@ -1032,19 +1375,22 @@
           <w:tab w:val="right" w:leader="dot" w:pos="8296"/>
         </w:tabs>
         <w:rPr>
+          <w:noProof/>
           <w:szCs w:val="22"/>
         </w:rPr>
       </w:pPr>
-      <w:hyperlink w:anchor="_Toc120213662" w:history="1">
+      <w:hyperlink w:anchor="_Toc120454655" w:history="1">
         <w:r>
           <w:rPr>
             <w:rStyle w:val="ac"/>
+            <w:noProof/>
             <w:lang w:eastAsia="zh-Hans"/>
           </w:rPr>
           <w:t>2.3.1</w:t>
         </w:r>
         <w:r>
           <w:rPr>
+            <w:noProof/>
             <w:szCs w:val="22"/>
           </w:rPr>
           <w:tab/>
@@ -1052,26 +1398,57 @@
         <w:r>
           <w:rPr>
             <w:rStyle w:val="ac"/>
+            <w:noProof/>
             <w:lang w:eastAsia="zh-Hans"/>
           </w:rPr>
           <w:t>操作数据参数</w:t>
         </w:r>
         <w:r>
+          <w:rPr>
+            <w:noProof/>
+            <w:webHidden/>
+          </w:rPr>
           <w:tab/>
         </w:r>
         <w:r>
+          <w:rPr>
+            <w:noProof/>
+            <w:webHidden/>
+          </w:rPr>
           <w:fldChar w:fldCharType="begin"/>
         </w:r>
         <w:r>
-          <w:instrText xml:space="preserve"> PAGEREF _Toc120213662 \h </w:instrText>
+          <w:rPr>
+            <w:noProof/>
+            <w:webHidden/>
+          </w:rPr>
+          <w:instrText xml:space="preserve"> PAGEREF _Toc120454655 \h </w:instrText>
         </w:r>
         <w:r>
+          <w:rPr>
+            <w:noProof/>
+            <w:webHidden/>
+          </w:rPr>
+        </w:r>
+        <w:r>
+          <w:rPr>
+            <w:noProof/>
+            <w:webHidden/>
+          </w:rPr>
           <w:fldChar w:fldCharType="separate"/>
         </w:r>
         <w:r>
+          <w:rPr>
+            <w:noProof/>
+            <w:webHidden/>
+          </w:rPr>
           <w:t>5</w:t>
         </w:r>
         <w:r>
+          <w:rPr>
+            <w:noProof/>
+            <w:webHidden/>
+          </w:rPr>
           <w:fldChar w:fldCharType="end"/>
         </w:r>
       </w:hyperlink>
@@ -1084,19 +1461,22 @@
           <w:tab w:val="right" w:leader="dot" w:pos="8296"/>
         </w:tabs>
         <w:rPr>
+          <w:noProof/>
           <w:szCs w:val="22"/>
         </w:rPr>
       </w:pPr>
-      <w:hyperlink w:anchor="_Toc120213663" w:history="1">
+      <w:hyperlink w:anchor="_Toc120454656" w:history="1">
         <w:r>
           <w:rPr>
             <w:rStyle w:val="ac"/>
+            <w:noProof/>
             <w:lang w:eastAsia="zh-Hans"/>
           </w:rPr>
           <w:t>2.3.2</w:t>
         </w:r>
         <w:r>
           <w:rPr>
+            <w:noProof/>
             <w:szCs w:val="22"/>
           </w:rPr>
           <w:tab/>
@@ -1104,26 +1484,57 @@
         <w:r>
           <w:rPr>
             <w:rStyle w:val="ac"/>
+            <w:noProof/>
             <w:lang w:eastAsia="zh-Hans"/>
           </w:rPr>
           <w:t>附件参数</w:t>
         </w:r>
         <w:r>
+          <w:rPr>
+            <w:noProof/>
+            <w:webHidden/>
+          </w:rPr>
           <w:tab/>
         </w:r>
         <w:r>
+          <w:rPr>
+            <w:noProof/>
+            <w:webHidden/>
+          </w:rPr>
           <w:fldChar w:fldCharType="begin"/>
         </w:r>
         <w:r>
-          <w:instrText xml:space="preserve"> PAGEREF _Toc120213663 \h </w:instrText>
+          <w:rPr>
+            <w:noProof/>
+            <w:webHidden/>
+          </w:rPr>
+          <w:instrText xml:space="preserve"> PAGEREF _Toc120454656 \h </w:instrText>
         </w:r>
         <w:r>
+          <w:rPr>
+            <w:noProof/>
+            <w:webHidden/>
+          </w:rPr>
+        </w:r>
+        <w:r>
+          <w:rPr>
+            <w:noProof/>
+            <w:webHidden/>
+          </w:rPr>
           <w:fldChar w:fldCharType="separate"/>
         </w:r>
         <w:r>
+          <w:rPr>
+            <w:noProof/>
+            <w:webHidden/>
+          </w:rPr>
           <w:t>6</w:t>
         </w:r>
         <w:r>
+          <w:rPr>
+            <w:noProof/>
+            <w:webHidden/>
+          </w:rPr>
           <w:fldChar w:fldCharType="end"/>
         </w:r>
       </w:hyperlink>
@@ -1136,19 +1547,22 @@
           <w:tab w:val="right" w:leader="dot" w:pos="8296"/>
         </w:tabs>
         <w:rPr>
+          <w:noProof/>
           <w:szCs w:val="22"/>
         </w:rPr>
       </w:pPr>
-      <w:hyperlink w:anchor="_Toc120213664" w:history="1">
+      <w:hyperlink w:anchor="_Toc120454657" w:history="1">
         <w:r>
           <w:rPr>
             <w:rStyle w:val="ac"/>
+            <w:noProof/>
             <w:lang w:eastAsia="zh-Hans"/>
           </w:rPr>
           <w:t>2.3.3</w:t>
         </w:r>
         <w:r>
           <w:rPr>
+            <w:noProof/>
             <w:szCs w:val="22"/>
           </w:rPr>
           <w:tab/>
@@ -1156,26 +1570,57 @@
         <w:r>
           <w:rPr>
             <w:rStyle w:val="ac"/>
+            <w:noProof/>
             <w:lang w:eastAsia="zh-Hans"/>
           </w:rPr>
           <w:t>结果回调函数参数</w:t>
         </w:r>
         <w:r>
+          <w:rPr>
+            <w:noProof/>
+            <w:webHidden/>
+          </w:rPr>
           <w:tab/>
         </w:r>
         <w:r>
+          <w:rPr>
+            <w:noProof/>
+            <w:webHidden/>
+          </w:rPr>
           <w:fldChar w:fldCharType="begin"/>
         </w:r>
         <w:r>
-          <w:instrText xml:space="preserve"> PAGEREF _Toc120213664 \h </w:instrText>
+          <w:rPr>
+            <w:noProof/>
+            <w:webHidden/>
+          </w:rPr>
+          <w:instrText xml:space="preserve"> PAGEREF _Toc120454657 \h </w:instrText>
         </w:r>
         <w:r>
+          <w:rPr>
+            <w:noProof/>
+            <w:webHidden/>
+          </w:rPr>
+        </w:r>
+        <w:r>
+          <w:rPr>
+            <w:noProof/>
+            <w:webHidden/>
+          </w:rPr>
           <w:fldChar w:fldCharType="separate"/>
         </w:r>
         <w:r>
+          <w:rPr>
+            <w:noProof/>
+            <w:webHidden/>
+          </w:rPr>
           <w:t>6</w:t>
         </w:r>
         <w:r>
+          <w:rPr>
+            <w:noProof/>
+            <w:webHidden/>
+          </w:rPr>
           <w:fldChar w:fldCharType="end"/>
         </w:r>
       </w:hyperlink>
@@ -1188,18 +1633,21 @@
           <w:tab w:val="right" w:leader="dot" w:pos="8296"/>
         </w:tabs>
         <w:rPr>
+          <w:noProof/>
           <w:szCs w:val="22"/>
         </w:rPr>
       </w:pPr>
-      <w:hyperlink w:anchor="_Toc120213665" w:history="1">
+      <w:hyperlink w:anchor="_Toc120454658" w:history="1">
         <w:r>
           <w:rPr>
             <w:rStyle w:val="ac"/>
+            <w:noProof/>
           </w:rPr>
           <w:t>3</w:t>
         </w:r>
         <w:r>
           <w:rPr>
+            <w:noProof/>
             <w:szCs w:val="22"/>
           </w:rPr>
           <w:tab/>
@@ -1207,25 +1655,56 @@
         <w:r>
           <w:rPr>
             <w:rStyle w:val="ac"/>
+            <w:noProof/>
           </w:rPr>
           <w:t>使用说明</w:t>
         </w:r>
         <w:r>
+          <w:rPr>
+            <w:noProof/>
+            <w:webHidden/>
+          </w:rPr>
           <w:tab/>
         </w:r>
         <w:r>
+          <w:rPr>
+            <w:noProof/>
+            <w:webHidden/>
+          </w:rPr>
           <w:fldChar w:fldCharType="begin"/>
         </w:r>
         <w:r>
-          <w:instrText xml:space="preserve"> PAGEREF _Toc120213665 \h </w:instrText>
+          <w:rPr>
+            <w:noProof/>
+            <w:webHidden/>
+          </w:rPr>
+          <w:instrText xml:space="preserve"> PAGEREF _Toc120454658 \h </w:instrText>
         </w:r>
         <w:r>
+          <w:rPr>
+            <w:noProof/>
+            <w:webHidden/>
+          </w:rPr>
+        </w:r>
+        <w:r>
+          <w:rPr>
+            <w:noProof/>
+            <w:webHidden/>
+          </w:rPr>
           <w:fldChar w:fldCharType="separate"/>
         </w:r>
         <w:r>
+          <w:rPr>
+            <w:noProof/>
+            <w:webHidden/>
+          </w:rPr>
           <w:t>6</w:t>
         </w:r>
         <w:r>
+          <w:rPr>
+            <w:noProof/>
+            <w:webHidden/>
+          </w:rPr>
           <w:fldChar w:fldCharType="end"/>
         </w:r>
       </w:hyperlink>
@@ -1238,19 +1717,22 @@
           <w:tab w:val="right" w:leader="dot" w:pos="8296"/>
         </w:tabs>
         <w:rPr>
+          <w:noProof/>
           <w:szCs w:val="22"/>
         </w:rPr>
       </w:pPr>
-      <w:hyperlink w:anchor="_Toc120213666" w:history="1">
+      <w:hyperlink w:anchor="_Toc120454659" w:history="1">
         <w:r>
           <w:rPr>
             <w:rStyle w:val="ac"/>
+            <w:noProof/>
             <w:lang w:eastAsia="zh-Hans"/>
           </w:rPr>
           <w:t>3.1</w:t>
         </w:r>
         <w:r>
           <w:rPr>
+            <w:noProof/>
             <w:szCs w:val="22"/>
           </w:rPr>
           <w:tab/>
@@ -1258,32 +1740,64 @@
         <w:r>
           <w:rPr>
             <w:rStyle w:val="ac"/>
+            <w:noProof/>
           </w:rPr>
           <w:t>A</w:t>
         </w:r>
         <w:r>
           <w:rPr>
             <w:rStyle w:val="ac"/>
+            <w:noProof/>
             <w:lang w:eastAsia="zh-Hans"/>
           </w:rPr>
           <w:t>pp工程搭建</w:t>
         </w:r>
         <w:r>
+          <w:rPr>
+            <w:noProof/>
+            <w:webHidden/>
+          </w:rPr>
           <w:tab/>
         </w:r>
         <w:r>
+          <w:rPr>
+            <w:noProof/>
+            <w:webHidden/>
+          </w:rPr>
           <w:fldChar w:fldCharType="begin"/>
         </w:r>
         <w:r>
-          <w:instrText xml:space="preserve"> PAGEREF _Toc120213666 \h </w:instrText>
+          <w:rPr>
+            <w:noProof/>
+            <w:webHidden/>
+          </w:rPr>
+          <w:instrText xml:space="preserve"> PAGEREF _Toc120454659 \h </w:instrText>
         </w:r>
         <w:r>
+          <w:rPr>
+            <w:noProof/>
+            <w:webHidden/>
+          </w:rPr>
+        </w:r>
+        <w:r>
+          <w:rPr>
+            <w:noProof/>
+            <w:webHidden/>
+          </w:rPr>
           <w:fldChar w:fldCharType="separate"/>
         </w:r>
         <w:r>
+          <w:rPr>
+            <w:noProof/>
+            <w:webHidden/>
+          </w:rPr>
           <w:t>6</w:t>
         </w:r>
         <w:r>
+          <w:rPr>
+            <w:noProof/>
+            <w:webHidden/>
+          </w:rPr>
           <w:fldChar w:fldCharType="end"/>
         </w:r>
       </w:hyperlink>
@@ -1296,18 +1810,21 @@
           <w:tab w:val="right" w:leader="dot" w:pos="8296"/>
         </w:tabs>
         <w:rPr>
+          <w:noProof/>
           <w:szCs w:val="22"/>
         </w:rPr>
       </w:pPr>
-      <w:hyperlink w:anchor="_Toc120213667" w:history="1">
+      <w:hyperlink w:anchor="_Toc120454660" w:history="1">
         <w:r>
           <w:rPr>
             <w:rStyle w:val="ac"/>
+            <w:noProof/>
           </w:rPr>
           <w:t>3.1.1</w:t>
         </w:r>
         <w:r>
           <w:rPr>
+            <w:noProof/>
             <w:szCs w:val="22"/>
           </w:rPr>
           <w:tab/>
@@ -1315,25 +1832,56 @@
         <w:r>
           <w:rPr>
             <w:rStyle w:val="ac"/>
+            <w:noProof/>
           </w:rPr>
           <w:t>SDK引入</w:t>
         </w:r>
         <w:r>
+          <w:rPr>
+            <w:noProof/>
+            <w:webHidden/>
+          </w:rPr>
           <w:tab/>
         </w:r>
         <w:r>
+          <w:rPr>
+            <w:noProof/>
+            <w:webHidden/>
+          </w:rPr>
           <w:fldChar w:fldCharType="begin"/>
         </w:r>
         <w:r>
-          <w:instrText xml:space="preserve"> PAGEREF _Toc120213667 \h </w:instrText>
+          <w:rPr>
+            <w:noProof/>
+            <w:webHidden/>
+          </w:rPr>
+          <w:instrText xml:space="preserve"> PAGEREF _Toc120454660 \h </w:instrText>
         </w:r>
         <w:r>
+          <w:rPr>
+            <w:noProof/>
+            <w:webHidden/>
+          </w:rPr>
+        </w:r>
+        <w:r>
+          <w:rPr>
+            <w:noProof/>
+            <w:webHidden/>
+          </w:rPr>
           <w:fldChar w:fldCharType="separate"/>
         </w:r>
         <w:r>
+          <w:rPr>
+            <w:noProof/>
+            <w:webHidden/>
+          </w:rPr>
           <w:t>6</w:t>
         </w:r>
         <w:r>
+          <w:rPr>
+            <w:noProof/>
+            <w:webHidden/>
+          </w:rPr>
           <w:fldChar w:fldCharType="end"/>
         </w:r>
       </w:hyperlink>
@@ -1346,19 +1894,22 @@
           <w:tab w:val="right" w:leader="dot" w:pos="8296"/>
         </w:tabs>
         <w:rPr>
+          <w:noProof/>
           <w:szCs w:val="22"/>
         </w:rPr>
       </w:pPr>
-      <w:hyperlink w:anchor="_Toc120213668" w:history="1">
+      <w:hyperlink w:anchor="_Toc120454661" w:history="1">
         <w:r>
           <w:rPr>
             <w:rStyle w:val="ac"/>
+            <w:noProof/>
             <w:lang w:eastAsia="zh-Hans"/>
           </w:rPr>
           <w:t>3.1.2</w:t>
         </w:r>
         <w:r>
           <w:rPr>
+            <w:noProof/>
             <w:szCs w:val="22"/>
           </w:rPr>
           <w:tab/>
@@ -1366,26 +1917,57 @@
         <w:r>
           <w:rPr>
             <w:rStyle w:val="ac"/>
+            <w:noProof/>
             <w:lang w:eastAsia="zh-Hans"/>
           </w:rPr>
           <w:t>第三库依赖</w:t>
         </w:r>
         <w:r>
+          <w:rPr>
+            <w:noProof/>
+            <w:webHidden/>
+          </w:rPr>
           <w:tab/>
         </w:r>
         <w:r>
+          <w:rPr>
+            <w:noProof/>
+            <w:webHidden/>
+          </w:rPr>
           <w:fldChar w:fldCharType="begin"/>
         </w:r>
         <w:r>
-          <w:instrText xml:space="preserve"> PAGEREF _Toc120213668 \h </w:instrText>
+          <w:rPr>
+            <w:noProof/>
+            <w:webHidden/>
+          </w:rPr>
+          <w:instrText xml:space="preserve"> PAGEREF _Toc120454661 \h </w:instrText>
         </w:r>
         <w:r>
+          <w:rPr>
+            <w:noProof/>
+            <w:webHidden/>
+          </w:rPr>
+        </w:r>
+        <w:r>
+          <w:rPr>
+            <w:noProof/>
+            <w:webHidden/>
+          </w:rPr>
           <w:fldChar w:fldCharType="separate"/>
         </w:r>
         <w:r>
+          <w:rPr>
+            <w:noProof/>
+            <w:webHidden/>
+          </w:rPr>
           <w:t>7</w:t>
         </w:r>
         <w:r>
+          <w:rPr>
+            <w:noProof/>
+            <w:webHidden/>
+          </w:rPr>
           <w:fldChar w:fldCharType="end"/>
         </w:r>
       </w:hyperlink>
@@ -1398,18 +1980,21 @@
           <w:tab w:val="right" w:leader="dot" w:pos="8296"/>
         </w:tabs>
         <w:rPr>
+          <w:noProof/>
           <w:szCs w:val="22"/>
         </w:rPr>
       </w:pPr>
-      <w:hyperlink w:anchor="_Toc120213669" w:history="1">
+      <w:hyperlink w:anchor="_Toc120454662" w:history="1">
         <w:r>
           <w:rPr>
             <w:rStyle w:val="ac"/>
+            <w:noProof/>
           </w:rPr>
           <w:t>3.1.3</w:t>
         </w:r>
         <w:r>
           <w:rPr>
+            <w:noProof/>
             <w:szCs w:val="22"/>
           </w:rPr>
           <w:tab/>
@@ -1417,25 +2002,56 @@
         <w:r>
           <w:rPr>
             <w:rStyle w:val="ac"/>
+            <w:noProof/>
           </w:rPr>
           <w:t>Gradle属性</w:t>
         </w:r>
         <w:r>
+          <w:rPr>
+            <w:noProof/>
+            <w:webHidden/>
+          </w:rPr>
           <w:tab/>
         </w:r>
         <w:r>
+          <w:rPr>
+            <w:noProof/>
+            <w:webHidden/>
+          </w:rPr>
           <w:fldChar w:fldCharType="begin"/>
         </w:r>
         <w:r>
-          <w:instrText xml:space="preserve"> PAGEREF _Toc120213669 \h </w:instrText>
+          <w:rPr>
+            <w:noProof/>
+            <w:webHidden/>
+          </w:rPr>
+          <w:instrText xml:space="preserve"> PAGEREF _Toc120454662 \h </w:instrText>
         </w:r>
         <w:r>
+          <w:rPr>
+            <w:noProof/>
+            <w:webHidden/>
+          </w:rPr>
+        </w:r>
+        <w:r>
+          <w:rPr>
+            <w:noProof/>
+            <w:webHidden/>
+          </w:rPr>
           <w:fldChar w:fldCharType="separate"/>
         </w:r>
         <w:r>
+          <w:rPr>
+            <w:noProof/>
+            <w:webHidden/>
+          </w:rPr>
           <w:t>7</w:t>
         </w:r>
         <w:r>
+          <w:rPr>
+            <w:noProof/>
+            <w:webHidden/>
+          </w:rPr>
           <w:fldChar w:fldCharType="end"/>
         </w:r>
       </w:hyperlink>
@@ -1448,19 +2064,22 @@
           <w:tab w:val="right" w:leader="dot" w:pos="8296"/>
         </w:tabs>
         <w:rPr>
+          <w:noProof/>
           <w:szCs w:val="22"/>
         </w:rPr>
       </w:pPr>
-      <w:hyperlink w:anchor="_Toc120213670" w:history="1">
+      <w:hyperlink w:anchor="_Toc120454663" w:history="1">
         <w:r>
           <w:rPr>
             <w:rStyle w:val="ac"/>
+            <w:noProof/>
             <w:lang w:eastAsia="zh-Hans"/>
           </w:rPr>
           <w:t>3.1.4</w:t>
         </w:r>
         <w:r>
           <w:rPr>
+            <w:noProof/>
             <w:szCs w:val="22"/>
           </w:rPr>
           <w:tab/>
@@ -1468,25 +2087,56 @@
         <w:r>
           <w:rPr>
             <w:rStyle w:val="ac"/>
+            <w:noProof/>
           </w:rPr>
           <w:t>AndroidManifest</w:t>
         </w:r>
         <w:r>
+          <w:rPr>
+            <w:noProof/>
+            <w:webHidden/>
+          </w:rPr>
           <w:tab/>
         </w:r>
         <w:r>
+          <w:rPr>
+            <w:noProof/>
+            <w:webHidden/>
+          </w:rPr>
           <w:fldChar w:fldCharType="begin"/>
         </w:r>
         <w:r>
-          <w:instrText xml:space="preserve"> PAGEREF _Toc120213670 \h </w:instrText>
+          <w:rPr>
+            <w:noProof/>
+            <w:webHidden/>
+          </w:rPr>
+          <w:instrText xml:space="preserve"> PAGEREF _Toc120454663 \h </w:instrText>
         </w:r>
         <w:r>
+          <w:rPr>
+            <w:noProof/>
+            <w:webHidden/>
+          </w:rPr>
+        </w:r>
+        <w:r>
+          <w:rPr>
+            <w:noProof/>
+            <w:webHidden/>
+          </w:rPr>
           <w:fldChar w:fldCharType="separate"/>
         </w:r>
         <w:r>
+          <w:rPr>
+            <w:noProof/>
+            <w:webHidden/>
+          </w:rPr>
           <w:t>7</w:t>
         </w:r>
         <w:r>
+          <w:rPr>
+            <w:noProof/>
+            <w:webHidden/>
+          </w:rPr>
           <w:fldChar w:fldCharType="end"/>
         </w:r>
       </w:hyperlink>
@@ -1499,18 +2149,21 @@
           <w:tab w:val="right" w:leader="dot" w:pos="8296"/>
         </w:tabs>
         <w:rPr>
+          <w:noProof/>
           <w:szCs w:val="22"/>
         </w:rPr>
       </w:pPr>
-      <w:hyperlink w:anchor="_Toc120213671" w:history="1">
+      <w:hyperlink w:anchor="_Toc120454664" w:history="1">
         <w:r>
           <w:rPr>
             <w:rStyle w:val="ac"/>
+            <w:noProof/>
           </w:rPr>
           <w:t>3.1.5</w:t>
         </w:r>
         <w:r>
           <w:rPr>
+            <w:noProof/>
             <w:szCs w:val="22"/>
           </w:rPr>
           <w:tab/>
@@ -1518,25 +2171,56 @@
         <w:r>
           <w:rPr>
             <w:rStyle w:val="ac"/>
+            <w:noProof/>
           </w:rPr>
           <w:t>签名文件</w:t>
         </w:r>
         <w:r>
+          <w:rPr>
+            <w:noProof/>
+            <w:webHidden/>
+          </w:rPr>
           <w:tab/>
         </w:r>
         <w:r>
+          <w:rPr>
+            <w:noProof/>
+            <w:webHidden/>
+          </w:rPr>
           <w:fldChar w:fldCharType="begin"/>
         </w:r>
         <w:r>
-          <w:instrText xml:space="preserve"> PAGEREF _Toc120213671 \h </w:instrText>
+          <w:rPr>
+            <w:noProof/>
+            <w:webHidden/>
+          </w:rPr>
+          <w:instrText xml:space="preserve"> PAGEREF _Toc120454664 \h </w:instrText>
         </w:r>
         <w:r>
+          <w:rPr>
+            <w:noProof/>
+            <w:webHidden/>
+          </w:rPr>
+        </w:r>
+        <w:r>
+          <w:rPr>
+            <w:noProof/>
+            <w:webHidden/>
+          </w:rPr>
           <w:fldChar w:fldCharType="separate"/>
         </w:r>
         <w:r>
+          <w:rPr>
+            <w:noProof/>
+            <w:webHidden/>
+          </w:rPr>
           <w:t>8</w:t>
         </w:r>
         <w:r>
+          <w:rPr>
+            <w:noProof/>
+            <w:webHidden/>
+          </w:rPr>
           <w:fldChar w:fldCharType="end"/>
         </w:r>
       </w:hyperlink>
@@ -1549,18 +2233,21 @@
           <w:tab w:val="right" w:leader="dot" w:pos="8296"/>
         </w:tabs>
         <w:rPr>
+          <w:noProof/>
           <w:szCs w:val="22"/>
         </w:rPr>
       </w:pPr>
-      <w:hyperlink w:anchor="_Toc120213672" w:history="1">
+      <w:hyperlink w:anchor="_Toc120454665" w:history="1">
         <w:r>
           <w:rPr>
             <w:rStyle w:val="ac"/>
+            <w:noProof/>
           </w:rPr>
           <w:t>3.1.6</w:t>
         </w:r>
         <w:r>
           <w:rPr>
+            <w:noProof/>
             <w:szCs w:val="22"/>
           </w:rPr>
           <w:tab/>
@@ -1568,25 +2255,56 @@
         <w:r>
           <w:rPr>
             <w:rStyle w:val="ac"/>
+            <w:noProof/>
           </w:rPr>
           <w:t>SDK使用事项</w:t>
         </w:r>
         <w:r>
+          <w:rPr>
+            <w:noProof/>
+            <w:webHidden/>
+          </w:rPr>
           <w:tab/>
         </w:r>
         <w:r>
+          <w:rPr>
+            <w:noProof/>
+            <w:webHidden/>
+          </w:rPr>
           <w:fldChar w:fldCharType="begin"/>
         </w:r>
         <w:r>
-          <w:instrText xml:space="preserve"> PAGEREF _Toc120213672 \h </w:instrText>
+          <w:rPr>
+            <w:noProof/>
+            <w:webHidden/>
+          </w:rPr>
+          <w:instrText xml:space="preserve"> PAGEREF _Toc120454665 \h </w:instrText>
         </w:r>
         <w:r>
+          <w:rPr>
+            <w:noProof/>
+            <w:webHidden/>
+          </w:rPr>
+        </w:r>
+        <w:r>
+          <w:rPr>
+            <w:noProof/>
+            <w:webHidden/>
+          </w:rPr>
           <w:fldChar w:fldCharType="separate"/>
         </w:r>
         <w:r>
+          <w:rPr>
+            <w:noProof/>
+            <w:webHidden/>
+          </w:rPr>
           <w:t>8</w:t>
         </w:r>
         <w:r>
+          <w:rPr>
+            <w:noProof/>
+            <w:webHidden/>
+          </w:rPr>
           <w:fldChar w:fldCharType="end"/>
         </w:r>
       </w:hyperlink>
@@ -1599,18 +2317,21 @@
           <w:tab w:val="right" w:leader="dot" w:pos="8296"/>
         </w:tabs>
         <w:rPr>
+          <w:noProof/>
           <w:szCs w:val="22"/>
         </w:rPr>
       </w:pPr>
-      <w:hyperlink w:anchor="_Toc120213673" w:history="1">
+      <w:hyperlink w:anchor="_Toc120454666" w:history="1">
         <w:r>
           <w:rPr>
             <w:rStyle w:val="ac"/>
+            <w:noProof/>
           </w:rPr>
           <w:t>3.2</w:t>
         </w:r>
         <w:r>
           <w:rPr>
+            <w:noProof/>
             <w:szCs w:val="22"/>
           </w:rPr>
           <w:tab/>
@@ -1618,6 +2339,7 @@
         <w:r>
           <w:rPr>
             <w:rStyle w:val="ac"/>
+            <w:noProof/>
             <w:lang w:eastAsia="zh-Hans"/>
           </w:rPr>
           <w:t>接口</w:t>
@@ -1625,25 +2347,56 @@
         <w:r>
           <w:rPr>
             <w:rStyle w:val="ac"/>
+            <w:noProof/>
           </w:rPr>
           <w:t>流程描述</w:t>
         </w:r>
         <w:r>
+          <w:rPr>
+            <w:noProof/>
+            <w:webHidden/>
+          </w:rPr>
           <w:tab/>
         </w:r>
         <w:r>
+          <w:rPr>
+            <w:noProof/>
+            <w:webHidden/>
+          </w:rPr>
           <w:fldChar w:fldCharType="begin"/>
         </w:r>
         <w:r>
-          <w:instrText xml:space="preserve"> PAGEREF _Toc120213673 \h </w:instrText>
+          <w:rPr>
+            <w:noProof/>
+            <w:webHidden/>
+          </w:rPr>
+          <w:instrText xml:space="preserve"> PAGEREF _Toc120454666 \h </w:instrText>
         </w:r>
         <w:r>
+          <w:rPr>
+            <w:noProof/>
+            <w:webHidden/>
+          </w:rPr>
+        </w:r>
+        <w:r>
+          <w:rPr>
+            <w:noProof/>
+            <w:webHidden/>
+          </w:rPr>
           <w:fldChar w:fldCharType="separate"/>
         </w:r>
         <w:r>
+          <w:rPr>
+            <w:noProof/>
+            <w:webHidden/>
+          </w:rPr>
           <w:t>9</w:t>
         </w:r>
         <w:r>
+          <w:rPr>
+            <w:noProof/>
+            <w:webHidden/>
+          </w:rPr>
           <w:fldChar w:fldCharType="end"/>
         </w:r>
       </w:hyperlink>
@@ -1656,19 +2409,22 @@
           <w:tab w:val="right" w:leader="dot" w:pos="8296"/>
         </w:tabs>
         <w:rPr>
+          <w:noProof/>
           <w:szCs w:val="22"/>
         </w:rPr>
       </w:pPr>
-      <w:hyperlink w:anchor="_Toc120213674" w:history="1">
+      <w:hyperlink w:anchor="_Toc120454667" w:history="1">
         <w:r>
           <w:rPr>
             <w:rStyle w:val="ac"/>
+            <w:noProof/>
             <w:lang w:eastAsia="zh-Hans"/>
           </w:rPr>
           <w:t>3.3</w:t>
         </w:r>
         <w:r>
           <w:rPr>
+            <w:noProof/>
             <w:szCs w:val="22"/>
           </w:rPr>
           <w:tab/>
@@ -1676,26 +2432,57 @@
         <w:r>
           <w:rPr>
             <w:rStyle w:val="ac"/>
+            <w:noProof/>
             <w:lang w:eastAsia="zh-Hans"/>
           </w:rPr>
           <w:t>操作流程描述</w:t>
         </w:r>
         <w:r>
+          <w:rPr>
+            <w:noProof/>
+            <w:webHidden/>
+          </w:rPr>
           <w:tab/>
         </w:r>
         <w:r>
+          <w:rPr>
+            <w:noProof/>
+            <w:webHidden/>
+          </w:rPr>
           <w:fldChar w:fldCharType="begin"/>
         </w:r>
         <w:r>
-          <w:instrText xml:space="preserve"> PAGEREF _Toc120213674 \h </w:instrText>
+          <w:rPr>
+            <w:noProof/>
+            <w:webHidden/>
+          </w:rPr>
+          <w:instrText xml:space="preserve"> PAGEREF _Toc120454667 \h </w:instrText>
         </w:r>
         <w:r>
+          <w:rPr>
+            <w:noProof/>
+            <w:webHidden/>
+          </w:rPr>
+        </w:r>
+        <w:r>
+          <w:rPr>
+            <w:noProof/>
+            <w:webHidden/>
+          </w:rPr>
           <w:fldChar w:fldCharType="separate"/>
         </w:r>
         <w:r>
+          <w:rPr>
+            <w:noProof/>
+            <w:webHidden/>
+          </w:rPr>
           <w:t>9</w:t>
         </w:r>
         <w:r>
+          <w:rPr>
+            <w:noProof/>
+            <w:webHidden/>
+          </w:rPr>
           <w:fldChar w:fldCharType="end"/>
         </w:r>
       </w:hyperlink>
@@ -1708,19 +2495,22 @@
           <w:tab w:val="right" w:leader="dot" w:pos="8296"/>
         </w:tabs>
         <w:rPr>
+          <w:noProof/>
           <w:szCs w:val="22"/>
         </w:rPr>
       </w:pPr>
-      <w:hyperlink w:anchor="_Toc120213675" w:history="1">
+      <w:hyperlink w:anchor="_Toc120454668" w:history="1">
         <w:r>
           <w:rPr>
             <w:rStyle w:val="ac"/>
+            <w:noProof/>
             <w:lang w:eastAsia="zh-Hans"/>
           </w:rPr>
           <w:t>3.3.1</w:t>
         </w:r>
         <w:r>
           <w:rPr>
+            <w:noProof/>
             <w:szCs w:val="22"/>
           </w:rPr>
           <w:tab/>
@@ -1728,26 +2518,57 @@
         <w:r>
           <w:rPr>
             <w:rStyle w:val="ac"/>
+            <w:noProof/>
             <w:lang w:eastAsia="zh-Hans"/>
           </w:rPr>
           <w:t>登录流程</w:t>
         </w:r>
         <w:r>
+          <w:rPr>
+            <w:noProof/>
+            <w:webHidden/>
+          </w:rPr>
           <w:tab/>
         </w:r>
         <w:r>
+          <w:rPr>
+            <w:noProof/>
+            <w:webHidden/>
+          </w:rPr>
           <w:fldChar w:fldCharType="begin"/>
         </w:r>
         <w:r>
-          <w:instrText xml:space="preserve"> PAGEREF _Toc120213675 \h </w:instrText>
+          <w:rPr>
+            <w:noProof/>
+            <w:webHidden/>
+          </w:rPr>
+          <w:instrText xml:space="preserve"> PAGEREF _Toc120454668 \h </w:instrText>
         </w:r>
         <w:r>
+          <w:rPr>
+            <w:noProof/>
+            <w:webHidden/>
+          </w:rPr>
+        </w:r>
+        <w:r>
+          <w:rPr>
+            <w:noProof/>
+            <w:webHidden/>
+          </w:rPr>
           <w:fldChar w:fldCharType="separate"/>
         </w:r>
         <w:r>
+          <w:rPr>
+            <w:noProof/>
+            <w:webHidden/>
+          </w:rPr>
           <w:t>9</w:t>
         </w:r>
         <w:r>
+          <w:rPr>
+            <w:noProof/>
+            <w:webHidden/>
+          </w:rPr>
           <w:fldChar w:fldCharType="end"/>
         </w:r>
       </w:hyperlink>
@@ -1760,19 +2581,22 @@
           <w:tab w:val="right" w:leader="dot" w:pos="8296"/>
         </w:tabs>
         <w:rPr>
+          <w:noProof/>
           <w:szCs w:val="22"/>
         </w:rPr>
       </w:pPr>
-      <w:hyperlink w:anchor="_Toc120213676" w:history="1">
+      <w:hyperlink w:anchor="_Toc120454669" w:history="1">
         <w:r>
           <w:rPr>
             <w:rStyle w:val="ac"/>
+            <w:noProof/>
             <w:lang w:eastAsia="zh-Hans"/>
           </w:rPr>
           <w:t>3.3.2</w:t>
         </w:r>
         <w:r>
           <w:rPr>
+            <w:noProof/>
             <w:szCs w:val="22"/>
           </w:rPr>
           <w:tab/>
@@ -1780,26 +2604,57 @@
         <w:r>
           <w:rPr>
             <w:rStyle w:val="ac"/>
+            <w:noProof/>
             <w:lang w:eastAsia="zh-Hans"/>
           </w:rPr>
           <w:t>语音识别流程</w:t>
         </w:r>
         <w:r>
+          <w:rPr>
+            <w:noProof/>
+            <w:webHidden/>
+          </w:rPr>
           <w:tab/>
         </w:r>
         <w:r>
+          <w:rPr>
+            <w:noProof/>
+            <w:webHidden/>
+          </w:rPr>
           <w:fldChar w:fldCharType="begin"/>
         </w:r>
         <w:r>
-          <w:instrText xml:space="preserve"> PAGEREF _Toc120213676 \h </w:instrText>
+          <w:rPr>
+            <w:noProof/>
+            <w:webHidden/>
+          </w:rPr>
+          <w:instrText xml:space="preserve"> PAGEREF _Toc120454669 \h </w:instrText>
         </w:r>
         <w:r>
+          <w:rPr>
+            <w:noProof/>
+            <w:webHidden/>
+          </w:rPr>
+        </w:r>
+        <w:r>
+          <w:rPr>
+            <w:noProof/>
+            <w:webHidden/>
+          </w:rPr>
           <w:fldChar w:fldCharType="separate"/>
         </w:r>
         <w:r>
+          <w:rPr>
+            <w:noProof/>
+            <w:webHidden/>
+          </w:rPr>
           <w:t>11</w:t>
         </w:r>
         <w:r>
+          <w:rPr>
+            <w:noProof/>
+            <w:webHidden/>
+          </w:rPr>
           <w:fldChar w:fldCharType="end"/>
         </w:r>
       </w:hyperlink>
@@ -1812,19 +2667,22 @@
           <w:tab w:val="right" w:leader="dot" w:pos="8296"/>
         </w:tabs>
         <w:rPr>
+          <w:noProof/>
           <w:szCs w:val="22"/>
         </w:rPr>
       </w:pPr>
-      <w:hyperlink w:anchor="_Toc120213677" w:history="1">
+      <w:hyperlink w:anchor="_Toc120454670" w:history="1">
         <w:r>
           <w:rPr>
             <w:rStyle w:val="ac"/>
+            <w:noProof/>
             <w:lang w:eastAsia="zh-Hans"/>
           </w:rPr>
           <w:t>3.3.3</w:t>
         </w:r>
         <w:r>
           <w:rPr>
+            <w:noProof/>
             <w:szCs w:val="22"/>
           </w:rPr>
           <w:tab/>
@@ -1832,26 +2690,57 @@
         <w:r>
           <w:rPr>
             <w:rStyle w:val="ac"/>
+            <w:noProof/>
             <w:lang w:eastAsia="zh-Hans"/>
           </w:rPr>
           <w:t>时区设置流程</w:t>
         </w:r>
         <w:r>
+          <w:rPr>
+            <w:noProof/>
+            <w:webHidden/>
+          </w:rPr>
           <w:tab/>
         </w:r>
         <w:r>
+          <w:rPr>
+            <w:noProof/>
+            <w:webHidden/>
+          </w:rPr>
           <w:fldChar w:fldCharType="begin"/>
         </w:r>
         <w:r>
-          <w:instrText xml:space="preserve"> PAGEREF _Toc120213677 \h </w:instrText>
+          <w:rPr>
+            <w:noProof/>
+            <w:webHidden/>
+          </w:rPr>
+          <w:instrText xml:space="preserve"> PAGEREF _Toc120454670 \h </w:instrText>
         </w:r>
         <w:r>
+          <w:rPr>
+            <w:noProof/>
+            <w:webHidden/>
+          </w:rPr>
+        </w:r>
+        <w:r>
+          <w:rPr>
+            <w:noProof/>
+            <w:webHidden/>
+          </w:rPr>
           <w:fldChar w:fldCharType="separate"/>
         </w:r>
         <w:r>
+          <w:rPr>
+            <w:noProof/>
+            <w:webHidden/>
+          </w:rPr>
           <w:t>11</w:t>
         </w:r>
         <w:r>
+          <w:rPr>
+            <w:noProof/>
+            <w:webHidden/>
+          </w:rPr>
           <w:fldChar w:fldCharType="end"/>
         </w:r>
       </w:hyperlink>
@@ -1864,19 +2753,22 @@
           <w:tab w:val="right" w:leader="dot" w:pos="8296"/>
         </w:tabs>
         <w:rPr>
+          <w:noProof/>
           <w:szCs w:val="22"/>
         </w:rPr>
       </w:pPr>
-      <w:hyperlink w:anchor="_Toc120213678" w:history="1">
+      <w:hyperlink w:anchor="_Toc120454671" w:history="1">
         <w:r>
           <w:rPr>
             <w:rStyle w:val="ac"/>
+            <w:noProof/>
             <w:lang w:eastAsia="zh-Hans"/>
           </w:rPr>
           <w:t>3.3.4</w:t>
         </w:r>
         <w:r>
           <w:rPr>
+            <w:noProof/>
             <w:szCs w:val="22"/>
           </w:rPr>
           <w:tab/>
@@ -1884,26 +2776,57 @@
         <w:r>
           <w:rPr>
             <w:rStyle w:val="ac"/>
+            <w:noProof/>
             <w:lang w:eastAsia="zh-Hans"/>
           </w:rPr>
           <w:t>闹钟流程</w:t>
         </w:r>
         <w:r>
+          <w:rPr>
+            <w:noProof/>
+            <w:webHidden/>
+          </w:rPr>
           <w:tab/>
         </w:r>
         <w:r>
+          <w:rPr>
+            <w:noProof/>
+            <w:webHidden/>
+          </w:rPr>
           <w:fldChar w:fldCharType="begin"/>
         </w:r>
         <w:r>
-          <w:instrText xml:space="preserve"> PAGEREF _Toc120213678 \h </w:instrText>
+          <w:rPr>
+            <w:noProof/>
+            <w:webHidden/>
+          </w:rPr>
+          <w:instrText xml:space="preserve"> PAGEREF _Toc120454671 \h </w:instrText>
         </w:r>
         <w:r>
+          <w:rPr>
+            <w:noProof/>
+            <w:webHidden/>
+          </w:rPr>
+        </w:r>
+        <w:r>
+          <w:rPr>
+            <w:noProof/>
+            <w:webHidden/>
+          </w:rPr>
           <w:fldChar w:fldCharType="separate"/>
         </w:r>
         <w:r>
+          <w:rPr>
+            <w:noProof/>
+            <w:webHidden/>
+          </w:rPr>
           <w:t>12</w:t>
         </w:r>
         <w:r>
+          <w:rPr>
+            <w:noProof/>
+            <w:webHidden/>
+          </w:rPr>
           <w:fldChar w:fldCharType="end"/>
         </w:r>
       </w:hyperlink>
@@ -1916,19 +2839,22 @@
           <w:tab w:val="right" w:leader="dot" w:pos="8296"/>
         </w:tabs>
         <w:rPr>
+          <w:noProof/>
           <w:szCs w:val="22"/>
         </w:rPr>
       </w:pPr>
-      <w:hyperlink w:anchor="_Toc120213679" w:history="1">
+      <w:hyperlink w:anchor="_Toc120454672" w:history="1">
         <w:r>
           <w:rPr>
             <w:rStyle w:val="ac"/>
+            <w:noProof/>
             <w:lang w:eastAsia="zh-Hans"/>
           </w:rPr>
           <w:t>4</w:t>
         </w:r>
         <w:r>
           <w:rPr>
+            <w:noProof/>
             <w:szCs w:val="22"/>
           </w:rPr>
           <w:tab/>
@@ -1936,26 +2862,57 @@
         <w:r>
           <w:rPr>
             <w:rStyle w:val="ac"/>
+            <w:noProof/>
             <w:lang w:eastAsia="zh-Hans"/>
           </w:rPr>
           <w:t>操作定义</w:t>
         </w:r>
         <w:r>
+          <w:rPr>
+            <w:noProof/>
+            <w:webHidden/>
+          </w:rPr>
           <w:tab/>
         </w:r>
         <w:r>
+          <w:rPr>
+            <w:noProof/>
+            <w:webHidden/>
+          </w:rPr>
           <w:fldChar w:fldCharType="begin"/>
         </w:r>
         <w:r>
-          <w:instrText xml:space="preserve"> PAGEREF _Toc120213679 \h </w:instrText>
+          <w:rPr>
+            <w:noProof/>
+            <w:webHidden/>
+          </w:rPr>
+          <w:instrText xml:space="preserve"> PAGEREF _Toc120454672 \h </w:instrText>
         </w:r>
         <w:r>
+          <w:rPr>
+            <w:noProof/>
+            <w:webHidden/>
+          </w:rPr>
+        </w:r>
+        <w:r>
+          <w:rPr>
+            <w:noProof/>
+            <w:webHidden/>
+          </w:rPr>
           <w:fldChar w:fldCharType="separate"/>
         </w:r>
         <w:r>
+          <w:rPr>
+            <w:noProof/>
+            <w:webHidden/>
+          </w:rPr>
           <w:t>12</w:t>
         </w:r>
         <w:r>
+          <w:rPr>
+            <w:noProof/>
+            <w:webHidden/>
+          </w:rPr>
           <w:fldChar w:fldCharType="end"/>
         </w:r>
       </w:hyperlink>
@@ -1968,18 +2925,21 @@
           <w:tab w:val="right" w:leader="dot" w:pos="8296"/>
         </w:tabs>
         <w:rPr>
+          <w:noProof/>
           <w:szCs w:val="22"/>
         </w:rPr>
       </w:pPr>
-      <w:hyperlink w:anchor="_Toc120213680" w:history="1">
+      <w:hyperlink w:anchor="_Toc120454673" w:history="1">
         <w:r>
           <w:rPr>
             <w:rStyle w:val="ac"/>
+            <w:noProof/>
           </w:rPr>
           <w:t>4.1</w:t>
         </w:r>
         <w:r>
           <w:rPr>
+            <w:noProof/>
             <w:szCs w:val="22"/>
           </w:rPr>
           <w:tab/>
@@ -1987,25 +2947,56 @@
         <w:r>
           <w:rPr>
             <w:rStyle w:val="ac"/>
+            <w:noProof/>
           </w:rPr>
           <w:t>App作为发起方的操作类型</w:t>
         </w:r>
         <w:r>
+          <w:rPr>
+            <w:noProof/>
+            <w:webHidden/>
+          </w:rPr>
           <w:tab/>
         </w:r>
         <w:r>
+          <w:rPr>
+            <w:noProof/>
+            <w:webHidden/>
+          </w:rPr>
           <w:fldChar w:fldCharType="begin"/>
         </w:r>
         <w:r>
-          <w:instrText xml:space="preserve"> PAGEREF _Toc120213680 \h </w:instrText>
+          <w:rPr>
+            <w:noProof/>
+            <w:webHidden/>
+          </w:rPr>
+          <w:instrText xml:space="preserve"> PAGEREF _Toc120454673 \h </w:instrText>
         </w:r>
         <w:r>
+          <w:rPr>
+            <w:noProof/>
+            <w:webHidden/>
+          </w:rPr>
+        </w:r>
+        <w:r>
+          <w:rPr>
+            <w:noProof/>
+            <w:webHidden/>
+          </w:rPr>
           <w:fldChar w:fldCharType="separate"/>
         </w:r>
         <w:r>
+          <w:rPr>
+            <w:noProof/>
+            <w:webHidden/>
+          </w:rPr>
           <w:t>12</w:t>
         </w:r>
         <w:r>
+          <w:rPr>
+            <w:noProof/>
+            <w:webHidden/>
+          </w:rPr>
           <w:fldChar w:fldCharType="end"/>
         </w:r>
       </w:hyperlink>
@@ -2018,18 +3009,21 @@
           <w:tab w:val="right" w:leader="dot" w:pos="8296"/>
         </w:tabs>
         <w:rPr>
+          <w:noProof/>
           <w:szCs w:val="22"/>
         </w:rPr>
       </w:pPr>
-      <w:hyperlink w:anchor="_Toc120213681" w:history="1">
+      <w:hyperlink w:anchor="_Toc120454674" w:history="1">
         <w:r>
           <w:rPr>
             <w:rStyle w:val="ac"/>
+            <w:noProof/>
           </w:rPr>
           <w:t>4.2</w:t>
         </w:r>
         <w:r>
           <w:rPr>
+            <w:noProof/>
             <w:szCs w:val="22"/>
           </w:rPr>
           <w:tab/>
@@ -2037,25 +3031,56 @@
         <w:r>
           <w:rPr>
             <w:rStyle w:val="ac"/>
+            <w:noProof/>
           </w:rPr>
           <w:t>App作为接收方的操作类型</w:t>
         </w:r>
         <w:r>
+          <w:rPr>
+            <w:noProof/>
+            <w:webHidden/>
+          </w:rPr>
           <w:tab/>
         </w:r>
         <w:r>
+          <w:rPr>
+            <w:noProof/>
+            <w:webHidden/>
+          </w:rPr>
           <w:fldChar w:fldCharType="begin"/>
         </w:r>
         <w:r>
-          <w:instrText xml:space="preserve"> PAGEREF _Toc120213681 \h </w:instrText>
+          <w:rPr>
+            <w:noProof/>
+            <w:webHidden/>
+          </w:rPr>
+          <w:instrText xml:space="preserve"> PAGEREF _Toc120454674 \h </w:instrText>
         </w:r>
         <w:r>
+          <w:rPr>
+            <w:noProof/>
+            <w:webHidden/>
+          </w:rPr>
+        </w:r>
+        <w:r>
+          <w:rPr>
+            <w:noProof/>
+            <w:webHidden/>
+          </w:rPr>
           <w:fldChar w:fldCharType="separate"/>
         </w:r>
         <w:r>
+          <w:rPr>
+            <w:noProof/>
+            <w:webHidden/>
+          </w:rPr>
           <w:t>13</w:t>
         </w:r>
         <w:r>
+          <w:rPr>
+            <w:noProof/>
+            <w:webHidden/>
+          </w:rPr>
           <w:fldChar w:fldCharType="end"/>
         </w:r>
       </w:hyperlink>
@@ -2068,19 +3093,22 @@
           <w:tab w:val="right" w:leader="dot" w:pos="8296"/>
         </w:tabs>
         <w:rPr>
+          <w:noProof/>
           <w:szCs w:val="22"/>
         </w:rPr>
       </w:pPr>
-      <w:hyperlink w:anchor="_Toc120213682" w:history="1">
+      <w:hyperlink w:anchor="_Toc120454675" w:history="1">
         <w:r>
           <w:rPr>
             <w:rStyle w:val="ac"/>
+            <w:noProof/>
             <w:lang w:eastAsia="zh-Hans"/>
           </w:rPr>
           <w:t>4.3</w:t>
         </w:r>
         <w:r>
           <w:rPr>
+            <w:noProof/>
             <w:szCs w:val="22"/>
           </w:rPr>
           <w:tab/>
@@ -2088,26 +3116,57 @@
         <w:r>
           <w:rPr>
             <w:rStyle w:val="ac"/>
+            <w:noProof/>
             <w:lang w:eastAsia="zh-Hans"/>
           </w:rPr>
           <w:t>操作错误码定义</w:t>
         </w:r>
         <w:r>
+          <w:rPr>
+            <w:noProof/>
+            <w:webHidden/>
+          </w:rPr>
           <w:tab/>
         </w:r>
         <w:r>
+          <w:rPr>
+            <w:noProof/>
+            <w:webHidden/>
+          </w:rPr>
           <w:fldChar w:fldCharType="begin"/>
         </w:r>
         <w:r>
-          <w:instrText xml:space="preserve"> PAGEREF _Toc120213682 \h </w:instrText>
+          <w:rPr>
+            <w:noProof/>
+            <w:webHidden/>
+          </w:rPr>
+          <w:instrText xml:space="preserve"> PAGEREF _Toc120454675 \h </w:instrText>
         </w:r>
         <w:r>
+          <w:rPr>
+            <w:noProof/>
+            <w:webHidden/>
+          </w:rPr>
+        </w:r>
+        <w:r>
+          <w:rPr>
+            <w:noProof/>
+            <w:webHidden/>
+          </w:rPr>
           <w:fldChar w:fldCharType="separate"/>
         </w:r>
         <w:r>
+          <w:rPr>
+            <w:noProof/>
+            <w:webHidden/>
+          </w:rPr>
           <w:t>14</w:t>
         </w:r>
         <w:r>
+          <w:rPr>
+            <w:noProof/>
+            <w:webHidden/>
+          </w:rPr>
           <w:fldChar w:fldCharType="end"/>
         </w:r>
       </w:hyperlink>
@@ -2120,19 +3179,22 @@
           <w:tab w:val="right" w:leader="dot" w:pos="8296"/>
         </w:tabs>
         <w:rPr>
+          <w:noProof/>
           <w:szCs w:val="22"/>
         </w:rPr>
       </w:pPr>
-      <w:hyperlink w:anchor="_Toc120213683" w:history="1">
+      <w:hyperlink w:anchor="_Toc120454676" w:history="1">
         <w:r>
           <w:rPr>
             <w:rStyle w:val="ac"/>
+            <w:noProof/>
             <w:lang w:eastAsia="zh-Hans"/>
           </w:rPr>
           <w:t>4.4</w:t>
         </w:r>
         <w:r>
           <w:rPr>
+            <w:noProof/>
             <w:szCs w:val="22"/>
           </w:rPr>
           <w:tab/>
@@ -2140,26 +3202,57 @@
         <w:r>
           <w:rPr>
             <w:rStyle w:val="ac"/>
+            <w:noProof/>
             <w:lang w:eastAsia="zh-Hans"/>
           </w:rPr>
           <w:t>操作类型说明</w:t>
         </w:r>
         <w:r>
+          <w:rPr>
+            <w:noProof/>
+            <w:webHidden/>
+          </w:rPr>
           <w:tab/>
         </w:r>
         <w:r>
+          <w:rPr>
+            <w:noProof/>
+            <w:webHidden/>
+          </w:rPr>
           <w:fldChar w:fldCharType="begin"/>
         </w:r>
         <w:r>
-          <w:instrText xml:space="preserve"> PAGEREF _Toc120213683 \h </w:instrText>
+          <w:rPr>
+            <w:noProof/>
+            <w:webHidden/>
+          </w:rPr>
+          <w:instrText xml:space="preserve"> PAGEREF _Toc120454676 \h </w:instrText>
         </w:r>
         <w:r>
+          <w:rPr>
+            <w:noProof/>
+            <w:webHidden/>
+          </w:rPr>
+        </w:r>
+        <w:r>
+          <w:rPr>
+            <w:noProof/>
+            <w:webHidden/>
+          </w:rPr>
           <w:fldChar w:fldCharType="separate"/>
         </w:r>
         <w:r>
+          <w:rPr>
+            <w:noProof/>
+            <w:webHidden/>
+          </w:rPr>
           <w:t>14</w:t>
         </w:r>
         <w:r>
+          <w:rPr>
+            <w:noProof/>
+            <w:webHidden/>
+          </w:rPr>
           <w:fldChar w:fldCharType="end"/>
         </w:r>
       </w:hyperlink>
@@ -2172,18 +3265,21 @@
           <w:tab w:val="right" w:leader="dot" w:pos="8296"/>
         </w:tabs>
         <w:rPr>
+          <w:noProof/>
           <w:szCs w:val="22"/>
         </w:rPr>
       </w:pPr>
-      <w:hyperlink w:anchor="_Toc120213684" w:history="1">
+      <w:hyperlink w:anchor="_Toc120454677" w:history="1">
         <w:r>
           <w:rPr>
             <w:rStyle w:val="ac"/>
+            <w:noProof/>
           </w:rPr>
           <w:t>4.4.1</w:t>
         </w:r>
         <w:r>
           <w:rPr>
+            <w:noProof/>
             <w:szCs w:val="22"/>
           </w:rPr>
           <w:tab/>
@@ -2191,25 +3287,56 @@
         <w:r>
           <w:rPr>
             <w:rStyle w:val="ac"/>
+            <w:noProof/>
           </w:rPr>
           <w:t>Device操作</w:t>
         </w:r>
         <w:r>
+          <w:rPr>
+            <w:noProof/>
+            <w:webHidden/>
+          </w:rPr>
           <w:tab/>
         </w:r>
         <w:r>
+          <w:rPr>
+            <w:noProof/>
+            <w:webHidden/>
+          </w:rPr>
           <w:fldChar w:fldCharType="begin"/>
         </w:r>
         <w:r>
-          <w:instrText xml:space="preserve"> PAGEREF _Toc120213684 \h </w:instrText>
+          <w:rPr>
+            <w:noProof/>
+            <w:webHidden/>
+          </w:rPr>
+          <w:instrText xml:space="preserve"> PAGEREF _Toc120454677 \h </w:instrText>
         </w:r>
         <w:r>
+          <w:rPr>
+            <w:noProof/>
+            <w:webHidden/>
+          </w:rPr>
+        </w:r>
+        <w:r>
+          <w:rPr>
+            <w:noProof/>
+            <w:webHidden/>
+          </w:rPr>
           <w:fldChar w:fldCharType="separate"/>
         </w:r>
         <w:r>
+          <w:rPr>
+            <w:noProof/>
+            <w:webHidden/>
+          </w:rPr>
           <w:t>14</w:t>
         </w:r>
         <w:r>
+          <w:rPr>
+            <w:noProof/>
+            <w:webHidden/>
+          </w:rPr>
           <w:fldChar w:fldCharType="end"/>
         </w:r>
       </w:hyperlink>
@@ -2222,19 +3349,22 @@
           <w:tab w:val="right" w:leader="dot" w:pos="8296"/>
         </w:tabs>
         <w:rPr>
+          <w:noProof/>
           <w:szCs w:val="22"/>
         </w:rPr>
       </w:pPr>
-      <w:hyperlink w:anchor="_Toc120213685" w:history="1">
+      <w:hyperlink w:anchor="_Toc120454678" w:history="1">
         <w:r>
           <w:rPr>
             <w:rStyle w:val="ac"/>
+            <w:noProof/>
             <w:lang w:eastAsia="zh-Hans"/>
           </w:rPr>
           <w:t>4.4.2</w:t>
         </w:r>
         <w:r>
           <w:rPr>
+            <w:noProof/>
             <w:szCs w:val="22"/>
           </w:rPr>
           <w:tab/>
@@ -2242,25 +3372,56 @@
         <w:r>
           <w:rPr>
             <w:rStyle w:val="ac"/>
+            <w:noProof/>
           </w:rPr>
           <w:t>Alexa操作</w:t>
         </w:r>
         <w:r>
+          <w:rPr>
+            <w:noProof/>
+            <w:webHidden/>
+          </w:rPr>
           <w:tab/>
         </w:r>
         <w:r>
+          <w:rPr>
+            <w:noProof/>
+            <w:webHidden/>
+          </w:rPr>
           <w:fldChar w:fldCharType="begin"/>
         </w:r>
         <w:r>
-          <w:instrText xml:space="preserve"> PAGEREF _Toc120213685 \h </w:instrText>
+          <w:rPr>
+            <w:noProof/>
+            <w:webHidden/>
+          </w:rPr>
+          <w:instrText xml:space="preserve"> PAGEREF _Toc120454678 \h </w:instrText>
         </w:r>
         <w:r>
+          <w:rPr>
+            <w:noProof/>
+            <w:webHidden/>
+          </w:rPr>
+        </w:r>
+        <w:r>
+          <w:rPr>
+            <w:noProof/>
+            <w:webHidden/>
+          </w:rPr>
           <w:fldChar w:fldCharType="separate"/>
         </w:r>
         <w:r>
+          <w:rPr>
+            <w:noProof/>
+            <w:webHidden/>
+          </w:rPr>
           <w:t>17</w:t>
         </w:r>
         <w:r>
+          <w:rPr>
+            <w:noProof/>
+            <w:webHidden/>
+          </w:rPr>
           <w:fldChar w:fldCharType="end"/>
         </w:r>
       </w:hyperlink>
@@ -2273,18 +3434,21 @@
           <w:tab w:val="right" w:leader="dot" w:pos="8296"/>
         </w:tabs>
         <w:rPr>
+          <w:noProof/>
           <w:szCs w:val="22"/>
         </w:rPr>
       </w:pPr>
-      <w:hyperlink w:anchor="_Toc120213686" w:history="1">
+      <w:hyperlink w:anchor="_Toc120454679" w:history="1">
         <w:r>
           <w:rPr>
             <w:rStyle w:val="ac"/>
+            <w:noProof/>
           </w:rPr>
           <w:t>4.4.3</w:t>
         </w:r>
         <w:r>
           <w:rPr>
+            <w:noProof/>
             <w:szCs w:val="22"/>
           </w:rPr>
           <w:tab/>
@@ -2292,25 +3456,56 @@
         <w:r>
           <w:rPr>
             <w:rStyle w:val="ac"/>
+            <w:noProof/>
           </w:rPr>
           <w:t>Ep.powerController操作</w:t>
         </w:r>
         <w:r>
+          <w:rPr>
+            <w:noProof/>
+            <w:webHidden/>
+          </w:rPr>
           <w:tab/>
         </w:r>
         <w:r>
+          <w:rPr>
+            <w:noProof/>
+            <w:webHidden/>
+          </w:rPr>
           <w:fldChar w:fldCharType="begin"/>
         </w:r>
         <w:r>
-          <w:instrText xml:space="preserve"> PAGEREF _Toc120213686 \h </w:instrText>
+          <w:rPr>
+            <w:noProof/>
+            <w:webHidden/>
+          </w:rPr>
+          <w:instrText xml:space="preserve"> PAGEREF _Toc120454679 \h </w:instrText>
         </w:r>
         <w:r>
+          <w:rPr>
+            <w:noProof/>
+            <w:webHidden/>
+          </w:rPr>
+        </w:r>
+        <w:r>
+          <w:rPr>
+            <w:noProof/>
+            <w:webHidden/>
+          </w:rPr>
           <w:fldChar w:fldCharType="separate"/>
         </w:r>
         <w:r>
+          <w:rPr>
+            <w:noProof/>
+            <w:webHidden/>
+          </w:rPr>
           <w:t>45</w:t>
         </w:r>
         <w:r>
+          <w:rPr>
+            <w:noProof/>
+            <w:webHidden/>
+          </w:rPr>
           <w:fldChar w:fldCharType="end"/>
         </w:r>
       </w:hyperlink>
@@ -2323,18 +3518,21 @@
           <w:tab w:val="right" w:leader="dot" w:pos="8296"/>
         </w:tabs>
         <w:rPr>
+          <w:noProof/>
           <w:szCs w:val="22"/>
         </w:rPr>
       </w:pPr>
-      <w:hyperlink w:anchor="_Toc120213687" w:history="1">
+      <w:hyperlink w:anchor="_Toc120454680" w:history="1">
         <w:r>
           <w:rPr>
             <w:rStyle w:val="ac"/>
+            <w:noProof/>
           </w:rPr>
           <w:t>5</w:t>
         </w:r>
         <w:r>
           <w:rPr>
+            <w:noProof/>
             <w:szCs w:val="22"/>
           </w:rPr>
           <w:tab/>
@@ -2342,25 +3540,56 @@
         <w:r>
           <w:rPr>
             <w:rStyle w:val="ac"/>
+            <w:noProof/>
           </w:rPr>
           <w:t>附录</w:t>
         </w:r>
         <w:r>
+          <w:rPr>
+            <w:noProof/>
+            <w:webHidden/>
+          </w:rPr>
           <w:tab/>
         </w:r>
         <w:r>
+          <w:rPr>
+            <w:noProof/>
+            <w:webHidden/>
+          </w:rPr>
           <w:fldChar w:fldCharType="begin"/>
         </w:r>
         <w:r>
-          <w:instrText xml:space="preserve"> PAGEREF _Toc120213687 \h </w:instrText>
+          <w:rPr>
+            <w:noProof/>
+            <w:webHidden/>
+          </w:rPr>
+          <w:instrText xml:space="preserve"> PAGEREF _Toc120454680 \h </w:instrText>
         </w:r>
         <w:r>
+          <w:rPr>
+            <w:noProof/>
+            <w:webHidden/>
+          </w:rPr>
+        </w:r>
+        <w:r>
+          <w:rPr>
+            <w:noProof/>
+            <w:webHidden/>
+          </w:rPr>
           <w:fldChar w:fldCharType="separate"/>
         </w:r>
         <w:r>
+          <w:rPr>
+            <w:noProof/>
+            <w:webHidden/>
+          </w:rPr>
           <w:t>48</w:t>
         </w:r>
         <w:r>
+          <w:rPr>
+            <w:noProof/>
+            <w:webHidden/>
+          </w:rPr>
           <w:fldChar w:fldCharType="end"/>
         </w:r>
       </w:hyperlink>
@@ -2373,18 +3602,21 @@
           <w:tab w:val="right" w:leader="dot" w:pos="8296"/>
         </w:tabs>
         <w:rPr>
+          <w:noProof/>
           <w:szCs w:val="22"/>
         </w:rPr>
       </w:pPr>
-      <w:hyperlink w:anchor="_Toc120213688" w:history="1">
+      <w:hyperlink w:anchor="_Toc120454681" w:history="1">
         <w:r>
           <w:rPr>
             <w:rStyle w:val="ac"/>
+            <w:noProof/>
           </w:rPr>
           <w:t>5.1</w:t>
         </w:r>
         <w:r>
           <w:rPr>
+            <w:noProof/>
             <w:szCs w:val="22"/>
           </w:rPr>
           <w:tab/>
@@ -2392,25 +3624,56 @@
         <w:r>
           <w:rPr>
             <w:rStyle w:val="ac"/>
+            <w:noProof/>
           </w:rPr>
           <w:t>配置项说明</w:t>
         </w:r>
         <w:r>
+          <w:rPr>
+            <w:noProof/>
+            <w:webHidden/>
+          </w:rPr>
           <w:tab/>
         </w:r>
         <w:r>
+          <w:rPr>
+            <w:noProof/>
+            <w:webHidden/>
+          </w:rPr>
           <w:fldChar w:fldCharType="begin"/>
         </w:r>
         <w:r>
-          <w:instrText xml:space="preserve"> PAGEREF _Toc120213688 \h </w:instrText>
+          <w:rPr>
+            <w:noProof/>
+            <w:webHidden/>
+          </w:rPr>
+          <w:instrText xml:space="preserve"> PAGEREF _Toc120454681 \h </w:instrText>
         </w:r>
         <w:r>
+          <w:rPr>
+            <w:noProof/>
+            <w:webHidden/>
+          </w:rPr>
+        </w:r>
+        <w:r>
+          <w:rPr>
+            <w:noProof/>
+            <w:webHidden/>
+          </w:rPr>
           <w:fldChar w:fldCharType="separate"/>
         </w:r>
         <w:r>
+          <w:rPr>
+            <w:noProof/>
+            <w:webHidden/>
+          </w:rPr>
           <w:t>48</w:t>
         </w:r>
         <w:r>
+          <w:rPr>
+            <w:noProof/>
+            <w:webHidden/>
+          </w:rPr>
           <w:fldChar w:fldCharType="end"/>
         </w:r>
       </w:hyperlink>
@@ -2423,18 +3686,21 @@
           <w:tab w:val="right" w:leader="dot" w:pos="8296"/>
         </w:tabs>
         <w:rPr>
+          <w:noProof/>
           <w:szCs w:val="22"/>
         </w:rPr>
       </w:pPr>
-      <w:hyperlink w:anchor="_Toc120213689" w:history="1">
+      <w:hyperlink w:anchor="_Toc120454682" w:history="1">
         <w:r>
           <w:rPr>
             <w:rStyle w:val="ac"/>
+            <w:noProof/>
           </w:rPr>
           <w:t>5.1.1</w:t>
         </w:r>
         <w:r>
           <w:rPr>
+            <w:noProof/>
             <w:szCs w:val="22"/>
           </w:rPr>
           <w:tab/>
@@ -2442,25 +3708,56 @@
         <w:r>
           <w:rPr>
             <w:rStyle w:val="ac"/>
+            <w:noProof/>
           </w:rPr>
           <w:t>Alert定义</w:t>
         </w:r>
         <w:r>
+          <w:rPr>
+            <w:noProof/>
+            <w:webHidden/>
+          </w:rPr>
           <w:tab/>
         </w:r>
         <w:r>
+          <w:rPr>
+            <w:noProof/>
+            <w:webHidden/>
+          </w:rPr>
           <w:fldChar w:fldCharType="begin"/>
         </w:r>
         <w:r>
-          <w:instrText xml:space="preserve"> PAGEREF _Toc120213689 \h </w:instrText>
+          <w:rPr>
+            <w:noProof/>
+            <w:webHidden/>
+          </w:rPr>
+          <w:instrText xml:space="preserve"> PAGEREF _Toc120454682 \h </w:instrText>
         </w:r>
         <w:r>
+          <w:rPr>
+            <w:noProof/>
+            <w:webHidden/>
+          </w:rPr>
+        </w:r>
+        <w:r>
+          <w:rPr>
+            <w:noProof/>
+            <w:webHidden/>
+          </w:rPr>
           <w:fldChar w:fldCharType="separate"/>
         </w:r>
         <w:r>
+          <w:rPr>
+            <w:noProof/>
+            <w:webHidden/>
+          </w:rPr>
           <w:t>48</w:t>
         </w:r>
         <w:r>
+          <w:rPr>
+            <w:noProof/>
+            <w:webHidden/>
+          </w:rPr>
           <w:fldChar w:fldCharType="end"/>
         </w:r>
       </w:hyperlink>
@@ -2473,18 +3770,21 @@
           <w:tab w:val="right" w:leader="dot" w:pos="8296"/>
         </w:tabs>
         <w:rPr>
+          <w:noProof/>
           <w:szCs w:val="22"/>
         </w:rPr>
       </w:pPr>
-      <w:hyperlink w:anchor="_Toc120213690" w:history="1">
+      <w:hyperlink w:anchor="_Toc120454683" w:history="1">
         <w:r>
           <w:rPr>
             <w:rStyle w:val="ac"/>
+            <w:noProof/>
           </w:rPr>
           <w:t>5.2</w:t>
         </w:r>
         <w:r>
           <w:rPr>
+            <w:noProof/>
             <w:szCs w:val="22"/>
           </w:rPr>
           <w:tab/>
@@ -2492,25 +3792,56 @@
         <w:r>
           <w:rPr>
             <w:rStyle w:val="ac"/>
+            <w:noProof/>
           </w:rPr>
           <w:t>支持的时区</w:t>
         </w:r>
         <w:r>
+          <w:rPr>
+            <w:noProof/>
+            <w:webHidden/>
+          </w:rPr>
           <w:tab/>
         </w:r>
         <w:r>
+          <w:rPr>
+            <w:noProof/>
+            <w:webHidden/>
+          </w:rPr>
           <w:fldChar w:fldCharType="begin"/>
         </w:r>
         <w:r>
-          <w:instrText xml:space="preserve"> PAGEREF _Toc120213690 \h </w:instrText>
+          <w:rPr>
+            <w:noProof/>
+            <w:webHidden/>
+          </w:rPr>
+          <w:instrText xml:space="preserve"> PAGEREF _Toc120454683 \h </w:instrText>
         </w:r>
         <w:r>
+          <w:rPr>
+            <w:noProof/>
+            <w:webHidden/>
+          </w:rPr>
+        </w:r>
+        <w:r>
+          <w:rPr>
+            <w:noProof/>
+            <w:webHidden/>
+          </w:rPr>
           <w:fldChar w:fldCharType="separate"/>
         </w:r>
         <w:r>
+          <w:rPr>
+            <w:noProof/>
+            <w:webHidden/>
+          </w:rPr>
           <w:t>48</w:t>
         </w:r>
         <w:r>
+          <w:rPr>
+            <w:noProof/>
+            <w:webHidden/>
+          </w:rPr>
           <w:fldChar w:fldCharType="end"/>
         </w:r>
       </w:hyperlink>
@@ -2523,18 +3854,21 @@
           <w:tab w:val="right" w:leader="dot" w:pos="8296"/>
         </w:tabs>
         <w:rPr>
+          <w:noProof/>
           <w:szCs w:val="22"/>
         </w:rPr>
       </w:pPr>
-      <w:hyperlink w:anchor="_Toc120213691" w:history="1">
+      <w:hyperlink w:anchor="_Toc120454684" w:history="1">
         <w:r>
           <w:rPr>
             <w:rStyle w:val="ac"/>
+            <w:noProof/>
           </w:rPr>
           <w:t>5.3</w:t>
         </w:r>
         <w:r>
           <w:rPr>
+            <w:noProof/>
             <w:szCs w:val="22"/>
           </w:rPr>
           <w:tab/>
@@ -2542,25 +3876,56 @@
         <w:r>
           <w:rPr>
             <w:rStyle w:val="ac"/>
+            <w:noProof/>
           </w:rPr>
           <w:t>支持的区域（语言）</w:t>
         </w:r>
         <w:r>
+          <w:rPr>
+            <w:noProof/>
+            <w:webHidden/>
+          </w:rPr>
           <w:tab/>
         </w:r>
         <w:r>
+          <w:rPr>
+            <w:noProof/>
+            <w:webHidden/>
+          </w:rPr>
           <w:fldChar w:fldCharType="begin"/>
         </w:r>
         <w:r>
-          <w:instrText xml:space="preserve"> PAGEREF _Toc120213691 \h </w:instrText>
+          <w:rPr>
+            <w:noProof/>
+            <w:webHidden/>
+          </w:rPr>
+          <w:instrText xml:space="preserve"> PAGEREF _Toc120454684 \h </w:instrText>
         </w:r>
         <w:r>
+          <w:rPr>
+            <w:noProof/>
+            <w:webHidden/>
+          </w:rPr>
+        </w:r>
+        <w:r>
+          <w:rPr>
+            <w:noProof/>
+            <w:webHidden/>
+          </w:rPr>
           <w:fldChar w:fldCharType="separate"/>
         </w:r>
         <w:r>
+          <w:rPr>
+            <w:noProof/>
+            <w:webHidden/>
+          </w:rPr>
           <w:t>48</w:t>
         </w:r>
         <w:r>
+          <w:rPr>
+            <w:noProof/>
+            <w:webHidden/>
+          </w:rPr>
           <w:fldChar w:fldCharType="end"/>
         </w:r>
       </w:hyperlink>
@@ -2573,18 +3938,21 @@
           <w:tab w:val="right" w:leader="dot" w:pos="8296"/>
         </w:tabs>
         <w:rPr>
+          <w:noProof/>
           <w:szCs w:val="22"/>
         </w:rPr>
       </w:pPr>
-      <w:hyperlink w:anchor="_Toc120213692" w:history="1">
+      <w:hyperlink w:anchor="_Toc120454685" w:history="1">
         <w:r>
           <w:rPr>
             <w:rStyle w:val="ac"/>
+            <w:noProof/>
           </w:rPr>
           <w:t>5.3.1</w:t>
         </w:r>
         <w:r>
           <w:rPr>
+            <w:noProof/>
             <w:szCs w:val="22"/>
           </w:rPr>
           <w:tab/>
@@ -2592,25 +3960,56 @@
         <w:r>
           <w:rPr>
             <w:rStyle w:val="ac"/>
+            <w:noProof/>
           </w:rPr>
           <w:t>支持的区域组合</w:t>
         </w:r>
         <w:r>
+          <w:rPr>
+            <w:noProof/>
+            <w:webHidden/>
+          </w:rPr>
           <w:tab/>
         </w:r>
         <w:r>
+          <w:rPr>
+            <w:noProof/>
+            <w:webHidden/>
+          </w:rPr>
           <w:fldChar w:fldCharType="begin"/>
         </w:r>
         <w:r>
-          <w:instrText xml:space="preserve"> PAGEREF _Toc120213692 \h </w:instrText>
+          <w:rPr>
+            <w:noProof/>
+            <w:webHidden/>
+          </w:rPr>
+          <w:instrText xml:space="preserve"> PAGEREF _Toc120454685 \h </w:instrText>
         </w:r>
         <w:r>
+          <w:rPr>
+            <w:noProof/>
+            <w:webHidden/>
+          </w:rPr>
+        </w:r>
+        <w:r>
+          <w:rPr>
+            <w:noProof/>
+            <w:webHidden/>
+          </w:rPr>
           <w:fldChar w:fldCharType="separate"/>
         </w:r>
         <w:r>
+          <w:rPr>
+            <w:noProof/>
+            <w:webHidden/>
+          </w:rPr>
           <w:t>48</w:t>
         </w:r>
         <w:r>
+          <w:rPr>
+            <w:noProof/>
+            <w:webHidden/>
+          </w:rPr>
           <w:fldChar w:fldCharType="end"/>
         </w:r>
       </w:hyperlink>
@@ -2623,18 +4022,21 @@
           <w:tab w:val="right" w:leader="dot" w:pos="8296"/>
         </w:tabs>
         <w:rPr>
+          <w:noProof/>
           <w:szCs w:val="22"/>
         </w:rPr>
       </w:pPr>
-      <w:hyperlink w:anchor="_Toc120213693" w:history="1">
+      <w:hyperlink w:anchor="_Toc120454686" w:history="1">
         <w:r>
           <w:rPr>
             <w:rStyle w:val="ac"/>
+            <w:noProof/>
           </w:rPr>
           <w:t>5.4</w:t>
         </w:r>
         <w:r>
           <w:rPr>
+            <w:noProof/>
             <w:szCs w:val="22"/>
           </w:rPr>
           <w:tab/>
@@ -2642,25 +4044,56 @@
         <w:r>
           <w:rPr>
             <w:rStyle w:val="ac"/>
+            <w:noProof/>
           </w:rPr>
           <w:t>Endpoint操作结果Code说明</w:t>
         </w:r>
         <w:r>
+          <w:rPr>
+            <w:noProof/>
+            <w:webHidden/>
+          </w:rPr>
           <w:tab/>
         </w:r>
         <w:r>
+          <w:rPr>
+            <w:noProof/>
+            <w:webHidden/>
+          </w:rPr>
           <w:fldChar w:fldCharType="begin"/>
         </w:r>
         <w:r>
-          <w:instrText xml:space="preserve"> PAGEREF _Toc120213693 \h </w:instrText>
+          <w:rPr>
+            <w:noProof/>
+            <w:webHidden/>
+          </w:rPr>
+          <w:instrText xml:space="preserve"> PAGEREF _Toc120454686 \h </w:instrText>
         </w:r>
         <w:r>
+          <w:rPr>
+            <w:noProof/>
+            <w:webHidden/>
+          </w:rPr>
+        </w:r>
+        <w:r>
+          <w:rPr>
+            <w:noProof/>
+            <w:webHidden/>
+          </w:rPr>
           <w:fldChar w:fldCharType="separate"/>
         </w:r>
         <w:r>
+          <w:rPr>
+            <w:noProof/>
+            <w:webHidden/>
+          </w:rPr>
           <w:t>49</w:t>
         </w:r>
         <w:r>
+          <w:rPr>
+            <w:noProof/>
+            <w:webHidden/>
+          </w:rPr>
           <w:fldChar w:fldCharType="end"/>
         </w:r>
       </w:hyperlink>
@@ -2673,19 +4106,22 @@
           <w:tab w:val="right" w:leader="dot" w:pos="8296"/>
         </w:tabs>
         <w:rPr>
+          <w:noProof/>
           <w:szCs w:val="22"/>
         </w:rPr>
       </w:pPr>
-      <w:hyperlink w:anchor="_Toc120213694" w:history="1">
+      <w:hyperlink w:anchor="_Toc120454687" w:history="1">
         <w:r>
           <w:rPr>
             <w:rStyle w:val="ac"/>
+            <w:noProof/>
             <w:lang w:eastAsia="zh-Hans"/>
           </w:rPr>
           <w:t>5.5</w:t>
         </w:r>
         <w:r>
           <w:rPr>
+            <w:noProof/>
             <w:szCs w:val="22"/>
           </w:rPr>
           <w:tab/>
@@ -2693,26 +4129,57 @@
         <w:r>
           <w:rPr>
             <w:rStyle w:val="ac"/>
+            <w:noProof/>
             <w:lang w:eastAsia="zh-Hans"/>
           </w:rPr>
           <w:t>Alexa.template模板参数说明</w:t>
         </w:r>
         <w:r>
+          <w:rPr>
+            <w:noProof/>
+            <w:webHidden/>
+          </w:rPr>
           <w:tab/>
         </w:r>
         <w:r>
+          <w:rPr>
+            <w:noProof/>
+            <w:webHidden/>
+          </w:rPr>
           <w:fldChar w:fldCharType="begin"/>
         </w:r>
         <w:r>
-          <w:instrText xml:space="preserve"> PAGEREF _Toc120213694 \h </w:instrText>
+          <w:rPr>
+            <w:noProof/>
+            <w:webHidden/>
+          </w:rPr>
+          <w:instrText xml:space="preserve"> PAGEREF _Toc120454687 \h </w:instrText>
         </w:r>
         <w:r>
+          <w:rPr>
+            <w:noProof/>
+            <w:webHidden/>
+          </w:rPr>
+        </w:r>
+        <w:r>
+          <w:rPr>
+            <w:noProof/>
+            <w:webHidden/>
+          </w:rPr>
           <w:fldChar w:fldCharType="separate"/>
         </w:r>
         <w:r>
+          <w:rPr>
+            <w:noProof/>
+            <w:webHidden/>
+          </w:rPr>
           <w:t>50</w:t>
         </w:r>
         <w:r>
+          <w:rPr>
+            <w:noProof/>
+            <w:webHidden/>
+          </w:rPr>
           <w:fldChar w:fldCharType="end"/>
         </w:r>
       </w:hyperlink>
@@ -2725,19 +4192,22 @@
           <w:tab w:val="right" w:leader="dot" w:pos="8296"/>
         </w:tabs>
         <w:rPr>
+          <w:noProof/>
           <w:szCs w:val="22"/>
         </w:rPr>
       </w:pPr>
-      <w:hyperlink w:anchor="_Toc120213695" w:history="1">
+      <w:hyperlink w:anchor="_Toc120454688" w:history="1">
         <w:r>
           <w:rPr>
             <w:rStyle w:val="ac"/>
+            <w:noProof/>
             <w:lang w:eastAsia="zh-Hans"/>
           </w:rPr>
           <w:t>5.5.1</w:t>
         </w:r>
         <w:r>
           <w:rPr>
+            <w:noProof/>
             <w:szCs w:val="22"/>
           </w:rPr>
           <w:tab/>
@@ -2745,26 +4215,57 @@
         <w:r>
           <w:rPr>
             <w:rStyle w:val="ac"/>
+            <w:noProof/>
             <w:lang w:eastAsia="zh-Hans"/>
           </w:rPr>
           <w:t>天气状态代码</w:t>
         </w:r>
         <w:r>
+          <w:rPr>
+            <w:noProof/>
+            <w:webHidden/>
+          </w:rPr>
           <w:tab/>
         </w:r>
         <w:r>
+          <w:rPr>
+            <w:noProof/>
+            <w:webHidden/>
+          </w:rPr>
           <w:fldChar w:fldCharType="begin"/>
         </w:r>
         <w:r>
-          <w:instrText xml:space="preserve"> PAGEREF _Toc120213695 \h </w:instrText>
+          <w:rPr>
+            <w:noProof/>
+            <w:webHidden/>
+          </w:rPr>
+          <w:instrText xml:space="preserve"> PAGEREF _Toc120454688 \h </w:instrText>
         </w:r>
         <w:r>
+          <w:rPr>
+            <w:noProof/>
+            <w:webHidden/>
+          </w:rPr>
+        </w:r>
+        <w:r>
+          <w:rPr>
+            <w:noProof/>
+            <w:webHidden/>
+          </w:rPr>
           <w:fldChar w:fldCharType="separate"/>
         </w:r>
         <w:r>
+          <w:rPr>
+            <w:noProof/>
+            <w:webHidden/>
+          </w:rPr>
           <w:t>50</w:t>
         </w:r>
         <w:r>
+          <w:rPr>
+            <w:noProof/>
+            <w:webHidden/>
+          </w:rPr>
           <w:fldChar w:fldCharType="end"/>
         </w:r>
       </w:hyperlink>
@@ -2793,7 +4294,7 @@
       <w:pPr>
         <w:pStyle w:val="1"/>
       </w:pPr>
-      <w:bookmarkStart w:id="0" w:name="_Toc120213652"/>
+      <w:bookmarkStart w:id="0" w:name="_Toc120454645"/>
       <w:r>
         <w:rPr>
           <w:rFonts w:hint="eastAsia"/>
@@ -2973,7 +4474,7 @@
       <w:pPr>
         <w:pStyle w:val="1"/>
       </w:pPr>
-      <w:bookmarkStart w:id="1" w:name="_Toc120213653"/>
+      <w:bookmarkStart w:id="1" w:name="_Toc120454646"/>
       <w:r>
         <w:rPr>
           <w:rFonts w:hint="eastAsia"/>
@@ -3019,7 +4520,7 @@
       <w:pPr>
         <w:pStyle w:val="2"/>
       </w:pPr>
-      <w:bookmarkStart w:id="2" w:name="_Toc120213654"/>
+      <w:bookmarkStart w:id="2" w:name="_Toc120454647"/>
       <w:r>
         <w:rPr>
           <w:rFonts w:hint="eastAsia"/>
@@ -3052,7 +4553,7 @@
       <w:pPr>
         <w:pStyle w:val="3"/>
       </w:pPr>
-      <w:bookmarkStart w:id="3" w:name="_Toc120213655"/>
+      <w:bookmarkStart w:id="3" w:name="_Toc120454648"/>
       <w:r>
         <w:rPr>
           <w:rFonts w:hint="eastAsia"/>
@@ -3581,7 +5082,7 @@
       <w:pPr>
         <w:pStyle w:val="3"/>
       </w:pPr>
-      <w:bookmarkStart w:id="4" w:name="_Toc120213656"/>
+      <w:bookmarkStart w:id="4" w:name="_Toc120454649"/>
       <w:r>
         <w:rPr>
           <w:rFonts w:hint="eastAsia"/>
@@ -3839,7 +5340,7 @@
       <w:pPr>
         <w:pStyle w:val="3"/>
       </w:pPr>
-      <w:bookmarkStart w:id="5" w:name="_Toc120213657"/>
+      <w:bookmarkStart w:id="5" w:name="_Toc120454650"/>
       <w:r>
         <w:rPr>
           <w:rFonts w:hint="eastAsia"/>
@@ -4085,7 +5586,7 @@
       <w:pPr>
         <w:pStyle w:val="2"/>
       </w:pPr>
-      <w:bookmarkStart w:id="6" w:name="_Toc120213658"/>
+      <w:bookmarkStart w:id="6" w:name="_Toc120454651"/>
       <w:r>
         <w:rPr>
           <w:rFonts w:hint="eastAsia"/>
@@ -4220,7 +5721,7 @@
       <w:pPr>
         <w:pStyle w:val="3"/>
       </w:pPr>
-      <w:bookmarkStart w:id="7" w:name="_Toc120213659"/>
+      <w:bookmarkStart w:id="7" w:name="_Toc120454652"/>
       <w:r>
         <w:rPr>
           <w:rFonts w:hint="eastAsia"/>
@@ -4676,7 +6177,7 @@
       <w:pPr>
         <w:pStyle w:val="3"/>
       </w:pPr>
-      <w:bookmarkStart w:id="8" w:name="_Toc120213660"/>
+      <w:bookmarkStart w:id="8" w:name="_Toc120454653"/>
       <w:r>
         <w:rPr>
           <w:rFonts w:hint="eastAsia"/>
@@ -5125,7 +6626,7 @@
       <w:pPr>
         <w:pStyle w:val="2"/>
       </w:pPr>
-      <w:bookmarkStart w:id="9" w:name="_Toc120213661"/>
+      <w:bookmarkStart w:id="9" w:name="_Toc120454654"/>
       <w:r>
         <w:rPr>
           <w:rFonts w:hint="eastAsia"/>
@@ -5173,7 +6674,7 @@
           <w:lang w:eastAsia="zh-Hans"/>
         </w:rPr>
       </w:pPr>
-      <w:bookmarkStart w:id="10" w:name="_Toc120213662"/>
+      <w:bookmarkStart w:id="10" w:name="_Toc120454655"/>
       <w:r>
         <w:rPr>
           <w:rFonts w:hint="eastAsia"/>
@@ -5756,7 +7257,7 @@
           <w:lang w:eastAsia="zh-Hans"/>
         </w:rPr>
       </w:pPr>
-      <w:bookmarkStart w:id="11" w:name="_Toc120213663"/>
+      <w:bookmarkStart w:id="11" w:name="_Toc120454656"/>
       <w:r>
         <w:rPr>
           <w:rFonts w:hint="eastAsia"/>
@@ -5788,7 +7289,7 @@
           <w:lang w:eastAsia="zh-Hans"/>
         </w:rPr>
       </w:pPr>
-      <w:bookmarkStart w:id="12" w:name="_Toc120213664"/>
+      <w:bookmarkStart w:id="12" w:name="_Toc120454657"/>
       <w:r>
         <w:rPr>
           <w:rFonts w:hint="eastAsia"/>
@@ -6598,7 +8099,7 @@
       <w:pPr>
         <w:pStyle w:val="1"/>
       </w:pPr>
-      <w:bookmarkStart w:id="13" w:name="_Toc120213665"/>
+      <w:bookmarkStart w:id="13" w:name="_Toc120454658"/>
       <w:r>
         <w:rPr>
           <w:rFonts w:hint="eastAsia"/>
@@ -6614,7 +8115,7 @@
           <w:lang w:eastAsia="zh-Hans"/>
         </w:rPr>
       </w:pPr>
-      <w:bookmarkStart w:id="14" w:name="_Toc120213666"/>
+      <w:bookmarkStart w:id="14" w:name="_Toc120454659"/>
       <w:r>
         <w:t>A</w:t>
       </w:r>
@@ -6638,7 +8139,7 @@
       <w:pPr>
         <w:pStyle w:val="3"/>
       </w:pPr>
-      <w:bookmarkStart w:id="15" w:name="_Toc120213667"/>
+      <w:bookmarkStart w:id="15" w:name="_Toc120454660"/>
       <w:r>
         <w:rPr>
           <w:rFonts w:hint="eastAsia"/>
@@ -6765,7 +8266,7 @@
           <w:lang w:eastAsia="zh-Hans"/>
         </w:rPr>
       </w:pPr>
-      <w:bookmarkStart w:id="16" w:name="_Toc120213668"/>
+      <w:bookmarkStart w:id="16" w:name="_Toc120454661"/>
       <w:r>
         <w:rPr>
           <w:rFonts w:hint="eastAsia"/>
@@ -6859,7 +8360,7 @@
       <w:pPr>
         <w:pStyle w:val="3"/>
       </w:pPr>
-      <w:bookmarkStart w:id="17" w:name="_Toc120213669"/>
+      <w:bookmarkStart w:id="17" w:name="_Toc120454662"/>
       <w:r>
         <w:rPr>
           <w:rFonts w:hint="eastAsia"/>
@@ -6963,7 +8464,7 @@
           <w:lang w:eastAsia="zh-Hans"/>
         </w:rPr>
       </w:pPr>
-      <w:bookmarkStart w:id="18" w:name="_Toc120213670"/>
+      <w:bookmarkStart w:id="18" w:name="_Toc120454663"/>
       <w:proofErr w:type="spellStart"/>
       <w:r>
         <w:rPr>
@@ -7472,7 +8973,7 @@
       <w:pPr>
         <w:pStyle w:val="3"/>
       </w:pPr>
-      <w:bookmarkStart w:id="19" w:name="_Toc120213671"/>
+      <w:bookmarkStart w:id="19" w:name="_Toc120454664"/>
       <w:r>
         <w:rPr>
           <w:rFonts w:hint="eastAsia"/>
@@ -7517,7 +9018,7 @@
       <w:pPr>
         <w:pStyle w:val="3"/>
       </w:pPr>
-      <w:bookmarkStart w:id="20" w:name="_Toc120213672"/>
+      <w:bookmarkStart w:id="20" w:name="_Toc120454665"/>
       <w:r>
         <w:rPr>
           <w:rFonts w:hint="eastAsia"/>
@@ -7921,7 +9422,7 @@
       <w:pPr>
         <w:pStyle w:val="2"/>
       </w:pPr>
-      <w:bookmarkStart w:id="21" w:name="_Toc120213673"/>
+      <w:bookmarkStart w:id="21" w:name="_Toc120454666"/>
       <w:r>
         <w:rPr>
           <w:rFonts w:hint="eastAsia"/>
@@ -8009,7 +9510,7 @@
           <w:lang w:eastAsia="zh-Hans"/>
         </w:rPr>
       </w:pPr>
-      <w:bookmarkStart w:id="22" w:name="_Toc120213674"/>
+      <w:bookmarkStart w:id="22" w:name="_Toc120454667"/>
       <w:r>
         <w:rPr>
           <w:rFonts w:hint="eastAsia"/>
@@ -8044,7 +9545,7 @@
           <w:lang w:eastAsia="zh-Hans"/>
         </w:rPr>
       </w:pPr>
-      <w:bookmarkStart w:id="23" w:name="_Toc120213675"/>
+      <w:bookmarkStart w:id="23" w:name="_Toc120454668"/>
       <w:r>
         <w:rPr>
           <w:rFonts w:hint="eastAsia"/>
@@ -8246,7 +9747,7 @@
           <w:lang w:eastAsia="zh-Hans"/>
         </w:rPr>
       </w:pPr>
-      <w:bookmarkStart w:id="24" w:name="_Toc120213676"/>
+      <w:bookmarkStart w:id="24" w:name="_Toc120454669"/>
       <w:r>
         <w:rPr>
           <w:rFonts w:hint="eastAsia"/>
@@ -8326,7 +9827,7 @@
           <w:lang w:eastAsia="zh-Hans"/>
         </w:rPr>
       </w:pPr>
-      <w:bookmarkStart w:id="25" w:name="_Toc120213677"/>
+      <w:bookmarkStart w:id="25" w:name="_Toc120454670"/>
       <w:r>
         <w:rPr>
           <w:rFonts w:hint="eastAsia"/>
@@ -8406,7 +9907,7 @@
           <w:lang w:eastAsia="zh-Hans"/>
         </w:rPr>
       </w:pPr>
-      <w:bookmarkStart w:id="26" w:name="_Toc120213678"/>
+      <w:bookmarkStart w:id="26" w:name="_Toc120454671"/>
       <w:r>
         <w:rPr>
           <w:rFonts w:hint="eastAsia"/>
@@ -8482,7 +9983,7 @@
           <w:lang w:eastAsia="zh-Hans"/>
         </w:rPr>
       </w:pPr>
-      <w:bookmarkStart w:id="27" w:name="_Toc120213679"/>
+      <w:bookmarkStart w:id="27" w:name="_Toc120454672"/>
       <w:r>
         <w:rPr>
           <w:rFonts w:hint="eastAsia"/>
@@ -8510,7 +10011,7 @@
           <w:rStyle w:val="ab"/>
         </w:rPr>
       </w:pPr>
-      <w:bookmarkStart w:id="28" w:name="_Toc120213680"/>
+      <w:bookmarkStart w:id="28" w:name="_Toc120454673"/>
       <w:r>
         <w:rPr>
           <w:rStyle w:val="ab"/>
@@ -10490,7 +11991,7 @@
           <w:rStyle w:val="ab"/>
         </w:rPr>
       </w:pPr>
-      <w:bookmarkStart w:id="29" w:name="_Toc120213681"/>
+      <w:bookmarkStart w:id="29" w:name="_Toc120454674"/>
       <w:r>
         <w:rPr>
           <w:rStyle w:val="ab"/>
@@ -11453,7 +12954,6 @@
           <w:p>
             <w:pPr>
               <w:rPr>
-                <w:color w:val="FF0000"/>
                 <w:lang w:eastAsia="zh-Hans"/>
               </w:rPr>
             </w:pPr>
@@ -11462,14 +12962,12 @@
             <w:r>
               <w:rPr>
                 <w:rFonts w:hint="eastAsia"/>
-                <w:color w:val="FF0000"/>
                 <w:lang w:eastAsia="zh-Hans"/>
               </w:rPr>
               <w:t>alexa</w:t>
             </w:r>
             <w:r>
               <w:rPr>
-                <w:color w:val="FF0000"/>
                 <w:lang w:eastAsia="zh-Hans"/>
               </w:rPr>
               <w:t>.template</w:t>
@@ -11477,7 +12975,6 @@
             <w:proofErr w:type="gramEnd"/>
             <w:r>
               <w:rPr>
-                <w:color w:val="FF0000"/>
                 <w:lang w:eastAsia="zh-Hans"/>
               </w:rPr>
               <w:t>.</w:t>
@@ -11485,7 +12982,6 @@
             <w:r>
               <w:rPr>
                 <w:rFonts w:hint="eastAsia"/>
-                <w:color w:val="FF0000"/>
                 <w:lang w:eastAsia="zh-Hans"/>
               </w:rPr>
               <w:t>card</w:t>
@@ -11500,14 +12996,12 @@
           <w:p>
             <w:pPr>
               <w:rPr>
-                <w:color w:val="FF0000"/>
-                <w:lang w:eastAsia="zh-Hans"/>
-              </w:rPr>
-            </w:pPr>
-            <w:r>
-              <w:rPr>
-                <w:rFonts w:hint="eastAsia"/>
-                <w:color w:val="FF0000"/>
+                <w:lang w:eastAsia="zh-Hans"/>
+              </w:rPr>
+            </w:pPr>
+            <w:r>
+              <w:rPr>
+                <w:rFonts w:hint="eastAsia"/>
                 <w:lang w:eastAsia="zh-Hans"/>
               </w:rPr>
               <w:t>卡片类模板消息通知</w:t>
@@ -11536,7 +13030,6 @@
           <w:p>
             <w:pPr>
               <w:rPr>
-                <w:color w:val="FF0000"/>
                 <w:lang w:eastAsia="zh-Hans"/>
               </w:rPr>
             </w:pPr>
@@ -11545,14 +13038,12 @@
             <w:r>
               <w:rPr>
                 <w:rFonts w:hint="eastAsia"/>
-                <w:color w:val="FF0000"/>
                 <w:lang w:eastAsia="zh-Hans"/>
               </w:rPr>
               <w:t>alexa</w:t>
             </w:r>
             <w:r>
               <w:rPr>
-                <w:color w:val="FF0000"/>
                 <w:lang w:eastAsia="zh-Hans"/>
               </w:rPr>
               <w:t>.template</w:t>
@@ -11560,7 +13051,6 @@
             <w:proofErr w:type="gramEnd"/>
             <w:r>
               <w:rPr>
-                <w:color w:val="FF0000"/>
                 <w:lang w:eastAsia="zh-Hans"/>
               </w:rPr>
               <w:t>.weather</w:t>
@@ -11575,14 +13065,12 @@
           <w:p>
             <w:pPr>
               <w:rPr>
-                <w:color w:val="FF0000"/>
-                <w:lang w:eastAsia="zh-Hans"/>
-              </w:rPr>
-            </w:pPr>
-            <w:r>
-              <w:rPr>
-                <w:rFonts w:hint="eastAsia"/>
-                <w:color w:val="FF0000"/>
+                <w:lang w:eastAsia="zh-Hans"/>
+              </w:rPr>
+            </w:pPr>
+            <w:r>
+              <w:rPr>
+                <w:rFonts w:hint="eastAsia"/>
                 <w:lang w:eastAsia="zh-Hans"/>
               </w:rPr>
               <w:t>天气模板消息通知</w:t>
@@ -11611,7 +13099,6 @@
           <w:p>
             <w:pPr>
               <w:rPr>
-                <w:color w:val="FF0000"/>
                 <w:lang w:eastAsia="zh-Hans"/>
               </w:rPr>
             </w:pPr>
@@ -11620,14 +13107,12 @@
             <w:r>
               <w:rPr>
                 <w:rFonts w:hint="eastAsia"/>
-                <w:color w:val="FF0000"/>
                 <w:lang w:eastAsia="zh-Hans"/>
               </w:rPr>
               <w:t>alexa</w:t>
             </w:r>
             <w:r>
               <w:rPr>
-                <w:color w:val="FF0000"/>
                 <w:lang w:eastAsia="zh-Hans"/>
               </w:rPr>
               <w:t>.template</w:t>
@@ -11635,7 +13120,6 @@
             <w:proofErr w:type="gramEnd"/>
             <w:r>
               <w:rPr>
-                <w:color w:val="FF0000"/>
                 <w:lang w:eastAsia="zh-Hans"/>
               </w:rPr>
               <w:t>.list</w:t>
@@ -11650,14 +13134,12 @@
           <w:p>
             <w:pPr>
               <w:rPr>
-                <w:color w:val="FF0000"/>
-                <w:lang w:eastAsia="zh-Hans"/>
-              </w:rPr>
-            </w:pPr>
-            <w:r>
-              <w:rPr>
-                <w:rFonts w:hint="eastAsia"/>
-                <w:color w:val="FF0000"/>
+                <w:lang w:eastAsia="zh-Hans"/>
+              </w:rPr>
+            </w:pPr>
+            <w:r>
+              <w:rPr>
+                <w:rFonts w:hint="eastAsia"/>
                 <w:lang w:eastAsia="zh-Hans"/>
               </w:rPr>
               <w:t>列表模板消息通知</w:t>
@@ -11875,7 +13357,7 @@
           <w:lang w:eastAsia="zh-Hans"/>
         </w:rPr>
       </w:pPr>
-      <w:bookmarkStart w:id="30" w:name="_Toc120213682"/>
+      <w:bookmarkStart w:id="30" w:name="_Toc120454675"/>
       <w:r>
         <w:rPr>
           <w:rFonts w:hint="eastAsia"/>
@@ -12308,7 +13790,7 @@
           <w:lang w:eastAsia="zh-Hans"/>
         </w:rPr>
       </w:pPr>
-      <w:bookmarkStart w:id="31" w:name="_Toc120213683"/>
+      <w:bookmarkStart w:id="31" w:name="_Toc120454676"/>
       <w:r>
         <w:rPr>
           <w:rFonts w:hint="eastAsia"/>
@@ -12322,7 +13804,7 @@
       <w:pPr>
         <w:pStyle w:val="3"/>
       </w:pPr>
-      <w:bookmarkStart w:id="32" w:name="_Toc120213684"/>
+      <w:bookmarkStart w:id="32" w:name="_Toc120454677"/>
       <w:r>
         <w:rPr>
           <w:rFonts w:hint="eastAsia"/>
@@ -15534,7 +17016,7 @@
           <w:lang w:eastAsia="zh-Hans"/>
         </w:rPr>
       </w:pPr>
-      <w:bookmarkStart w:id="33" w:name="_Toc120213685"/>
+      <w:bookmarkStart w:id="33" w:name="_Toc120454678"/>
       <w:r>
         <w:rPr>
           <w:rFonts w:hint="eastAsia"/>
@@ -44518,11 +46000,6 @@
             <w:tcW w:w="680" w:type="dxa"/>
           </w:tcPr>
           <w:p>
-            <w:pPr>
-              <w:rPr>
-                <w:rFonts w:hint="eastAsia"/>
-              </w:rPr>
-            </w:pPr>
             <w:r>
               <w:rPr>
                 <w:rFonts w:hint="eastAsia"/>
@@ -47141,7 +48618,7 @@
       <w:pPr>
         <w:pStyle w:val="3"/>
       </w:pPr>
-      <w:bookmarkStart w:id="34" w:name="_Toc120213686"/>
+      <w:bookmarkStart w:id="34" w:name="_Toc120454679"/>
       <w:proofErr w:type="spellStart"/>
       <w:r>
         <w:t>Ep.powerController</w:t>
@@ -48992,7 +50469,7 @@
       <w:pPr>
         <w:pStyle w:val="1"/>
       </w:pPr>
-      <w:bookmarkStart w:id="35" w:name="_Toc120213687"/>
+      <w:bookmarkStart w:id="35" w:name="_Toc120454680"/>
       <w:r>
         <w:rPr>
           <w:rFonts w:hint="eastAsia"/>
@@ -49006,7 +50483,7 @@
       <w:pPr>
         <w:pStyle w:val="2"/>
       </w:pPr>
-      <w:bookmarkStart w:id="36" w:name="_Toc120213688"/>
+      <w:bookmarkStart w:id="36" w:name="_Toc120454681"/>
       <w:r>
         <w:rPr>
           <w:rFonts w:hint="eastAsia"/>
@@ -49468,7 +50945,7 @@
       <w:pPr>
         <w:pStyle w:val="3"/>
       </w:pPr>
-      <w:bookmarkStart w:id="37" w:name="_Toc120213689"/>
+      <w:bookmarkStart w:id="37" w:name="_Toc120454682"/>
       <w:r>
         <w:rPr>
           <w:rFonts w:hint="eastAsia"/>
@@ -49811,7 +51288,7 @@
       <w:pPr>
         <w:pStyle w:val="2"/>
       </w:pPr>
-      <w:bookmarkStart w:id="38" w:name="_Toc120213690"/>
+      <w:bookmarkStart w:id="38" w:name="_Toc120454683"/>
       <w:r>
         <w:rPr>
           <w:rFonts w:hint="eastAsia"/>
@@ -49852,7 +51329,7 @@
       <w:pPr>
         <w:pStyle w:val="2"/>
       </w:pPr>
-      <w:bookmarkStart w:id="39" w:name="_Toc120213691"/>
+      <w:bookmarkStart w:id="39" w:name="_Toc120454684"/>
       <w:r>
         <w:rPr>
           <w:rFonts w:hint="eastAsia"/>
@@ -50243,7 +51720,7 @@
       <w:pPr>
         <w:pStyle w:val="3"/>
       </w:pPr>
-      <w:bookmarkStart w:id="40" w:name="_Toc120213692"/>
+      <w:bookmarkStart w:id="40" w:name="_Toc120454685"/>
       <w:r>
         <w:rPr>
           <w:rFonts w:hint="eastAsia"/>
@@ -51528,7 +53005,7 @@
       <w:pPr>
         <w:pStyle w:val="2"/>
       </w:pPr>
-      <w:bookmarkStart w:id="41" w:name="_Toc120213693"/>
+      <w:bookmarkStart w:id="41" w:name="_Toc120454686"/>
       <w:r>
         <w:rPr>
           <w:rFonts w:hint="eastAsia"/>
@@ -52976,7 +54453,7 @@
           <w:lang w:eastAsia="zh-Hans"/>
         </w:rPr>
       </w:pPr>
-      <w:bookmarkStart w:id="42" w:name="_Toc120213694"/>
+      <w:bookmarkStart w:id="42" w:name="_Toc120454687"/>
       <w:proofErr w:type="spellStart"/>
       <w:r>
         <w:rPr>
@@ -53014,7 +54491,7 @@
           <w:lang w:eastAsia="zh-Hans"/>
         </w:rPr>
       </w:pPr>
-      <w:bookmarkStart w:id="43" w:name="_Toc120213695"/>
+      <w:bookmarkStart w:id="43" w:name="_Toc120454688"/>
       <w:r>
         <w:rPr>
           <w:rFonts w:hint="eastAsia"/>

</xml_diff>